<commit_message>
Partial data upon running scraper on D_SearchTerms; program terminated early
</commit_message>
<xml_diff>
--- a/Documentation.docx
+++ b/Documentation.docx
@@ -151,23 +151,7 @@
           <w:rFonts w:asciiTheme="minorBidi" w:hAnsiTheme="minorBidi" w:cs="Mangal"/>
           <w:lang w:val="en-US" w:bidi="hi-IN"/>
         </w:rPr>
-        <w:t xml:space="preserve">It is important that the four lists (Hindi, English, transliterated Hindi into Roman script, transliterated English in </w:t>
-      </w:r>
-      <w:proofErr w:type="spellStart"/>
-      <w:r>
-        <w:rPr>
-          <w:rFonts w:asciiTheme="minorBidi" w:hAnsiTheme="minorBidi" w:cs="Mangal"/>
-          <w:lang w:val="en-US" w:bidi="hi-IN"/>
-        </w:rPr>
-        <w:t>Devanagri</w:t>
-      </w:r>
-      <w:proofErr w:type="spellEnd"/>
-      <w:r>
-        <w:rPr>
-          <w:rFonts w:asciiTheme="minorBidi" w:hAnsiTheme="minorBidi" w:cs="Mangal"/>
-          <w:lang w:val="en-US" w:bidi="hi-IN"/>
-        </w:rPr>
-        <w:t xml:space="preserve"> script) are </w:t>
+        <w:t xml:space="preserve">It is important that the four lists (Hindi, English, transliterated Hindi into Roman script, transliterated English in Devanagri script) are </w:t>
       </w:r>
       <w:r>
         <w:rPr>
@@ -278,33 +262,58 @@
           <w:rFonts w:asciiTheme="minorBidi" w:hAnsiTheme="minorBidi" w:cs="Mangal"/>
           <w:lang w:val="en-US" w:bidi="hi-IN"/>
         </w:rPr>
-        <w:t>words/phrases that, standalone, can be assumed to indicate that the tweet in which they appear concerns the particular discussion. For example, #</w:t>
-      </w:r>
-      <w:proofErr w:type="spellStart"/>
-      <w:r>
-        <w:rPr>
-          <w:rFonts w:asciiTheme="minorBidi" w:hAnsiTheme="minorBidi" w:cs="Mangal"/>
-          <w:lang w:val="en-US" w:bidi="hi-IN"/>
-        </w:rPr>
-        <w:t>dalit</w:t>
-      </w:r>
-      <w:proofErr w:type="spellEnd"/>
-      <w:r>
-        <w:rPr>
-          <w:rFonts w:asciiTheme="minorBidi" w:hAnsiTheme="minorBidi" w:cs="Mangal"/>
-          <w:lang w:val="en-US" w:bidi="hi-IN"/>
-        </w:rPr>
-        <w:t>, #feminism, #</w:t>
-      </w:r>
-      <w:proofErr w:type="spellStart"/>
-      <w:r>
-        <w:rPr>
-          <w:rFonts w:asciiTheme="minorBidi" w:hAnsiTheme="minorBidi" w:cs="Mangal"/>
-          <w:lang w:val="en-US" w:bidi="hi-IN"/>
-        </w:rPr>
-        <w:t>genderequality</w:t>
-      </w:r>
-      <w:proofErr w:type="spellEnd"/>
+        <w:t>words/phrases that, standalone, can be assumed to indicate that the tweet in which they appear concerns the particular discussion. For example, #dalit, #feminism, #genderequality.</w:t>
+      </w:r>
+    </w:p>
+    <w:p>
+      <w:pPr>
+        <w:rPr>
+          <w:rFonts w:asciiTheme="minorBidi" w:hAnsiTheme="minorBidi" w:cs="Mangal"/>
+          <w:lang w:val="en-US" w:bidi="hi-IN"/>
+        </w:rPr>
+      </w:pPr>
+      <w:r>
+        <w:rPr>
+          <w:rFonts w:asciiTheme="minorBidi" w:hAnsiTheme="minorBidi" w:cs="Mangal"/>
+          <w:lang w:val="en-US" w:bidi="hi-IN"/>
+        </w:rPr>
+        <w:t>Secondary list: words which must appear with at least one</w:t>
+      </w:r>
+      <w:r>
+        <w:rPr>
+          <w:rFonts w:asciiTheme="minorBidi" w:hAnsiTheme="minorBidi" w:cs="Mangal"/>
+          <w:lang w:val="en-US" w:bidi="hi-IN"/>
+        </w:rPr>
+        <w:t xml:space="preserve"> supporting word</w:t>
+      </w:r>
+      <w:r>
+        <w:rPr>
+          <w:rFonts w:asciiTheme="minorBidi" w:hAnsiTheme="minorBidi" w:cs="Mangal"/>
+          <w:lang w:val="en-US" w:bidi="hi-IN"/>
+        </w:rPr>
+        <w:t xml:space="preserve"> to be indicative of a particular discussion</w:t>
+      </w:r>
+      <w:r>
+        <w:rPr>
+          <w:rFonts w:asciiTheme="minorBidi" w:hAnsiTheme="minorBidi" w:cs="Mangal"/>
+          <w:lang w:val="en-US" w:bidi="hi-IN"/>
+        </w:rPr>
+        <w:t xml:space="preserve">. For </w:t>
+      </w:r>
+      <w:r>
+        <w:rPr>
+          <w:rFonts w:asciiTheme="minorBidi" w:hAnsiTheme="minorBidi" w:cs="Mangal"/>
+          <w:lang w:val="en-US" w:bidi="hi-IN"/>
+        </w:rPr>
+        <w:t>example, ‘domestic’ and ‘violence’ must appear together in a tweet for it to indicate a discussion on women’</w:t>
+      </w:r>
+      <w:r>
+        <w:rPr>
+          <w:rFonts w:asciiTheme="minorBidi" w:hAnsiTheme="minorBidi" w:cs="Mangal"/>
+          <w:lang w:val="en-US" w:bidi="hi-IN"/>
+        </w:rPr>
+        <w:t>s rights</w:t>
+      </w:r>
       <w:r>
         <w:rPr>
           <w:rFonts w:asciiTheme="minorBidi" w:hAnsiTheme="minorBidi" w:cs="Mangal"/>
@@ -312,63 +321,6 @@
         </w:rPr>
         <w:t>.</w:t>
       </w:r>
-    </w:p>
-    <w:p>
-      <w:pPr>
-        <w:rPr>
-          <w:rFonts w:asciiTheme="minorBidi" w:hAnsiTheme="minorBidi" w:cs="Mangal"/>
-          <w:lang w:val="en-US" w:bidi="hi-IN"/>
-        </w:rPr>
-      </w:pPr>
-      <w:r>
-        <w:rPr>
-          <w:rFonts w:asciiTheme="minorBidi" w:hAnsiTheme="minorBidi" w:cs="Mangal"/>
-          <w:lang w:val="en-US" w:bidi="hi-IN"/>
-        </w:rPr>
-        <w:t>Secondary list: words which must appear with at least one</w:t>
-      </w:r>
-      <w:r>
-        <w:rPr>
-          <w:rFonts w:asciiTheme="minorBidi" w:hAnsiTheme="minorBidi" w:cs="Mangal"/>
-          <w:lang w:val="en-US" w:bidi="hi-IN"/>
-        </w:rPr>
-        <w:t xml:space="preserve"> supporting word</w:t>
-      </w:r>
-      <w:r>
-        <w:rPr>
-          <w:rFonts w:asciiTheme="minorBidi" w:hAnsiTheme="minorBidi" w:cs="Mangal"/>
-          <w:lang w:val="en-US" w:bidi="hi-IN"/>
-        </w:rPr>
-        <w:t xml:space="preserve"> to be indicative of a particular discussion</w:t>
-      </w:r>
-      <w:r>
-        <w:rPr>
-          <w:rFonts w:asciiTheme="minorBidi" w:hAnsiTheme="minorBidi" w:cs="Mangal"/>
-          <w:lang w:val="en-US" w:bidi="hi-IN"/>
-        </w:rPr>
-        <w:t xml:space="preserve">. For </w:t>
-      </w:r>
-      <w:r>
-        <w:rPr>
-          <w:rFonts w:asciiTheme="minorBidi" w:hAnsiTheme="minorBidi" w:cs="Mangal"/>
-          <w:lang w:val="en-US" w:bidi="hi-IN"/>
-        </w:rPr>
-        <w:t>example, ‘domestic’ and ‘violence’ must appear together in a tweet for it to indicate a discussion on women’</w:t>
-      </w:r>
-      <w:r>
-        <w:rPr>
-          <w:rFonts w:asciiTheme="minorBidi" w:hAnsiTheme="minorBidi" w:cs="Mangal"/>
-          <w:lang w:val="en-US" w:bidi="hi-IN"/>
-        </w:rPr>
-        <w:t>s rights</w:t>
-      </w:r>
-      <w:r>
-        <w:rPr>
-          <w:rFonts w:asciiTheme="minorBidi" w:hAnsiTheme="minorBidi" w:cs="Mangal"/>
-          <w:lang w:val="en-US" w:bidi="hi-IN"/>
-        </w:rPr>
-        <w:t>.</w:t>
-      </w:r>
       <w:r>
         <w:rPr>
           <w:rStyle w:val="FootnoteReference"/>
@@ -429,23 +381,7 @@
           <w:lang w:val="en-US" w:bidi="hi-IN"/>
         </w:rPr>
         <w:lastRenderedPageBreak/>
-        <w:t xml:space="preserve">How do we know that the relative </w:t>
-      </w:r>
-      <w:proofErr w:type="spellStart"/>
-      <w:r>
-        <w:rPr>
-          <w:rFonts w:asciiTheme="minorBidi" w:hAnsiTheme="minorBidi" w:cs="Mangal"/>
-          <w:lang w:val="en-US" w:bidi="hi-IN"/>
-        </w:rPr>
-        <w:t>rigour</w:t>
-      </w:r>
-      <w:proofErr w:type="spellEnd"/>
-      <w:r>
-        <w:rPr>
-          <w:rFonts w:asciiTheme="minorBidi" w:hAnsiTheme="minorBidi" w:cs="Mangal"/>
-          <w:lang w:val="en-US" w:bidi="hi-IN"/>
-        </w:rPr>
-        <w:t xml:space="preserve"> of the Hindi and English lists is the same?</w:t>
+        <w:t>How do we know that the relative rigour of the Hindi and English lists is the same?</w:t>
       </w:r>
     </w:p>
     <w:p>
@@ -628,31 +564,7 @@
           <w:shd w:val="clear" w:color="auto" w:fill="F5F8FA"/>
           <w:lang w:eastAsia="en-GB"/>
         </w:rPr>
-        <w:t xml:space="preserve">Brahman </w:t>
-      </w:r>
-      <w:proofErr w:type="spellStart"/>
-      <w:r>
-        <w:rPr>
-          <w:rFonts w:ascii="Helvetica Neue" w:eastAsia="Times New Roman" w:hAnsi="Helvetica Neue" w:cs="Times New Roman"/>
-          <w:color w:val="14171A"/>
-          <w:sz w:val="21"/>
-          <w:szCs w:val="21"/>
-          <w:shd w:val="clear" w:color="auto" w:fill="F5F8FA"/>
-          <w:lang w:eastAsia="en-GB"/>
-        </w:rPr>
-        <w:t>Baniya</w:t>
-      </w:r>
-      <w:proofErr w:type="spellEnd"/>
-      <w:r>
-        <w:rPr>
-          <w:rFonts w:ascii="Helvetica Neue" w:eastAsia="Times New Roman" w:hAnsi="Helvetica Neue" w:cs="Times New Roman"/>
-          <w:color w:val="14171A"/>
-          <w:sz w:val="21"/>
-          <w:szCs w:val="21"/>
-          <w:shd w:val="clear" w:color="auto" w:fill="F5F8FA"/>
-          <w:lang w:eastAsia="en-GB"/>
-        </w:rPr>
-        <w:t xml:space="preserve"> media was and is always against the rights of </w:t>
+        <w:t xml:space="preserve">Brahman Baniya media was and is always against the rights of </w:t>
       </w:r>
       <w:hyperlink r:id="rId8" w:history="1">
         <w:r>
@@ -666,7 +578,6 @@
           </w:rPr>
           <w:t>#</w:t>
         </w:r>
-        <w:proofErr w:type="spellStart"/>
         <w:r>
           <w:rPr>
             <w:rFonts w:ascii="Helvetica Neue" w:eastAsia="Times New Roman" w:hAnsi="Helvetica Neue" w:cs="Times New Roman"/>
@@ -680,7 +591,6 @@
           </w:rPr>
           <w:t>Bahujan</w:t>
         </w:r>
-        <w:proofErr w:type="spellEnd"/>
       </w:hyperlink>
       <w:r>
         <w:rPr>
@@ -691,31 +601,7 @@
           <w:shd w:val="clear" w:color="auto" w:fill="F5F8FA"/>
           <w:lang w:eastAsia="en-GB"/>
         </w:rPr>
-        <w:t xml:space="preserve"> Rather acting as fourth pillar of </w:t>
-      </w:r>
-      <w:proofErr w:type="spellStart"/>
-      <w:r>
-        <w:rPr>
-          <w:rFonts w:ascii="Helvetica Neue" w:eastAsia="Times New Roman" w:hAnsi="Helvetica Neue" w:cs="Times New Roman"/>
-          <w:color w:val="14171A"/>
-          <w:sz w:val="21"/>
-          <w:szCs w:val="21"/>
-          <w:shd w:val="clear" w:color="auto" w:fill="F5F8FA"/>
-          <w:lang w:eastAsia="en-GB"/>
-        </w:rPr>
-        <w:t>democracy,it</w:t>
-      </w:r>
-      <w:proofErr w:type="spellEnd"/>
-      <w:r>
-        <w:rPr>
-          <w:rFonts w:ascii="Helvetica Neue" w:eastAsia="Times New Roman" w:hAnsi="Helvetica Neue" w:cs="Times New Roman"/>
-          <w:color w:val="14171A"/>
-          <w:sz w:val="21"/>
-          <w:szCs w:val="21"/>
-          <w:shd w:val="clear" w:color="auto" w:fill="F5F8FA"/>
-          <w:lang w:eastAsia="en-GB"/>
-        </w:rPr>
-        <w:t xml:space="preserve"> acted as slave of </w:t>
+        <w:t xml:space="preserve"> Rather acting as fourth pillar of democracy,it acted as slave of </w:t>
       </w:r>
       <w:hyperlink r:id="rId9" w:history="1">
         <w:r>
@@ -727,21 +613,8 @@
             <w:shd w:val="clear" w:color="auto" w:fill="F5F8FA"/>
             <w:lang w:eastAsia="en-GB"/>
           </w:rPr>
-          <w:t>#</w:t>
+          <w:t>#BrahmincalPatriarchy</w:t>
         </w:r>
-        <w:proofErr w:type="spellStart"/>
-        <w:r>
-          <w:rPr>
-            <w:rFonts w:ascii="Helvetica Neue" w:eastAsia="Times New Roman" w:hAnsi="Helvetica Neue" w:cs="Times New Roman"/>
-            <w:color w:val="1C94E0"/>
-            <w:sz w:val="21"/>
-            <w:szCs w:val="21"/>
-            <w:shd w:val="clear" w:color="auto" w:fill="F5F8FA"/>
-            <w:lang w:eastAsia="en-GB"/>
-          </w:rPr>
-          <w:t>BrahmincalPatriarchy</w:t>
-        </w:r>
-        <w:proofErr w:type="spellEnd"/>
       </w:hyperlink>
       <w:r>
         <w:rPr>
@@ -775,21 +648,8 @@
             <w:shd w:val="clear" w:color="auto" w:fill="F5F8FA"/>
             <w:lang w:eastAsia="en-GB"/>
           </w:rPr>
-          <w:t>@</w:t>
+          <w:t>@htTweets</w:t>
         </w:r>
-        <w:proofErr w:type="spellStart"/>
-        <w:r>
-          <w:rPr>
-            <w:rFonts w:ascii="Helvetica Neue" w:eastAsia="Times New Roman" w:hAnsi="Helvetica Neue" w:cs="Times New Roman"/>
-            <w:color w:val="1C94E0"/>
-            <w:sz w:val="21"/>
-            <w:szCs w:val="21"/>
-            <w:shd w:val="clear" w:color="auto" w:fill="F5F8FA"/>
-            <w:lang w:eastAsia="en-GB"/>
-          </w:rPr>
-          <w:t>htTweets</w:t>
-        </w:r>
-        <w:proofErr w:type="spellEnd"/>
       </w:hyperlink>
       <w:r>
         <w:rPr>
@@ -800,10 +660,11 @@
           <w:shd w:val="clear" w:color="auto" w:fill="F5F8FA"/>
           <w:lang w:eastAsia="en-GB"/>
         </w:rPr>
-        <w:t xml:space="preserve"> atrocious </w:t>
-      </w:r>
-      <w:proofErr w:type="spellStart"/>
-      <w:r>
+        <w:t xml:space="preserve"> atrocious manuwadi mindset</w:t>
+      </w:r>
+    </w:p>
+    <w:p>
+      <w:pPr>
         <w:rPr>
           <w:rFonts w:ascii="Helvetica Neue" w:eastAsia="Times New Roman" w:hAnsi="Helvetica Neue" w:cs="Times New Roman"/>
           <w:color w:val="14171A"/>
@@ -812,9 +673,7 @@
           <w:shd w:val="clear" w:color="auto" w:fill="F5F8FA"/>
           <w:lang w:eastAsia="en-GB"/>
         </w:rPr>
-        <w:t>manuwadi</w:t>
-      </w:r>
-      <w:proofErr w:type="spellEnd"/>
+      </w:pPr>
       <w:r>
         <w:rPr>
           <w:rFonts w:ascii="Helvetica Neue" w:eastAsia="Times New Roman" w:hAnsi="Helvetica Neue" w:cs="Times New Roman"/>
@@ -824,196 +683,22 @@
           <w:shd w:val="clear" w:color="auto" w:fill="F5F8FA"/>
           <w:lang w:eastAsia="en-GB"/>
         </w:rPr>
-        <w:t xml:space="preserve"> </w:t>
-      </w:r>
-      <w:proofErr w:type="spellStart"/>
-      <w:r>
-        <w:rPr>
-          <w:rFonts w:ascii="Helvetica Neue" w:eastAsia="Times New Roman" w:hAnsi="Helvetica Neue" w:cs="Times New Roman"/>
-          <w:color w:val="14171A"/>
-          <w:sz w:val="21"/>
-          <w:szCs w:val="21"/>
-          <w:shd w:val="clear" w:color="auto" w:fill="F5F8FA"/>
-          <w:lang w:eastAsia="en-GB"/>
-        </w:rPr>
-        <w:t>mindset</w:t>
-      </w:r>
-      <w:proofErr w:type="spellEnd"/>
-    </w:p>
-    <w:p>
-      <w:pPr>
-        <w:rPr>
-          <w:rFonts w:ascii="Helvetica Neue" w:eastAsia="Times New Roman" w:hAnsi="Helvetica Neue" w:cs="Times New Roman"/>
-          <w:color w:val="14171A"/>
-          <w:sz w:val="21"/>
-          <w:szCs w:val="21"/>
-          <w:shd w:val="clear" w:color="auto" w:fill="F5F8FA"/>
-          <w:lang w:eastAsia="en-GB"/>
-        </w:rPr>
-      </w:pPr>
-      <w:proofErr w:type="spellStart"/>
-      <w:r>
-        <w:rPr>
-          <w:rFonts w:ascii="Helvetica Neue" w:eastAsia="Times New Roman" w:hAnsi="Helvetica Neue" w:cs="Times New Roman"/>
-          <w:color w:val="14171A"/>
-          <w:sz w:val="21"/>
-          <w:szCs w:val="21"/>
-          <w:shd w:val="clear" w:color="auto" w:fill="F5F8FA"/>
-          <w:lang w:eastAsia="en-GB"/>
-        </w:rPr>
-        <w:t>Iske</w:t>
-      </w:r>
-      <w:proofErr w:type="spellEnd"/>
-      <w:r>
-        <w:rPr>
-          <w:rFonts w:ascii="Helvetica Neue" w:eastAsia="Times New Roman" w:hAnsi="Helvetica Neue" w:cs="Times New Roman"/>
-          <w:color w:val="14171A"/>
-          <w:sz w:val="21"/>
-          <w:szCs w:val="21"/>
-          <w:shd w:val="clear" w:color="auto" w:fill="F5F8FA"/>
-          <w:lang w:eastAsia="en-GB"/>
-        </w:rPr>
-        <w:t xml:space="preserve"> </w:t>
-      </w:r>
-      <w:proofErr w:type="spellStart"/>
-      <w:r>
-        <w:rPr>
-          <w:rFonts w:ascii="Helvetica Neue" w:eastAsia="Times New Roman" w:hAnsi="Helvetica Neue" w:cs="Times New Roman"/>
-          <w:color w:val="14171A"/>
-          <w:sz w:val="21"/>
-          <w:szCs w:val="21"/>
-          <w:shd w:val="clear" w:color="auto" w:fill="F5F8FA"/>
-          <w:lang w:eastAsia="en-GB"/>
-        </w:rPr>
-        <w:t>khilaaph</w:t>
-      </w:r>
-      <w:proofErr w:type="spellEnd"/>
-      <w:r>
-        <w:rPr>
-          <w:rFonts w:ascii="Helvetica Neue" w:eastAsia="Times New Roman" w:hAnsi="Helvetica Neue" w:cs="Times New Roman"/>
-          <w:color w:val="14171A"/>
-          <w:sz w:val="21"/>
-          <w:szCs w:val="21"/>
-          <w:shd w:val="clear" w:color="auto" w:fill="F5F8FA"/>
-          <w:lang w:eastAsia="en-GB"/>
-        </w:rPr>
-        <w:t xml:space="preserve"> </w:t>
-      </w:r>
-      <w:proofErr w:type="spellStart"/>
-      <w:r>
-        <w:rPr>
-          <w:rFonts w:ascii="Helvetica Neue" w:eastAsia="Times New Roman" w:hAnsi="Helvetica Neue" w:cs="Times New Roman"/>
-          <w:color w:val="14171A"/>
-          <w:sz w:val="21"/>
-          <w:szCs w:val="21"/>
-          <w:shd w:val="clear" w:color="auto" w:fill="F5F8FA"/>
-          <w:lang w:eastAsia="en-GB"/>
-        </w:rPr>
-        <w:t>avaaz</w:t>
-      </w:r>
-      <w:proofErr w:type="spellEnd"/>
-      <w:r>
-        <w:rPr>
-          <w:rFonts w:ascii="Helvetica Neue" w:eastAsia="Times New Roman" w:hAnsi="Helvetica Neue" w:cs="Times New Roman"/>
-          <w:color w:val="14171A"/>
-          <w:sz w:val="21"/>
-          <w:szCs w:val="21"/>
-          <w:shd w:val="clear" w:color="auto" w:fill="F5F8FA"/>
-          <w:lang w:eastAsia="en-GB"/>
-        </w:rPr>
-        <w:t xml:space="preserve"> </w:t>
-      </w:r>
-      <w:proofErr w:type="spellStart"/>
-      <w:r>
-        <w:rPr>
-          <w:rFonts w:ascii="Helvetica Neue" w:eastAsia="Times New Roman" w:hAnsi="Helvetica Neue" w:cs="Times New Roman"/>
-          <w:color w:val="14171A"/>
-          <w:sz w:val="21"/>
-          <w:szCs w:val="21"/>
-          <w:shd w:val="clear" w:color="auto" w:fill="F5F8FA"/>
-          <w:lang w:eastAsia="en-GB"/>
-        </w:rPr>
-        <w:t>uthaiye</w:t>
-      </w:r>
-      <w:proofErr w:type="spellEnd"/>
-      <w:r>
-        <w:rPr>
-          <w:rFonts w:ascii="Helvetica Neue" w:eastAsia="Times New Roman" w:hAnsi="Helvetica Neue" w:cs="Times New Roman"/>
-          <w:color w:val="14171A"/>
-          <w:sz w:val="21"/>
-          <w:szCs w:val="21"/>
-          <w:shd w:val="clear" w:color="auto" w:fill="F5F8FA"/>
-          <w:lang w:eastAsia="en-GB"/>
-        </w:rPr>
-        <w:t xml:space="preserve"> </w:t>
-      </w:r>
-      <w:proofErr w:type="spellStart"/>
-      <w:r>
-        <w:rPr>
-          <w:rFonts w:ascii="Helvetica Neue" w:eastAsia="Times New Roman" w:hAnsi="Helvetica Neue" w:cs="Times New Roman"/>
-          <w:color w:val="14171A"/>
-          <w:sz w:val="21"/>
-          <w:szCs w:val="21"/>
-          <w:shd w:val="clear" w:color="auto" w:fill="F5F8FA"/>
-          <w:lang w:eastAsia="en-GB"/>
-        </w:rPr>
-        <w:t>morcha</w:t>
-      </w:r>
-      <w:proofErr w:type="spellEnd"/>
-      <w:r>
-        <w:rPr>
-          <w:rFonts w:ascii="Helvetica Neue" w:eastAsia="Times New Roman" w:hAnsi="Helvetica Neue" w:cs="Times New Roman"/>
-          <w:color w:val="14171A"/>
-          <w:sz w:val="21"/>
-          <w:szCs w:val="21"/>
-          <w:shd w:val="clear" w:color="auto" w:fill="F5F8FA"/>
-          <w:lang w:eastAsia="en-GB"/>
-        </w:rPr>
-        <w:t xml:space="preserve"> </w:t>
-      </w:r>
-      <w:proofErr w:type="spellStart"/>
-      <w:r>
-        <w:rPr>
-          <w:rFonts w:ascii="Helvetica Neue" w:eastAsia="Times New Roman" w:hAnsi="Helvetica Neue" w:cs="Times New Roman"/>
-          <w:color w:val="14171A"/>
-          <w:sz w:val="21"/>
-          <w:szCs w:val="21"/>
-          <w:shd w:val="clear" w:color="auto" w:fill="F5F8FA"/>
-          <w:lang w:eastAsia="en-GB"/>
-        </w:rPr>
-        <w:t>lagaiyye</w:t>
-      </w:r>
-      <w:proofErr w:type="spellEnd"/>
-    </w:p>
-    <w:p>
-      <w:pPr>
-        <w:rPr>
-          <w:rFonts w:asciiTheme="minorBidi" w:hAnsiTheme="minorBidi" w:cs="Mangal"/>
-          <w:lang w:val="en-US" w:bidi="hi-IN"/>
-        </w:rPr>
-      </w:pPr>
-      <w:r>
-        <w:rPr>
-          <w:rFonts w:asciiTheme="minorBidi" w:hAnsiTheme="minorBidi" w:cs="Mangal"/>
-          <w:lang w:val="en-US" w:bidi="hi-IN"/>
-        </w:rPr>
-        <w:t>Suppose we had not identified ‘</w:t>
-      </w:r>
-      <w:proofErr w:type="spellStart"/>
-      <w:r>
-        <w:rPr>
-          <w:rFonts w:asciiTheme="minorBidi" w:hAnsiTheme="minorBidi" w:cs="Mangal"/>
-          <w:lang w:val="en-US" w:bidi="hi-IN"/>
-        </w:rPr>
-        <w:t>morcha</w:t>
-      </w:r>
-      <w:proofErr w:type="spellEnd"/>
-      <w:r>
-        <w:rPr>
-          <w:rFonts w:asciiTheme="minorBidi" w:hAnsiTheme="minorBidi" w:cs="Mangal"/>
-          <w:lang w:val="en-US" w:bidi="hi-IN"/>
-        </w:rPr>
-        <w:t xml:space="preserve">’ as a Hindi-list keyword, we would overlook the key-contribution of the last Hindi sentence to the overall tweet (although it would appear, of course, in run length analysis). </w:t>
+        <w:t>Iske khilaaph avaaz uthaiye morcha lagaiyye</w:t>
+      </w:r>
+    </w:p>
+    <w:p>
+      <w:pPr>
+        <w:rPr>
+          <w:rFonts w:asciiTheme="minorBidi" w:hAnsiTheme="minorBidi" w:cs="Mangal"/>
+          <w:lang w:val="en-US" w:bidi="hi-IN"/>
+        </w:rPr>
+      </w:pPr>
+      <w:r>
+        <w:rPr>
+          <w:rFonts w:asciiTheme="minorBidi" w:hAnsiTheme="minorBidi" w:cs="Mangal"/>
+          <w:lang w:val="en-US" w:bidi="hi-IN"/>
+        </w:rPr>
+        <w:t xml:space="preserve">Suppose we had not identified ‘morcha’ as a Hindi-list keyword, we would overlook the key-contribution of the last Hindi sentence to the overall tweet (although it would appear, of course, in run length analysis). </w:t>
       </w:r>
     </w:p>
     <w:p>
@@ -1072,23 +757,7 @@
           <w:rFonts w:asciiTheme="minorBidi" w:hAnsiTheme="minorBidi" w:cs="Mangal"/>
           <w:lang w:val="en-US" w:bidi="hi-IN"/>
         </w:rPr>
-        <w:t xml:space="preserve">We will be using the </w:t>
-      </w:r>
-      <w:proofErr w:type="spellStart"/>
-      <w:r>
-        <w:rPr>
-          <w:rFonts w:asciiTheme="minorBidi" w:hAnsiTheme="minorBidi" w:cs="Mangal"/>
-          <w:lang w:val="en-US" w:bidi="hi-IN"/>
-        </w:rPr>
-        <w:t>nltk</w:t>
-      </w:r>
-      <w:proofErr w:type="spellEnd"/>
-      <w:r>
-        <w:rPr>
-          <w:rFonts w:asciiTheme="minorBidi" w:hAnsiTheme="minorBidi" w:cs="Mangal"/>
-          <w:lang w:val="en-US" w:bidi="hi-IN"/>
-        </w:rPr>
-        <w:t xml:space="preserve"> package for this.</w:t>
+        <w:t>We will be using the nltk package for this.</w:t>
       </w:r>
       <w:r>
         <w:rPr>
@@ -1112,23 +781,7 @@
             <w:rFonts w:asciiTheme="minorBidi" w:hAnsiTheme="minorBidi" w:cs="Mangal"/>
             <w:lang w:val="en-US" w:bidi="hi-IN"/>
           </w:rPr>
-          <w:t>https://www.datacamp.com/community/tutorials/ste</w:t>
-        </w:r>
-        <w:r>
-          <w:rPr>
-            <w:rStyle w:val="Hyperlink"/>
-            <w:rFonts w:asciiTheme="minorBidi" w:hAnsiTheme="minorBidi" w:cs="Mangal"/>
-            <w:lang w:val="en-US" w:bidi="hi-IN"/>
-          </w:rPr>
-          <w:t>m</w:t>
-        </w:r>
-        <w:r>
-          <w:rPr>
-            <w:rStyle w:val="Hyperlink"/>
-            <w:rFonts w:asciiTheme="minorBidi" w:hAnsiTheme="minorBidi" w:cs="Mangal"/>
-            <w:lang w:val="en-US" w:bidi="hi-IN"/>
-          </w:rPr>
-          <w:t>ming-lemmatization-python</w:t>
+          <w:t>https://www.datacamp.com/community/tutorials/stemming-lemmatization-python</w:t>
         </w:r>
       </w:hyperlink>
     </w:p>
@@ -1193,39 +846,7 @@
           <w:rFonts w:asciiTheme="minorBidi" w:hAnsiTheme="minorBidi" w:cs="Mangal"/>
           <w:lang w:val="en-US" w:bidi="hi-IN"/>
         </w:rPr>
-        <w:t>Manually identify conversations. Search Hindi-English terms in conjunction: e.g. ‘</w:t>
-      </w:r>
-      <w:proofErr w:type="spellStart"/>
-      <w:r>
-        <w:rPr>
-          <w:rFonts w:asciiTheme="minorBidi" w:hAnsiTheme="minorBidi" w:cs="Mangal"/>
-          <w:lang w:val="en-US" w:bidi="hi-IN"/>
-        </w:rPr>
-        <w:t>aurat</w:t>
-      </w:r>
-      <w:proofErr w:type="spellEnd"/>
-      <w:r>
-        <w:rPr>
-          <w:rFonts w:asciiTheme="minorBidi" w:hAnsiTheme="minorBidi" w:cs="Mangal"/>
-          <w:lang w:val="en-US" w:bidi="hi-IN"/>
-        </w:rPr>
-        <w:t xml:space="preserve"> #</w:t>
-      </w:r>
-      <w:proofErr w:type="spellStart"/>
-      <w:r>
-        <w:rPr>
-          <w:rFonts w:asciiTheme="minorBidi" w:hAnsiTheme="minorBidi" w:cs="Mangal"/>
-          <w:lang w:val="en-US" w:bidi="hi-IN"/>
-        </w:rPr>
-        <w:t>honour</w:t>
-      </w:r>
-      <w:proofErr w:type="spellEnd"/>
-      <w:r>
-        <w:rPr>
-          <w:rFonts w:asciiTheme="minorBidi" w:hAnsiTheme="minorBidi" w:cs="Mangal"/>
-          <w:lang w:val="en-US" w:bidi="hi-IN"/>
-        </w:rPr>
-        <w:t xml:space="preserve"> killing’.</w:t>
+        <w:t>Manually identify conversations. Search Hindi-English terms in conjunction: e.g. ‘aurat #honour killing’.</w:t>
       </w:r>
     </w:p>
     <w:p>
@@ -1340,71 +961,7 @@
           <w:rFonts w:asciiTheme="minorBidi" w:hAnsiTheme="minorBidi" w:cs="Mangal"/>
           <w:lang w:val="en-US" w:bidi="hi-IN"/>
         </w:rPr>
-        <w:t xml:space="preserve">Now nuance this. Pick up specific terms: </w:t>
-      </w:r>
-      <w:proofErr w:type="spellStart"/>
-      <w:r>
-        <w:rPr>
-          <w:rFonts w:asciiTheme="minorBidi" w:hAnsiTheme="minorBidi" w:cs="Mangal"/>
-          <w:lang w:val="en-US" w:bidi="hi-IN"/>
-        </w:rPr>
-        <w:t>honour</w:t>
-      </w:r>
-      <w:proofErr w:type="spellEnd"/>
-      <w:r>
-        <w:rPr>
-          <w:rFonts w:asciiTheme="minorBidi" w:hAnsiTheme="minorBidi" w:cs="Mangal"/>
-          <w:lang w:val="en-US" w:bidi="hi-IN"/>
-        </w:rPr>
-        <w:t xml:space="preserve"> killing as it appears in </w:t>
-      </w:r>
-      <w:proofErr w:type="spellStart"/>
-      <w:r>
-        <w:rPr>
-          <w:rFonts w:asciiTheme="minorBidi" w:hAnsiTheme="minorBidi" w:cs="Mangal"/>
-          <w:lang w:val="en-US" w:bidi="hi-IN"/>
-        </w:rPr>
-        <w:t>hindi</w:t>
-      </w:r>
-      <w:proofErr w:type="spellEnd"/>
-      <w:r>
-        <w:rPr>
-          <w:rFonts w:asciiTheme="minorBidi" w:hAnsiTheme="minorBidi" w:cs="Mangal"/>
-          <w:lang w:val="en-US" w:bidi="hi-IN"/>
-        </w:rPr>
-        <w:t xml:space="preserve"> text, and liberation as it appears in </w:t>
-      </w:r>
-      <w:proofErr w:type="spellStart"/>
-      <w:r>
-        <w:rPr>
-          <w:rFonts w:asciiTheme="minorBidi" w:hAnsiTheme="minorBidi" w:cs="Mangal"/>
-          <w:lang w:val="en-US" w:bidi="hi-IN"/>
-        </w:rPr>
-        <w:t>hindi</w:t>
-      </w:r>
-      <w:proofErr w:type="spellEnd"/>
-      <w:r>
-        <w:rPr>
-          <w:rFonts w:asciiTheme="minorBidi" w:hAnsiTheme="minorBidi" w:cs="Mangal"/>
-          <w:lang w:val="en-US" w:bidi="hi-IN"/>
-        </w:rPr>
-        <w:t xml:space="preserve"> text. The first is culturally entrenched, will appear more. </w:t>
-      </w:r>
-      <w:proofErr w:type="gramStart"/>
-      <w:r>
-        <w:rPr>
-          <w:rFonts w:asciiTheme="minorBidi" w:hAnsiTheme="minorBidi" w:cs="Mangal"/>
-          <w:lang w:val="en-US" w:bidi="hi-IN"/>
-        </w:rPr>
-        <w:t>Similarly</w:t>
-      </w:r>
-      <w:proofErr w:type="gramEnd"/>
-      <w:r>
-        <w:rPr>
-          <w:rFonts w:asciiTheme="minorBidi" w:hAnsiTheme="minorBidi" w:cs="Mangal"/>
-          <w:lang w:val="en-US" w:bidi="hi-IN"/>
-        </w:rPr>
-        <w:t xml:space="preserve"> for caste. </w:t>
+        <w:t xml:space="preserve">Now nuance this. Pick up specific terms: honour killing as it appears in hindi text, and liberation as it appears in hindi text. The first is culturally entrenched, will appear more. Similarly for caste. </w:t>
       </w:r>
     </w:p>
     <w:p>
@@ -1457,19 +1014,8 @@
           <w:rFonts w:asciiTheme="minorBidi" w:hAnsiTheme="minorBidi" w:cs="Mangal"/>
           <w:lang w:val="en-US" w:bidi="hi-IN"/>
         </w:rPr>
-        <w:t xml:space="preserve">No handlers found for logger </w:t>
-      </w:r>
-      <w:proofErr w:type="spellStart"/>
-      <w:proofErr w:type="gramStart"/>
-      <w:r>
-        <w:rPr>
-          <w:rFonts w:asciiTheme="minorBidi" w:hAnsiTheme="minorBidi" w:cs="Mangal"/>
-          <w:lang w:val="en-US" w:bidi="hi-IN"/>
-        </w:rPr>
-        <w:t>tweepy.binder</w:t>
-      </w:r>
-      <w:proofErr w:type="spellEnd"/>
-      <w:proofErr w:type="gramEnd"/>
+        <w:t>No handlers found for logger tweepy.binder</w:t>
+      </w:r>
     </w:p>
     <w:p>
       <w:pPr>
@@ -1579,23 +1125,7 @@
           <w:rFonts w:asciiTheme="minorBidi" w:hAnsiTheme="minorBidi" w:cs="Mangal"/>
           <w:lang w:val="en-US" w:bidi="hi-IN"/>
         </w:rPr>
-        <w:t>or ‘</w:t>
-      </w:r>
-      <w:proofErr w:type="spellStart"/>
-      <w:r>
-        <w:rPr>
-          <w:rFonts w:asciiTheme="minorBidi" w:hAnsiTheme="minorBidi" w:cs="Mangal"/>
-          <w:lang w:val="en-US" w:bidi="hi-IN"/>
-        </w:rPr>
-        <w:t>dalit</w:t>
-      </w:r>
-      <w:proofErr w:type="spellEnd"/>
-      <w:r>
-        <w:rPr>
-          <w:rFonts w:asciiTheme="minorBidi" w:hAnsiTheme="minorBidi" w:cs="Mangal"/>
-          <w:lang w:val="en-US" w:bidi="hi-IN"/>
-        </w:rPr>
-        <w:t>’. (single term search)</w:t>
+        <w:t>or ‘dalit’. (single term search)</w:t>
       </w:r>
     </w:p>
     <w:p>
@@ -1637,23 +1167,7 @@
           <w:rFonts w:asciiTheme="minorBidi" w:hAnsiTheme="minorBidi" w:cs="Mangal"/>
           <w:lang w:val="en-US" w:bidi="hi-IN"/>
         </w:rPr>
-        <w:t xml:space="preserve"> (</w:t>
-      </w:r>
-      <w:proofErr w:type="gramStart"/>
-      <w:r>
-        <w:rPr>
-          <w:rFonts w:asciiTheme="minorBidi" w:hAnsiTheme="minorBidi" w:cs="Mangal"/>
-          <w:lang w:val="en-US" w:bidi="hi-IN"/>
-        </w:rPr>
-        <w:t>ignore?(</w:t>
-      </w:r>
-      <w:proofErr w:type="gramEnd"/>
-      <w:r>
-        <w:rPr>
-          <w:rFonts w:asciiTheme="minorBidi" w:hAnsiTheme="minorBidi" w:cs="Mangal"/>
-          <w:lang w:val="en-US" w:bidi="hi-IN"/>
-        </w:rPr>
-        <w:t>(Nobody will know)))</w:t>
+        <w:t xml:space="preserve"> (ignore?((Nobody will know)))</w:t>
       </w:r>
     </w:p>
     <w:p>
@@ -1673,23 +1187,7 @@
           <w:rFonts w:asciiTheme="minorBidi" w:hAnsiTheme="minorBidi" w:cs="Mangal"/>
           <w:lang w:val="en-US" w:bidi="hi-IN"/>
         </w:rPr>
-        <w:t>Repetition across search terms (</w:t>
-      </w:r>
-      <w:proofErr w:type="spellStart"/>
-      <w:r>
-        <w:rPr>
-          <w:rFonts w:asciiTheme="minorBidi" w:hAnsiTheme="minorBidi" w:cs="Mangal"/>
-          <w:lang w:val="en-US" w:bidi="hi-IN"/>
-        </w:rPr>
-        <w:t>Soln</w:t>
-      </w:r>
-      <w:proofErr w:type="spellEnd"/>
-      <w:r>
-        <w:rPr>
-          <w:rFonts w:asciiTheme="minorBidi" w:hAnsiTheme="minorBidi" w:cs="Mangal"/>
-          <w:lang w:val="en-US" w:bidi="hi-IN"/>
-        </w:rPr>
-        <w:t xml:space="preserve">: </w:t>
+        <w:t xml:space="preserve">Repetition across search terms (Soln: </w:t>
       </w:r>
       <w:r>
         <w:rPr>
@@ -1805,7 +1303,7 @@
     <w:p>
       <w:pPr>
         <w:rPr>
-          <w:rFonts w:asciiTheme="minorBidi" w:hAnsiTheme="minorBidi" w:cs="Mangal" w:hint="cs"/>
+          <w:rFonts w:asciiTheme="minorBidi" w:hAnsiTheme="minorBidi" w:cs="Mangal"/>
           <w:cs/>
           <w:lang w:val="en-US" w:bidi="hi-IN"/>
         </w:rPr>
@@ -1816,17 +1314,214 @@
           <w:lang w:val="en-US" w:bidi="hi-IN"/>
         </w:rPr>
         <w:t>Get ER. Convert to ED. Translate non-nouns to HD. Supplement and finalize HD. Convert to HR.</w:t>
+      </w:r>
+    </w:p>
+    <w:p>
+      <w:pPr>
+        <w:rPr>
+          <w:rFonts w:asciiTheme="minorBidi" w:hAnsiTheme="minorBidi" w:cs="Mangal"/>
+          <w:lang w:val="en-US" w:bidi="hi-IN"/>
+        </w:rPr>
+      </w:pPr>
+    </w:p>
+    <w:p>
+      <w:pPr>
+        <w:rPr>
+          <w:rFonts w:asciiTheme="minorBidi" w:hAnsiTheme="minorBidi" w:cs="Mangal"/>
+          <w:lang w:val="en-US" w:bidi="hi-IN"/>
+        </w:rPr>
+      </w:pPr>
+      <w:r>
+        <w:rPr>
+          <w:rFonts w:asciiTheme="minorBidi" w:hAnsiTheme="minorBidi" w:cs="Mangal"/>
+          <w:lang w:val="en-US" w:bidi="hi-IN"/>
+        </w:rPr>
+        <w:t>22/3</w:t>
+      </w:r>
+    </w:p>
+    <w:p>
+      <w:pPr>
+        <w:rPr>
+          <w:rFonts w:asciiTheme="minorBidi" w:hAnsiTheme="minorBidi" w:cs="Mangal"/>
+          <w:lang w:val="en-US" w:bidi="hi-IN"/>
+        </w:rPr>
+      </w:pPr>
+      <w:r>
+        <w:rPr>
+          <w:rFonts w:asciiTheme="minorBidi" w:hAnsiTheme="minorBidi" w:cs="Mangal"/>
+          <w:lang w:val="en-US" w:bidi="hi-IN"/>
+        </w:rPr>
+        <w:t>utf-8 encoding actually works. Why am I so surprised when technology doesn’t fuck up hmm I wonder.</w:t>
+      </w:r>
+    </w:p>
+    <w:p>
+      <w:pPr>
+        <w:rPr>
+          <w:rFonts w:asciiTheme="minorBidi" w:hAnsiTheme="minorBidi" w:cs="Mangal"/>
+          <w:lang w:val="en-US" w:bidi="hi-IN"/>
+        </w:rPr>
+      </w:pPr>
+      <w:r>
+        <w:rPr>
+          <w:rFonts w:asciiTheme="minorBidi" w:hAnsiTheme="minorBidi" w:cs="Mangal"/>
+          <w:lang w:val="en-US" w:bidi="hi-IN"/>
+        </w:rPr>
+        <w:t>We have 24000 search terms.</w:t>
+      </w:r>
+    </w:p>
+    <w:p>
+      <w:pPr>
+        <w:rPr>
+          <w:rFonts w:asciiTheme="minorBidi" w:hAnsiTheme="minorBidi" w:cs="Mangal"/>
+          <w:lang w:val="en-US" w:bidi="hi-IN"/>
+        </w:rPr>
+      </w:pPr>
+      <w:r>
+        <w:rPr>
+          <w:rFonts w:asciiTheme="minorBidi" w:hAnsiTheme="minorBidi" w:cs="Mangal"/>
+          <w:lang w:val="en-US" w:bidi="hi-IN"/>
+        </w:rPr>
+        <w:t>Plan:</w:t>
+      </w:r>
+    </w:p>
+    <w:p>
+      <w:pPr>
+        <w:pStyle w:val="ListParagraph"/>
+        <w:numPr>
+          <w:ilvl w:val="0"/>
+          <w:numId w:val="4"/>
+        </w:numPr>
+        <w:rPr>
+          <w:rFonts w:asciiTheme="minorBidi" w:hAnsiTheme="minorBidi" w:cs="Mangal"/>
+          <w:lang w:val="en-US" w:bidi="hi-IN"/>
+        </w:rPr>
+      </w:pPr>
+      <w:r>
+        <w:rPr>
+          <w:rFonts w:asciiTheme="minorBidi" w:hAnsiTheme="minorBidi" w:cs="Mangal"/>
+          <w:lang w:val="en-US" w:bidi="hi-IN"/>
+        </w:rPr>
+        <w:t>Edit generate_searchterms to remove repeat terms -_-</w:t>
       </w:r>
       <w:bookmarkStart w:id="0" w:name="_GoBack"/>
       <w:bookmarkEnd w:id="0"/>
     </w:p>
     <w:p>
       <w:pPr>
-        <w:rPr>
-          <w:rFonts w:asciiTheme="minorBidi" w:hAnsiTheme="minorBidi" w:cs="Mangal"/>
-          <w:lang w:val="en-US" w:bidi="hi-IN"/>
-        </w:rPr>
-      </w:pPr>
+        <w:pStyle w:val="ListParagraph"/>
+        <w:numPr>
+          <w:ilvl w:val="0"/>
+          <w:numId w:val="4"/>
+        </w:numPr>
+        <w:rPr>
+          <w:rFonts w:asciiTheme="minorBidi" w:hAnsiTheme="minorBidi" w:cs="Mangal"/>
+          <w:lang w:val="en-US" w:bidi="hi-IN"/>
+        </w:rPr>
+      </w:pPr>
+      <w:r>
+        <w:rPr>
+          <w:rFonts w:asciiTheme="minorBidi" w:hAnsiTheme="minorBidi" w:cs="Mangal"/>
+          <w:lang w:val="en-US" w:bidi="hi-IN"/>
+        </w:rPr>
+        <w:t>Create for fem</w:t>
+      </w:r>
+    </w:p>
+    <w:p>
+      <w:pPr>
+        <w:pStyle w:val="ListParagraph"/>
+        <w:numPr>
+          <w:ilvl w:val="0"/>
+          <w:numId w:val="4"/>
+        </w:numPr>
+        <w:rPr>
+          <w:rFonts w:asciiTheme="minorBidi" w:hAnsiTheme="minorBidi" w:cs="Mangal"/>
+          <w:lang w:val="en-US" w:bidi="hi-IN"/>
+        </w:rPr>
+      </w:pPr>
+      <w:r>
+        <w:rPr>
+          <w:rFonts w:asciiTheme="minorBidi" w:hAnsiTheme="minorBidi" w:cs="Mangal"/>
+          <w:lang w:val="en-US" w:bidi="hi-IN"/>
+        </w:rPr>
+        <w:t>Generate F_Search Terms</w:t>
+      </w:r>
+    </w:p>
+    <w:p>
+      <w:pPr>
+        <w:pStyle w:val="ListParagraph"/>
+        <w:numPr>
+          <w:ilvl w:val="0"/>
+          <w:numId w:val="4"/>
+        </w:numPr>
+        <w:rPr>
+          <w:rFonts w:asciiTheme="minorBidi" w:hAnsiTheme="minorBidi" w:cs="Mangal"/>
+          <w:lang w:val="en-US" w:bidi="hi-IN"/>
+        </w:rPr>
+      </w:pPr>
+      <w:r>
+        <w:rPr>
+          <w:rFonts w:asciiTheme="minorBidi" w:hAnsiTheme="minorBidi" w:cs="Mangal"/>
+          <w:lang w:val="en-US" w:bidi="hi-IN"/>
+        </w:rPr>
+        <w:t>Mine data</w:t>
+      </w:r>
+      <w:r>
+        <w:rPr>
+          <w:rFonts w:asciiTheme="minorBidi" w:hAnsiTheme="minorBidi" w:cs="Mangal"/>
+          <w:lang w:val="en-US" w:bidi="hi-IN"/>
+        </w:rPr>
+        <w:t xml:space="preserve"> (overnight?)</w:t>
+      </w:r>
+    </w:p>
+    <w:p>
+      <w:pPr>
+        <w:rPr>
+          <w:rFonts w:asciiTheme="minorBidi" w:hAnsiTheme="minorBidi" w:cs="Mangal"/>
+          <w:lang w:val="en-US" w:bidi="hi-IN"/>
+        </w:rPr>
+      </w:pPr>
+      <w:r>
+        <w:rPr>
+          <w:rFonts w:asciiTheme="minorBidi" w:hAnsiTheme="minorBidi" w:cs="Mangal"/>
+          <w:lang w:val="en-US" w:bidi="hi-IN"/>
+        </w:rPr>
+        <w:t>Problems currently</w:t>
+      </w:r>
+    </w:p>
+    <w:p>
+      <w:pPr>
+        <w:pStyle w:val="ListParagraph"/>
+        <w:numPr>
+          <w:ilvl w:val="0"/>
+          <w:numId w:val="5"/>
+        </w:numPr>
+        <w:rPr>
+          <w:rFonts w:asciiTheme="minorBidi" w:hAnsiTheme="minorBidi" w:cs="Mangal"/>
+          <w:lang w:val="en-US" w:bidi="hi-IN"/>
+        </w:rPr>
+      </w:pPr>
+      <w:r>
+        <w:rPr>
+          <w:rFonts w:asciiTheme="minorBidi" w:hAnsiTheme="minorBidi" w:cs="Mangal"/>
+          <w:lang w:val="en-US" w:bidi="hi-IN"/>
+        </w:rPr>
+        <w:t>Can’t think of problems</w:t>
+      </w:r>
+    </w:p>
+    <w:p>
+      <w:pPr>
+        <w:rPr>
+          <w:rFonts w:asciiTheme="minorBidi" w:hAnsiTheme="minorBidi" w:cs="Mangal"/>
+          <w:lang w:val="en-US" w:bidi="hi-IN"/>
+        </w:rPr>
+      </w:pPr>
+      <w:r>
+        <w:rPr>
+          <w:rFonts w:asciiTheme="minorBidi" w:hAnsiTheme="minorBidi" w:cs="Mangal"/>
+          <w:lang w:val="en-US" w:bidi="hi-IN"/>
+        </w:rPr>
+        <w:t>Something must be wrong.</w:t>
+      </w:r>
     </w:p>
     <w:sectPr>
       <w:pgSz w:w="11900" w:h="16840"/>
@@ -1966,6 +1661,94 @@
 <file path=word/numbering.xml><?xml version="1.0" encoding="utf-8"?>
 <w:numbering xmlns:wpc="http://schemas.microsoft.com/office/word/2010/wordprocessingCanvas" xmlns:mo="http://schemas.microsoft.com/office/mac/office/2008/main" xmlns:mc="http://schemas.openxmlformats.org/markup-compatibility/2006" xmlns:mv="urn:schemas-microsoft-com:mac:vml" xmlns:o="urn:schemas-microsoft-com:office:office" xmlns:r="http://schemas.openxmlformats.org/officeDocument/2006/relationships" xmlns:m="http://schemas.openxmlformats.org/officeDocument/2006/math" xmlns:v="urn:schemas-microsoft-com:vml" xmlns:wp14="http://schemas.microsoft.com/office/word/2010/wordprocessingDrawing" xmlns:wp="http://schemas.openxmlformats.org/drawingml/2006/wordprocessingDrawing" xmlns:w10="urn:schemas-microsoft-com:office:word" xmlns:w="http://schemas.openxmlformats.org/wordprocessingml/2006/main" xmlns:w14="http://schemas.microsoft.com/office/word/2010/wordml" xmlns:w15="http://schemas.microsoft.com/office/word/2012/wordml" xmlns:wpg="http://schemas.microsoft.com/office/word/2010/wordprocessingGroup" xmlns:wpi="http://schemas.microsoft.com/office/word/2010/wordprocessingInk" xmlns:wne="http://schemas.microsoft.com/office/word/2006/wordml" xmlns:wps="http://schemas.microsoft.com/office/word/2010/wordprocessingShape" mc:Ignorable="w14 w15 wp14">
   <w:abstractNum w:abstractNumId="0">
+    <w:nsid w:val="20CA1F33"/>
+    <w:multiLevelType w:val="hybridMultilevel"/>
+    <w:tmpl w:val="2318CDFA"/>
+    <w:lvl w:ilvl="0" w:tplc="0809000F">
+      <w:numFmt w:val="decimal"/>
+      <w:lvlText w:val="%1."/>
+      <w:lvlJc w:val="left"/>
+      <w:pPr>
+        <w:ind w:left="720" w:hanging="360"/>
+      </w:pPr>
+      <w:rPr>
+        <w:rFonts w:hint="default"/>
+      </w:rPr>
+    </w:lvl>
+    <w:lvl w:ilvl="1" w:tplc="08090019" w:tentative="1">
+      <w:start w:val="1"/>
+      <w:numFmt w:val="lowerLetter"/>
+      <w:lvlText w:val="%2."/>
+      <w:lvlJc w:val="left"/>
+      <w:pPr>
+        <w:ind w:left="1440" w:hanging="360"/>
+      </w:pPr>
+    </w:lvl>
+    <w:lvl w:ilvl="2" w:tplc="0809001B" w:tentative="1">
+      <w:start w:val="1"/>
+      <w:numFmt w:val="lowerRoman"/>
+      <w:lvlText w:val="%3."/>
+      <w:lvlJc w:val="right"/>
+      <w:pPr>
+        <w:ind w:left="2160" w:hanging="180"/>
+      </w:pPr>
+    </w:lvl>
+    <w:lvl w:ilvl="3" w:tplc="0809000F" w:tentative="1">
+      <w:start w:val="1"/>
+      <w:numFmt w:val="decimal"/>
+      <w:lvlText w:val="%4."/>
+      <w:lvlJc w:val="left"/>
+      <w:pPr>
+        <w:ind w:left="2880" w:hanging="360"/>
+      </w:pPr>
+    </w:lvl>
+    <w:lvl w:ilvl="4" w:tplc="08090019" w:tentative="1">
+      <w:start w:val="1"/>
+      <w:numFmt w:val="lowerLetter"/>
+      <w:lvlText w:val="%5."/>
+      <w:lvlJc w:val="left"/>
+      <w:pPr>
+        <w:ind w:left="3600" w:hanging="360"/>
+      </w:pPr>
+    </w:lvl>
+    <w:lvl w:ilvl="5" w:tplc="0809001B" w:tentative="1">
+      <w:start w:val="1"/>
+      <w:numFmt w:val="lowerRoman"/>
+      <w:lvlText w:val="%6."/>
+      <w:lvlJc w:val="right"/>
+      <w:pPr>
+        <w:ind w:left="4320" w:hanging="180"/>
+      </w:pPr>
+    </w:lvl>
+    <w:lvl w:ilvl="6" w:tplc="0809000F" w:tentative="1">
+      <w:start w:val="1"/>
+      <w:numFmt w:val="decimal"/>
+      <w:lvlText w:val="%7."/>
+      <w:lvlJc w:val="left"/>
+      <w:pPr>
+        <w:ind w:left="5040" w:hanging="360"/>
+      </w:pPr>
+    </w:lvl>
+    <w:lvl w:ilvl="7" w:tplc="08090019" w:tentative="1">
+      <w:start w:val="1"/>
+      <w:numFmt w:val="lowerLetter"/>
+      <w:lvlText w:val="%8."/>
+      <w:lvlJc w:val="left"/>
+      <w:pPr>
+        <w:ind w:left="5760" w:hanging="360"/>
+      </w:pPr>
+    </w:lvl>
+    <w:lvl w:ilvl="8" w:tplc="0809001B" w:tentative="1">
+      <w:start w:val="1"/>
+      <w:numFmt w:val="lowerRoman"/>
+      <w:lvlText w:val="%9."/>
+      <w:lvlJc w:val="right"/>
+      <w:pPr>
+        <w:ind w:left="6480" w:hanging="180"/>
+      </w:pPr>
+    </w:lvl>
+  </w:abstractNum>
+  <w:abstractNum w:abstractNumId="1">
     <w:nsid w:val="2B66227F"/>
     <w:multiLevelType w:val="hybridMultilevel"/>
     <w:tmpl w:val="B518F416"/>
@@ -2054,7 +1837,7 @@
       </w:pPr>
     </w:lvl>
   </w:abstractNum>
-  <w:abstractNum w:abstractNumId="1">
+  <w:abstractNum w:abstractNumId="2">
     <w:nsid w:val="39936935"/>
     <w:multiLevelType w:val="hybridMultilevel"/>
     <w:tmpl w:val="85904974"/>
@@ -2167,7 +1950,96 @@
       </w:rPr>
     </w:lvl>
   </w:abstractNum>
-  <w:abstractNum w:abstractNumId="2">
+  <w:abstractNum w:abstractNumId="3">
+    <w:nsid w:val="44BB743E"/>
+    <w:multiLevelType w:val="hybridMultilevel"/>
+    <w:tmpl w:val="6C405C4E"/>
+    <w:lvl w:ilvl="0" w:tplc="0809000F">
+      <w:start w:val="1"/>
+      <w:numFmt w:val="decimal"/>
+      <w:lvlText w:val="%1."/>
+      <w:lvlJc w:val="left"/>
+      <w:pPr>
+        <w:ind w:left="720" w:hanging="360"/>
+      </w:pPr>
+      <w:rPr>
+        <w:rFonts w:hint="default"/>
+      </w:rPr>
+    </w:lvl>
+    <w:lvl w:ilvl="1" w:tplc="08090019" w:tentative="1">
+      <w:start w:val="1"/>
+      <w:numFmt w:val="lowerLetter"/>
+      <w:lvlText w:val="%2."/>
+      <w:lvlJc w:val="left"/>
+      <w:pPr>
+        <w:ind w:left="1440" w:hanging="360"/>
+      </w:pPr>
+    </w:lvl>
+    <w:lvl w:ilvl="2" w:tplc="0809001B" w:tentative="1">
+      <w:start w:val="1"/>
+      <w:numFmt w:val="lowerRoman"/>
+      <w:lvlText w:val="%3."/>
+      <w:lvlJc w:val="right"/>
+      <w:pPr>
+        <w:ind w:left="2160" w:hanging="180"/>
+      </w:pPr>
+    </w:lvl>
+    <w:lvl w:ilvl="3" w:tplc="0809000F" w:tentative="1">
+      <w:start w:val="1"/>
+      <w:numFmt w:val="decimal"/>
+      <w:lvlText w:val="%4."/>
+      <w:lvlJc w:val="left"/>
+      <w:pPr>
+        <w:ind w:left="2880" w:hanging="360"/>
+      </w:pPr>
+    </w:lvl>
+    <w:lvl w:ilvl="4" w:tplc="08090019" w:tentative="1">
+      <w:start w:val="1"/>
+      <w:numFmt w:val="lowerLetter"/>
+      <w:lvlText w:val="%5."/>
+      <w:lvlJc w:val="left"/>
+      <w:pPr>
+        <w:ind w:left="3600" w:hanging="360"/>
+      </w:pPr>
+    </w:lvl>
+    <w:lvl w:ilvl="5" w:tplc="0809001B" w:tentative="1">
+      <w:start w:val="1"/>
+      <w:numFmt w:val="lowerRoman"/>
+      <w:lvlText w:val="%6."/>
+      <w:lvlJc w:val="right"/>
+      <w:pPr>
+        <w:ind w:left="4320" w:hanging="180"/>
+      </w:pPr>
+    </w:lvl>
+    <w:lvl w:ilvl="6" w:tplc="0809000F" w:tentative="1">
+      <w:start w:val="1"/>
+      <w:numFmt w:val="decimal"/>
+      <w:lvlText w:val="%7."/>
+      <w:lvlJc w:val="left"/>
+      <w:pPr>
+        <w:ind w:left="5040" w:hanging="360"/>
+      </w:pPr>
+    </w:lvl>
+    <w:lvl w:ilvl="7" w:tplc="08090019" w:tentative="1">
+      <w:start w:val="1"/>
+      <w:numFmt w:val="lowerLetter"/>
+      <w:lvlText w:val="%8."/>
+      <w:lvlJc w:val="left"/>
+      <w:pPr>
+        <w:ind w:left="5760" w:hanging="360"/>
+      </w:pPr>
+    </w:lvl>
+    <w:lvl w:ilvl="8" w:tplc="0809001B" w:tentative="1">
+      <w:start w:val="1"/>
+      <w:numFmt w:val="lowerRoman"/>
+      <w:lvlText w:val="%9."/>
+      <w:lvlJc w:val="right"/>
+      <w:pPr>
+        <w:ind w:left="6480" w:hanging="180"/>
+      </w:pPr>
+    </w:lvl>
+  </w:abstractNum>
+  <w:abstractNum w:abstractNumId="4">
     <w:nsid w:val="48790E81"/>
     <w:multiLevelType w:val="hybridMultilevel"/>
     <w:tmpl w:val="25ACAEF2"/>
@@ -2257,13 +2129,19 @@
     </w:lvl>
   </w:abstractNum>
   <w:num w:numId="1">
+    <w:abstractNumId w:val="2"/>
+  </w:num>
+  <w:num w:numId="2">
+    <w:abstractNumId w:val="4"/>
+  </w:num>
+  <w:num w:numId="3">
     <w:abstractNumId w:val="1"/>
   </w:num>
-  <w:num w:numId="2">
-    <w:abstractNumId w:val="2"/>
+  <w:num w:numId="4">
+    <w:abstractNumId w:val="0"/>
   </w:num>
-  <w:num w:numId="3">
-    <w:abstractNumId w:val="0"/>
+  <w:num w:numId="5">
+    <w:abstractNumId w:val="3"/>
   </w:num>
 </w:numbering>
 </file>
@@ -3064,7 +2942,7 @@
 </file>
 
 <file path=customXml/itemProps1.xml><?xml version="1.0" encoding="utf-8"?>
-<ds:datastoreItem xmlns:ds="http://schemas.openxmlformats.org/officeDocument/2006/customXml" ds:itemID="{00D4C1B4-7226-AD40-9278-716985D4EBF8}">
+<ds:datastoreItem xmlns:ds="http://schemas.openxmlformats.org/officeDocument/2006/customXml" ds:itemID="{CFB6AEF4-8131-114A-9D40-6B0B6A9EC65A}">
   <ds:schemaRefs>
     <ds:schemaRef ds:uri="http://schemas.openxmlformats.org/officeDocument/2006/bibliography"/>
   </ds:schemaRefs>

</xml_diff>

<commit_message>
Blog post, must add results (obviously) and citations
</commit_message>
<xml_diff>
--- a/Documentation.docx
+++ b/Documentation.docx
@@ -2303,14 +2303,7 @@
           <w:rFonts w:asciiTheme="minorBidi" w:hAnsiTheme="minorBidi" w:cs="Mangal"/>
           <w:lang w:val="en-US" w:bidi="hi-IN"/>
         </w:rPr>
-        <w:t>Langid.py</w:t>
-      </w:r>
-      <w:r>
-        <w:rPr>
-          <w:rFonts w:asciiTheme="minorBidi" w:hAnsiTheme="minorBidi" w:cs="Mangal"/>
-          <w:lang w:val="en-US" w:bidi="hi-IN"/>
-        </w:rPr>
-        <w:t xml:space="preserve">/ </w:t>
+        <w:t xml:space="preserve">Langid.py/ </w:t>
       </w:r>
       <w:r>
         <w:rPr>
@@ -2383,16 +2376,7 @@
           <w:rFonts w:asciiTheme="minorBidi" w:hAnsiTheme="minorBidi" w:cs="Mangal"/>
           <w:lang w:val="en-US" w:bidi="hi-IN"/>
         </w:rPr>
-        <w:t>Figur</w:t>
-      </w:r>
-      <w:bookmarkStart w:id="0" w:name="_GoBack"/>
-      <w:bookmarkEnd w:id="0"/>
-      <w:r>
-        <w:rPr>
-          <w:rFonts w:asciiTheme="minorBidi" w:hAnsiTheme="minorBidi" w:cs="Mangal"/>
-          <w:lang w:val="en-US" w:bidi="hi-IN"/>
-        </w:rPr>
-        <w:t>e out RT</w:t>
+        <w:t>Figure out RT</w:t>
       </w:r>
     </w:p>
     <w:p>
@@ -2525,6 +2509,1419 @@
           <w:lang w:val="en-US" w:bidi="hi-IN"/>
         </w:rPr>
         <w:t>Report</w:t>
+      </w:r>
+    </w:p>
+    <w:p>
+      <w:pPr>
+        <w:rPr>
+          <w:rFonts w:asciiTheme="minorBidi" w:hAnsiTheme="minorBidi" w:cs="Mangal"/>
+          <w:lang w:val="en-US" w:bidi="hi-IN"/>
+        </w:rPr>
+      </w:pPr>
+    </w:p>
+    <w:p>
+      <w:pPr>
+        <w:rPr>
+          <w:rFonts w:asciiTheme="minorBidi" w:hAnsiTheme="minorBidi" w:cs="Mangal"/>
+          <w:lang w:val="en-US" w:bidi="hi-IN"/>
+        </w:rPr>
+      </w:pPr>
+      <w:r>
+        <w:rPr>
+          <w:rFonts w:asciiTheme="minorBidi" w:hAnsiTheme="minorBidi" w:cs="Mangal"/>
+          <w:lang w:val="en-US" w:bidi="hi-IN"/>
+        </w:rPr>
+        <w:t>28/3</w:t>
+      </w:r>
+    </w:p>
+    <w:p>
+      <w:pPr>
+        <w:rPr>
+          <w:rFonts w:asciiTheme="minorBidi" w:hAnsiTheme="minorBidi" w:cs="Mangal"/>
+          <w:lang w:val="en-US" w:bidi="hi-IN"/>
+        </w:rPr>
+      </w:pPr>
+      <w:r>
+        <w:rPr>
+          <w:rFonts w:asciiTheme="minorBidi" w:hAnsiTheme="minorBidi" w:cs="Mangal"/>
+          <w:lang w:val="en-US" w:bidi="hi-IN"/>
+        </w:rPr>
+        <w:t>Work</w:t>
+      </w:r>
+      <w:r>
+        <w:rPr>
+          <w:rFonts w:asciiTheme="minorBidi" w:hAnsiTheme="minorBidi" w:cs="Mangal"/>
+          <w:lang w:val="en-US" w:bidi="hi-IN"/>
+        </w:rPr>
+        <w:t xml:space="preserve"> done:</w:t>
+      </w:r>
+    </w:p>
+    <w:p>
+      <w:pPr>
+        <w:rPr>
+          <w:rFonts w:asciiTheme="minorBidi" w:hAnsiTheme="minorBidi" w:cs="Mangal"/>
+          <w:lang w:val="en-US" w:bidi="hi-IN"/>
+        </w:rPr>
+      </w:pPr>
+      <w:r>
+        <w:rPr>
+          <w:rFonts w:asciiTheme="minorBidi" w:hAnsiTheme="minorBidi" w:cs="Mangal"/>
+          <w:lang w:val="en-US" w:bidi="hi-IN"/>
+        </w:rPr>
+        <w:t>RT’s removed</w:t>
+      </w:r>
+      <w:r>
+        <w:rPr>
+          <w:rFonts w:asciiTheme="minorBidi" w:hAnsiTheme="minorBidi" w:cs="Mangal"/>
+          <w:lang w:val="en-US" w:bidi="hi-IN"/>
+        </w:rPr>
+        <w:br/>
+        <w:t>Randomly reduced the data.</w:t>
+      </w:r>
+    </w:p>
+    <w:p>
+      <w:pPr>
+        <w:rPr>
+          <w:rFonts w:asciiTheme="minorBidi" w:hAnsiTheme="minorBidi" w:cs="Mangal"/>
+          <w:lang w:val="en-US" w:bidi="hi-IN"/>
+        </w:rPr>
+      </w:pPr>
+      <w:r>
+        <w:rPr>
+          <w:rFonts w:asciiTheme="minorBidi" w:hAnsiTheme="minorBidi" w:cs="Mangal"/>
+          <w:lang w:val="en-US" w:bidi="hi-IN"/>
+        </w:rPr>
+        <w:t>LID:</w:t>
+      </w:r>
+    </w:p>
+    <w:p>
+      <w:pPr>
+        <w:rPr>
+          <w:rFonts w:asciiTheme="minorBidi" w:hAnsiTheme="minorBidi" w:cs="Mangal"/>
+          <w:lang w:val="en-US" w:bidi="hi-IN"/>
+        </w:rPr>
+      </w:pPr>
+      <w:r>
+        <w:rPr>
+          <w:rFonts w:asciiTheme="minorBidi" w:hAnsiTheme="minorBidi" w:cs="Mangal"/>
+          <w:lang w:val="en-US" w:bidi="hi-IN"/>
+        </w:rPr>
+        <w:t>Data has to be stripped of Devanagari, emoticons, URLS, hashtags, etc.</w:t>
+      </w:r>
+    </w:p>
+    <w:p>
+      <w:pPr>
+        <w:rPr>
+          <w:rFonts w:asciiTheme="minorBidi" w:hAnsiTheme="minorBidi" w:cs="Mangal"/>
+          <w:lang w:val="en-US" w:bidi="hi-IN"/>
+        </w:rPr>
+      </w:pPr>
+      <w:r>
+        <w:rPr>
+          <w:rFonts w:asciiTheme="minorBidi" w:hAnsiTheme="minorBidi" w:cs="Mangal"/>
+          <w:lang w:val="en-US" w:bidi="hi-IN"/>
+        </w:rPr>
+        <w:t>29/3</w:t>
+      </w:r>
+    </w:p>
+    <w:p>
+      <w:pPr>
+        <w:rPr>
+          <w:rFonts w:asciiTheme="minorBidi" w:hAnsiTheme="minorBidi" w:cs="Mangal"/>
+          <w:lang w:val="en-US" w:bidi="hi-IN"/>
+        </w:rPr>
+      </w:pPr>
+      <w:r>
+        <w:rPr>
+          <w:rFonts w:asciiTheme="minorBidi" w:hAnsiTheme="minorBidi" w:cs="Mangal"/>
+          <w:lang w:val="en-US" w:bidi="hi-IN"/>
+        </w:rPr>
+        <w:t xml:space="preserve">Analysis </w:t>
+      </w:r>
+      <w:r>
+        <w:rPr>
+          <w:rFonts w:asciiTheme="minorBidi" w:hAnsiTheme="minorBidi" w:cs="Mangal"/>
+          <w:lang w:val="en-US" w:bidi="hi-IN"/>
+        </w:rPr>
+        <w:t>Model</w:t>
+      </w:r>
+    </w:p>
+    <w:p>
+      <w:pPr>
+        <w:rPr>
+          <w:rFonts w:asciiTheme="minorBidi" w:hAnsiTheme="minorBidi" w:cs="Mangal"/>
+          <w:lang w:val="en-US" w:bidi="hi-IN"/>
+        </w:rPr>
+      </w:pPr>
+      <w:r>
+        <w:rPr>
+          <w:rFonts w:asciiTheme="minorBidi" w:hAnsiTheme="minorBidi" w:cs="Mangal"/>
+          <w:lang w:val="en-US" w:bidi="hi-IN"/>
+        </w:rPr>
+        <w:t>Given: Dalit po</w:t>
+      </w:r>
+      <w:r>
+        <w:rPr>
+          <w:rFonts w:asciiTheme="minorBidi" w:hAnsiTheme="minorBidi" w:cs="Mangal"/>
+          <w:lang w:val="en-US" w:bidi="hi-IN"/>
+        </w:rPr>
+        <w:t>litics corpus, feminism corpus, in intermixed Devanagari and Roman script.</w:t>
+      </w:r>
+    </w:p>
+    <w:p>
+      <w:pPr>
+        <w:rPr>
+          <w:rFonts w:asciiTheme="minorBidi" w:hAnsiTheme="minorBidi" w:cs="Mangal"/>
+          <w:lang w:val="en-US" w:bidi="hi-IN"/>
+        </w:rPr>
+      </w:pPr>
+      <w:r>
+        <w:rPr>
+          <w:rFonts w:asciiTheme="minorBidi" w:hAnsiTheme="minorBidi" w:cs="Mangal"/>
+          <w:lang w:val="en-US" w:bidi="hi-IN"/>
+        </w:rPr>
+        <w:t xml:space="preserve">We can perform the following </w:t>
+      </w:r>
+      <w:proofErr w:type="gramStart"/>
+      <w:r>
+        <w:rPr>
+          <w:rFonts w:asciiTheme="minorBidi" w:hAnsiTheme="minorBidi" w:cs="Mangal"/>
+          <w:lang w:val="en-US" w:bidi="hi-IN"/>
+        </w:rPr>
+        <w:t>analyses</w:t>
+      </w:r>
+      <w:r>
+        <w:rPr>
+          <w:rFonts w:asciiTheme="minorBidi" w:hAnsiTheme="minorBidi" w:cs="Mangal"/>
+          <w:lang w:val="en-US" w:bidi="hi-IN"/>
+        </w:rPr>
+        <w:t>:-</w:t>
+      </w:r>
+      <w:proofErr w:type="gramEnd"/>
+    </w:p>
+    <w:p>
+      <w:pPr>
+        <w:pStyle w:val="ListParagraph"/>
+        <w:numPr>
+          <w:ilvl w:val="0"/>
+          <w:numId w:val="8"/>
+        </w:numPr>
+        <w:rPr>
+          <w:rFonts w:asciiTheme="minorBidi" w:hAnsiTheme="minorBidi" w:cs="Mangal"/>
+          <w:lang w:val="en-US" w:bidi="hi-IN"/>
+        </w:rPr>
+      </w:pPr>
+      <w:r>
+        <w:rPr>
+          <w:rFonts w:asciiTheme="minorBidi" w:hAnsiTheme="minorBidi" w:cs="Mangal"/>
+          <w:lang w:val="en-US" w:bidi="hi-IN"/>
+        </w:rPr>
+        <w:t>Analysis of the occurrence of a list of ideological words, appearing in their Hindi and English equivalents, to determine the trends in ideological discussion.</w:t>
+      </w:r>
+    </w:p>
+    <w:p>
+      <w:pPr>
+        <w:pStyle w:val="ListParagraph"/>
+        <w:numPr>
+          <w:ilvl w:val="0"/>
+          <w:numId w:val="8"/>
+        </w:numPr>
+        <w:rPr>
+          <w:rFonts w:asciiTheme="minorBidi" w:hAnsiTheme="minorBidi" w:cs="Mangal"/>
+          <w:lang w:val="en-US" w:bidi="hi-IN"/>
+        </w:rPr>
+      </w:pPr>
+      <w:r>
+        <w:rPr>
+          <w:rFonts w:asciiTheme="minorBidi" w:hAnsiTheme="minorBidi" w:cs="Mangal"/>
+          <w:lang w:val="en-US" w:bidi="hi-IN"/>
+        </w:rPr>
+        <w:t>Sentence-based analysis of relative Hindi presence.</w:t>
+      </w:r>
+    </w:p>
+    <w:p>
+      <w:pPr>
+        <w:pStyle w:val="ListParagraph"/>
+        <w:numPr>
+          <w:ilvl w:val="0"/>
+          <w:numId w:val="8"/>
+        </w:numPr>
+        <w:rPr>
+          <w:rFonts w:asciiTheme="minorBidi" w:hAnsiTheme="minorBidi" w:cs="Mangal"/>
+          <w:lang w:val="en-US" w:bidi="hi-IN"/>
+        </w:rPr>
+      </w:pPr>
+      <w:r>
+        <w:rPr>
+          <w:rFonts w:asciiTheme="minorBidi" w:hAnsiTheme="minorBidi" w:cs="Mangal"/>
+          <w:lang w:val="en-US" w:bidi="hi-IN"/>
+        </w:rPr>
+        <w:t>Word-based analysis of relative Hindi presence</w:t>
+      </w:r>
+    </w:p>
+    <w:p>
+      <w:pPr>
+        <w:pStyle w:val="ListParagraph"/>
+        <w:numPr>
+          <w:ilvl w:val="0"/>
+          <w:numId w:val="8"/>
+        </w:numPr>
+        <w:rPr>
+          <w:rFonts w:asciiTheme="minorBidi" w:hAnsiTheme="minorBidi" w:cs="Mangal"/>
+          <w:lang w:val="en-US" w:bidi="hi-IN"/>
+        </w:rPr>
+      </w:pPr>
+      <w:r>
+        <w:rPr>
+          <w:rFonts w:asciiTheme="minorBidi" w:hAnsiTheme="minorBidi" w:cs="Mangal"/>
+          <w:lang w:val="en-US" w:bidi="hi-IN"/>
+        </w:rPr>
+        <w:t>Identify tweets with CS.</w:t>
+      </w:r>
+    </w:p>
+    <w:p>
+      <w:pPr>
+        <w:pStyle w:val="ListParagraph"/>
+        <w:numPr>
+          <w:ilvl w:val="0"/>
+          <w:numId w:val="8"/>
+        </w:numPr>
+        <w:rPr>
+          <w:rFonts w:asciiTheme="minorBidi" w:hAnsiTheme="minorBidi" w:cs="Mangal"/>
+          <w:lang w:val="en-US" w:bidi="hi-IN"/>
+        </w:rPr>
+      </w:pPr>
+      <w:r>
+        <w:rPr>
+          <w:rFonts w:asciiTheme="minorBidi" w:hAnsiTheme="minorBidi" w:cs="Mangal"/>
+          <w:lang w:val="en-US" w:bidi="hi-IN"/>
+        </w:rPr>
+        <w:t xml:space="preserve">Identify run length of CS when it exists: estimate whether it is phrasal or at the sentence level. </w:t>
+      </w:r>
+    </w:p>
+    <w:p>
+      <w:pPr>
+        <w:rPr>
+          <w:rFonts w:asciiTheme="minorBidi" w:hAnsiTheme="minorBidi" w:cs="Mangal"/>
+          <w:lang w:val="en-US" w:bidi="hi-IN"/>
+        </w:rPr>
+      </w:pPr>
+    </w:p>
+    <w:p>
+      <w:pPr>
+        <w:rPr>
+          <w:rFonts w:asciiTheme="minorBidi" w:hAnsiTheme="minorBidi" w:cs="Mangal"/>
+          <w:lang w:val="en-US" w:bidi="hi-IN"/>
+        </w:rPr>
+      </w:pPr>
+      <w:r>
+        <w:rPr>
+          <w:rFonts w:asciiTheme="minorBidi" w:hAnsiTheme="minorBidi" w:cs="Mangal"/>
+          <w:lang w:val="en-US" w:bidi="hi-IN"/>
+        </w:rPr>
+        <w:t>Methodologies:</w:t>
+      </w:r>
+    </w:p>
+    <w:p>
+      <w:pPr>
+        <w:pStyle w:val="ListParagraph"/>
+        <w:numPr>
+          <w:ilvl w:val="0"/>
+          <w:numId w:val="10"/>
+        </w:numPr>
+        <w:rPr>
+          <w:rFonts w:asciiTheme="minorBidi" w:hAnsiTheme="minorBidi" w:cs="Mangal"/>
+          <w:lang w:val="en-US" w:bidi="hi-IN"/>
+        </w:rPr>
+      </w:pPr>
+      <w:r>
+        <w:rPr>
+          <w:rFonts w:asciiTheme="minorBidi" w:hAnsiTheme="minorBidi" w:cs="Mangal"/>
+          <w:lang w:val="en-US" w:bidi="hi-IN"/>
+        </w:rPr>
+        <w:t xml:space="preserve">This is pretty </w:t>
+      </w:r>
+      <w:proofErr w:type="spellStart"/>
+      <w:r>
+        <w:rPr>
+          <w:rFonts w:asciiTheme="minorBidi" w:hAnsiTheme="minorBidi" w:cs="Mangal"/>
+          <w:lang w:val="en-US" w:bidi="hi-IN"/>
+        </w:rPr>
+        <w:t>straightforword</w:t>
+      </w:r>
+      <w:proofErr w:type="spellEnd"/>
+      <w:r>
+        <w:rPr>
+          <w:rFonts w:asciiTheme="minorBidi" w:hAnsiTheme="minorBidi" w:cs="Mangal"/>
+          <w:lang w:val="en-US" w:bidi="hi-IN"/>
+        </w:rPr>
+        <w:t xml:space="preserve">. </w:t>
+      </w:r>
+      <w:r>
+        <w:rPr>
+          <w:rFonts w:asciiTheme="minorBidi" w:hAnsiTheme="minorBidi" w:cs="Mangal"/>
+          <w:lang w:val="en-US" w:bidi="hi-IN"/>
+        </w:rPr>
+        <w:t>Prepare the list, run a counting search on non-</w:t>
+      </w:r>
+      <w:proofErr w:type="spellStart"/>
+      <w:r>
+        <w:rPr>
+          <w:rFonts w:asciiTheme="minorBidi" w:hAnsiTheme="minorBidi" w:cs="Mangal"/>
+          <w:lang w:val="en-US" w:bidi="hi-IN"/>
+        </w:rPr>
+        <w:t>LID’d</w:t>
+      </w:r>
+      <w:proofErr w:type="spellEnd"/>
+      <w:r>
+        <w:rPr>
+          <w:rFonts w:asciiTheme="minorBidi" w:hAnsiTheme="minorBidi" w:cs="Mangal"/>
+          <w:lang w:val="en-US" w:bidi="hi-IN"/>
+        </w:rPr>
+        <w:t xml:space="preserve"> data.</w:t>
+      </w:r>
+    </w:p>
+    <w:p>
+      <w:pPr>
+        <w:rPr>
+          <w:rFonts w:asciiTheme="minorBidi" w:hAnsiTheme="minorBidi" w:cs="Mangal"/>
+          <w:lang w:val="en-US" w:bidi="hi-IN"/>
+        </w:rPr>
+      </w:pPr>
+      <w:r>
+        <w:rPr>
+          <w:rFonts w:asciiTheme="minorBidi" w:hAnsiTheme="minorBidi" w:cs="Mangal"/>
+          <w:lang w:val="en-US" w:bidi="hi-IN"/>
+        </w:rPr>
+        <w:t>LID:</w:t>
+      </w:r>
+    </w:p>
+    <w:p>
+      <w:pPr>
+        <w:rPr>
+          <w:rFonts w:asciiTheme="minorBidi" w:hAnsiTheme="minorBidi" w:cs="Mangal"/>
+          <w:lang w:val="en-US" w:bidi="hi-IN"/>
+        </w:rPr>
+      </w:pPr>
+      <w:r>
+        <w:rPr>
+          <w:rFonts w:asciiTheme="minorBidi" w:hAnsiTheme="minorBidi" w:cs="Mangal"/>
+          <w:lang w:val="en-US" w:bidi="hi-IN"/>
+        </w:rPr>
+        <w:t>For the next four, we will LID the corpora. We will also make certain assumptions(?):</w:t>
+      </w:r>
+    </w:p>
+    <w:p>
+      <w:pPr>
+        <w:rPr>
+          <w:rFonts w:asciiTheme="minorBidi" w:hAnsiTheme="minorBidi" w:cs="Mangal"/>
+          <w:lang w:val="en-US" w:bidi="hi-IN"/>
+        </w:rPr>
+      </w:pPr>
+      <w:r>
+        <w:rPr>
+          <w:rFonts w:asciiTheme="minorBidi" w:hAnsiTheme="minorBidi" w:cs="Mangal"/>
+          <w:lang w:val="en-US" w:bidi="hi-IN"/>
+        </w:rPr>
+        <w:t xml:space="preserve">Assumption 1 – There are very few </w:t>
+      </w:r>
+      <w:r>
+        <w:rPr>
+          <w:rFonts w:asciiTheme="minorBidi" w:hAnsiTheme="minorBidi" w:cs="Mangal"/>
+          <w:lang w:val="en-US" w:bidi="hi-IN"/>
+        </w:rPr>
+        <w:t>English</w:t>
+      </w:r>
+      <w:r>
+        <w:rPr>
+          <w:rFonts w:asciiTheme="minorBidi" w:hAnsiTheme="minorBidi" w:cs="Mangal"/>
+          <w:lang w:val="en-US" w:bidi="hi-IN"/>
+        </w:rPr>
+        <w:t xml:space="preserve"> sentences written entirely in the </w:t>
+      </w:r>
+      <w:proofErr w:type="spellStart"/>
+      <w:r>
+        <w:rPr>
+          <w:rFonts w:asciiTheme="minorBidi" w:hAnsiTheme="minorBidi" w:cs="Mangal"/>
+          <w:lang w:val="en-US" w:bidi="hi-IN"/>
+        </w:rPr>
+        <w:t>Devanagri</w:t>
+      </w:r>
+      <w:proofErr w:type="spellEnd"/>
+      <w:r>
+        <w:rPr>
+          <w:rFonts w:asciiTheme="minorBidi" w:hAnsiTheme="minorBidi" w:cs="Mangal"/>
+          <w:lang w:val="en-US" w:bidi="hi-IN"/>
+        </w:rPr>
+        <w:t xml:space="preserve"> script, (although we might have long segments of Roman transliterated Hindi). This seems true from observation in the corpora – it is also fairly intuitive, since the English – Hindi Roman – </w:t>
+      </w:r>
+      <w:proofErr w:type="spellStart"/>
+      <w:r>
+        <w:rPr>
+          <w:rFonts w:asciiTheme="minorBidi" w:hAnsiTheme="minorBidi" w:cs="Mangal"/>
+          <w:lang w:val="en-US" w:bidi="hi-IN"/>
+        </w:rPr>
+        <w:t>Devanagri</w:t>
+      </w:r>
+      <w:proofErr w:type="spellEnd"/>
+      <w:r>
+        <w:rPr>
+          <w:rFonts w:asciiTheme="minorBidi" w:hAnsiTheme="minorBidi" w:cs="Mangal"/>
+          <w:lang w:val="en-US" w:bidi="hi-IN"/>
+        </w:rPr>
+        <w:t xml:space="preserve"> baseline for Twitter is 70-15-15; it is probably rare that people typing in the </w:t>
+      </w:r>
+      <w:proofErr w:type="spellStart"/>
+      <w:r>
+        <w:rPr>
+          <w:rFonts w:asciiTheme="minorBidi" w:hAnsiTheme="minorBidi" w:cs="Mangal"/>
+          <w:lang w:val="en-US" w:bidi="hi-IN"/>
+        </w:rPr>
+        <w:t>Devanagri</w:t>
+      </w:r>
+      <w:proofErr w:type="spellEnd"/>
+      <w:r>
+        <w:rPr>
+          <w:rFonts w:asciiTheme="minorBidi" w:hAnsiTheme="minorBidi" w:cs="Mangal"/>
+          <w:lang w:val="en-US" w:bidi="hi-IN"/>
+        </w:rPr>
+        <w:t xml:space="preserve"> script are expressing themselves in English. In any case, we can observe our own corpus to validate this assumption. </w:t>
+      </w:r>
+    </w:p>
+    <w:p>
+      <w:pPr>
+        <w:rPr>
+          <w:rFonts w:asciiTheme="minorBidi" w:hAnsiTheme="minorBidi" w:cs="Mangal"/>
+          <w:lang w:val="en-US" w:bidi="hi-IN"/>
+        </w:rPr>
+      </w:pPr>
+      <w:r>
+        <w:rPr>
+          <w:rFonts w:asciiTheme="minorBidi" w:hAnsiTheme="minorBidi" w:cs="Mangal"/>
+          <w:lang w:val="en-US" w:bidi="hi-IN"/>
+        </w:rPr>
+        <w:t>Assumption 2 – The</w:t>
+      </w:r>
+      <w:r>
+        <w:rPr>
+          <w:rFonts w:asciiTheme="minorBidi" w:hAnsiTheme="minorBidi" w:cs="Mangal"/>
+          <w:lang w:val="en-US" w:bidi="hi-IN"/>
+        </w:rPr>
+        <w:t xml:space="preserve">re is very little </w:t>
+      </w:r>
+      <w:r>
+        <w:rPr>
+          <w:rFonts w:asciiTheme="minorBidi" w:hAnsiTheme="minorBidi" w:cs="Mangal"/>
+          <w:i/>
+          <w:iCs/>
+          <w:lang w:val="en-US" w:bidi="hi-IN"/>
+        </w:rPr>
+        <w:t>script</w:t>
+      </w:r>
+      <w:r>
+        <w:rPr>
+          <w:rFonts w:asciiTheme="minorBidi" w:hAnsiTheme="minorBidi" w:cs="Mangal"/>
+          <w:lang w:val="en-US" w:bidi="hi-IN"/>
+        </w:rPr>
+        <w:t xml:space="preserve">-mixing in one sentence. Again, this is </w:t>
+      </w:r>
+      <w:r>
+        <w:rPr>
+          <w:rFonts w:asciiTheme="minorBidi" w:hAnsiTheme="minorBidi" w:cs="Mangal"/>
+          <w:lang w:val="en-US" w:bidi="hi-IN"/>
+        </w:rPr>
+        <w:t xml:space="preserve">true from observation. People do insert English acronyms (SC, BJP, etc.) into their </w:t>
+      </w:r>
+      <w:proofErr w:type="spellStart"/>
+      <w:r>
+        <w:rPr>
+          <w:rFonts w:asciiTheme="minorBidi" w:hAnsiTheme="minorBidi" w:cs="Mangal"/>
+          <w:lang w:val="en-US" w:bidi="hi-IN"/>
+        </w:rPr>
+        <w:t>Devanagri</w:t>
+      </w:r>
+      <w:proofErr w:type="spellEnd"/>
+      <w:r>
+        <w:rPr>
+          <w:rFonts w:asciiTheme="minorBidi" w:hAnsiTheme="minorBidi" w:cs="Mangal"/>
+          <w:lang w:val="en-US" w:bidi="hi-IN"/>
+        </w:rPr>
+        <w:t xml:space="preserve"> tweets, but they do not switch scripts halfway through a sentence, or for particular phrases. </w:t>
+      </w:r>
+    </w:p>
+    <w:p>
+      <w:pPr>
+        <w:rPr>
+          <w:rFonts w:asciiTheme="minorBidi" w:hAnsiTheme="minorBidi" w:cs="Mangal"/>
+          <w:lang w:val="en-US" w:bidi="hi-IN"/>
+        </w:rPr>
+      </w:pPr>
+      <w:r>
+        <w:rPr>
+          <w:rFonts w:asciiTheme="minorBidi" w:hAnsiTheme="minorBidi" w:cs="Mangal"/>
+          <w:lang w:val="en-US" w:bidi="hi-IN"/>
+        </w:rPr>
+        <w:t>(Possibility: We can remove the sentence which have script mixing. Will this matter?)</w:t>
+      </w:r>
+    </w:p>
+    <w:p>
+      <w:pPr>
+        <w:rPr>
+          <w:rFonts w:asciiTheme="minorBidi" w:hAnsiTheme="minorBidi" w:cs="Mangal"/>
+          <w:lang w:val="en-US" w:bidi="hi-IN"/>
+        </w:rPr>
+      </w:pPr>
+      <w:r>
+        <w:rPr>
+          <w:rFonts w:asciiTheme="minorBidi" w:hAnsiTheme="minorBidi" w:cs="Mangal"/>
+          <w:lang w:val="en-US" w:bidi="hi-IN"/>
+        </w:rPr>
+        <w:t xml:space="preserve">The necessity for the above two assumptions arise from the limitation that we do not have an </w:t>
+      </w:r>
+      <w:proofErr w:type="spellStart"/>
+      <w:r>
+        <w:rPr>
+          <w:rFonts w:asciiTheme="minorBidi" w:hAnsiTheme="minorBidi" w:cs="Mangal"/>
+          <w:lang w:val="en-US" w:bidi="hi-IN"/>
+        </w:rPr>
+        <w:t>en</w:t>
+      </w:r>
+      <w:proofErr w:type="spellEnd"/>
+      <w:r>
+        <w:rPr>
+          <w:rFonts w:asciiTheme="minorBidi" w:hAnsiTheme="minorBidi" w:cs="Mangal"/>
+          <w:lang w:val="en-US" w:bidi="hi-IN"/>
+        </w:rPr>
+        <w:t xml:space="preserve">-hi LID software for </w:t>
+      </w:r>
+      <w:proofErr w:type="spellStart"/>
+      <w:r>
+        <w:rPr>
+          <w:rFonts w:asciiTheme="minorBidi" w:hAnsiTheme="minorBidi" w:cs="Mangal"/>
+          <w:lang w:val="en-US" w:bidi="hi-IN"/>
+        </w:rPr>
+        <w:t>Devanagri</w:t>
+      </w:r>
+      <w:proofErr w:type="spellEnd"/>
+      <w:r>
+        <w:rPr>
+          <w:rFonts w:asciiTheme="minorBidi" w:hAnsiTheme="minorBidi" w:cs="Mangal"/>
+          <w:lang w:val="en-US" w:bidi="hi-IN"/>
+        </w:rPr>
+        <w:t xml:space="preserve"> script. However, both the assumptions are in fact reasonable, and will probably result in only marginal error.</w:t>
+      </w:r>
+    </w:p>
+    <w:p>
+      <w:pPr>
+        <w:rPr>
+          <w:rFonts w:asciiTheme="minorBidi" w:hAnsiTheme="minorBidi" w:cs="Mangal"/>
+          <w:b/>
+          <w:bCs/>
+          <w:lang w:val="en-US" w:bidi="hi-IN"/>
+        </w:rPr>
+      </w:pPr>
+      <w:r>
+        <w:rPr>
+          <w:rFonts w:asciiTheme="minorBidi" w:hAnsiTheme="minorBidi" w:cs="Mangal"/>
+          <w:b/>
+          <w:bCs/>
+          <w:lang w:val="en-US" w:bidi="hi-IN"/>
+        </w:rPr>
+        <w:t xml:space="preserve">In general, we assume that sentences are either in Roman or in </w:t>
+      </w:r>
+      <w:proofErr w:type="spellStart"/>
+      <w:r>
+        <w:rPr>
+          <w:rFonts w:asciiTheme="minorBidi" w:hAnsiTheme="minorBidi" w:cs="Mangal"/>
+          <w:b/>
+          <w:bCs/>
+          <w:lang w:val="en-US" w:bidi="hi-IN"/>
+        </w:rPr>
+        <w:t>Devanagri</w:t>
+      </w:r>
+      <w:proofErr w:type="spellEnd"/>
+      <w:r>
+        <w:rPr>
+          <w:rFonts w:asciiTheme="minorBidi" w:hAnsiTheme="minorBidi" w:cs="Mangal"/>
+          <w:b/>
+          <w:bCs/>
+          <w:lang w:val="en-US" w:bidi="hi-IN"/>
+        </w:rPr>
+        <w:t xml:space="preserve"> script, with perhaps some lexical level insertio</w:t>
+      </w:r>
+      <w:bookmarkStart w:id="0" w:name="_GoBack"/>
+      <w:bookmarkEnd w:id="0"/>
+      <w:r>
+        <w:rPr>
+          <w:rFonts w:asciiTheme="minorBidi" w:hAnsiTheme="minorBidi" w:cs="Mangal"/>
+          <w:b/>
+          <w:bCs/>
+          <w:lang w:val="en-US" w:bidi="hi-IN"/>
+        </w:rPr>
+        <w:t xml:space="preserve">ns in the other script, which we can ignore. Furthermore, a sentence in </w:t>
+      </w:r>
+      <w:proofErr w:type="spellStart"/>
+      <w:r>
+        <w:rPr>
+          <w:rFonts w:asciiTheme="minorBidi" w:hAnsiTheme="minorBidi" w:cs="Mangal"/>
+          <w:b/>
+          <w:bCs/>
+          <w:lang w:val="en-US" w:bidi="hi-IN"/>
+        </w:rPr>
+        <w:t>Devanagri</w:t>
+      </w:r>
+      <w:proofErr w:type="spellEnd"/>
+      <w:r>
+        <w:rPr>
+          <w:rFonts w:asciiTheme="minorBidi" w:hAnsiTheme="minorBidi" w:cs="Mangal"/>
+          <w:b/>
+          <w:bCs/>
+          <w:lang w:val="en-US" w:bidi="hi-IN"/>
+        </w:rPr>
+        <w:t xml:space="preserve"> script is a Hindi sentence, although it may contain some transliterated English words.</w:t>
+      </w:r>
+    </w:p>
+    <w:p>
+      <w:pPr>
+        <w:rPr>
+          <w:rFonts w:asciiTheme="minorBidi" w:hAnsiTheme="minorBidi" w:cs="Mangal"/>
+          <w:lang w:val="en-US" w:bidi="hi-IN"/>
+        </w:rPr>
+      </w:pPr>
+      <w:r>
+        <w:rPr>
+          <w:rFonts w:asciiTheme="minorBidi" w:hAnsiTheme="minorBidi" w:cs="Mangal"/>
+          <w:lang w:val="en-US" w:bidi="hi-IN"/>
+        </w:rPr>
+        <w:t>Now, we separate the Devana</w:t>
+      </w:r>
+      <w:r>
+        <w:rPr>
+          <w:rFonts w:asciiTheme="minorBidi" w:hAnsiTheme="minorBidi" w:cs="Mangal"/>
+          <w:lang w:val="en-US" w:bidi="hi-IN"/>
+        </w:rPr>
+        <w:t xml:space="preserve">gari sentences from the corpus, and count them. These are our Hindi tweet-sentences. They contain some CS, of course, but we do not at present have the resources or the scope to measure this. </w:t>
+      </w:r>
+    </w:p>
+    <w:p>
+      <w:pPr>
+        <w:rPr>
+          <w:rFonts w:asciiTheme="minorBidi" w:hAnsiTheme="minorBidi" w:cs="Mangal"/>
+          <w:lang w:val="en-US" w:bidi="hi-IN"/>
+        </w:rPr>
+      </w:pPr>
+      <w:r>
+        <w:rPr>
+          <w:rFonts w:asciiTheme="minorBidi" w:hAnsiTheme="minorBidi" w:cs="Mangal"/>
+          <w:lang w:val="en-US" w:bidi="hi-IN"/>
+        </w:rPr>
+        <w:t>(One method: Run each word by a Hindi dictionary. If no match is found, it must be an English word. This approach has several holes – abbreviations, acronyms, slang, etc. will not show up in a dictionary.)</w:t>
+      </w:r>
+    </w:p>
+    <w:p>
+      <w:pPr>
+        <w:rPr>
+          <w:rFonts w:asciiTheme="minorBidi" w:hAnsiTheme="minorBidi" w:cs="Mangal"/>
+          <w:lang w:val="en-US" w:bidi="hi-IN"/>
+        </w:rPr>
+      </w:pPr>
+      <w:r>
+        <w:rPr>
+          <w:rFonts w:asciiTheme="minorBidi" w:hAnsiTheme="minorBidi" w:cs="Mangal"/>
+          <w:lang w:val="en-US" w:bidi="hi-IN"/>
+        </w:rPr>
+        <w:t xml:space="preserve">We LID the Roman script corpus. </w:t>
+      </w:r>
+    </w:p>
+    <w:p>
+      <w:pPr>
+        <w:rPr>
+          <w:rFonts w:asciiTheme="minorBidi" w:hAnsiTheme="minorBidi" w:cs="Mangal"/>
+          <w:u w:val="single"/>
+          <w:lang w:val="en-US" w:bidi="hi-IN"/>
+        </w:rPr>
+      </w:pPr>
+      <w:r>
+        <w:rPr>
+          <w:rFonts w:asciiTheme="minorBidi" w:hAnsiTheme="minorBidi" w:cs="Mangal"/>
+          <w:lang w:val="en-US" w:bidi="hi-IN"/>
+        </w:rPr>
+        <w:t>Assumption 3 – The language of a sentence is usually</w:t>
+      </w:r>
+      <w:r>
+        <w:rPr>
+          <w:rFonts w:asciiTheme="minorBidi" w:hAnsiTheme="minorBidi" w:cs="Mangal"/>
+          <w:i/>
+          <w:iCs/>
+          <w:lang w:val="en-US" w:bidi="hi-IN"/>
+        </w:rPr>
+        <w:t xml:space="preserve"> </w:t>
+      </w:r>
+      <w:r>
+        <w:rPr>
+          <w:rFonts w:asciiTheme="minorBidi" w:hAnsiTheme="minorBidi" w:cs="Mangal"/>
+          <w:lang w:val="en-US" w:bidi="hi-IN"/>
+        </w:rPr>
+        <w:t xml:space="preserve">that in which the larger number of words </w:t>
+      </w:r>
+      <w:r>
+        <w:rPr>
+          <w:rFonts w:asciiTheme="minorBidi" w:hAnsiTheme="minorBidi" w:cs="Mangal"/>
+          <w:lang w:val="en-US" w:bidi="hi-IN"/>
+        </w:rPr>
+        <w:t xml:space="preserve">is present. This tends to be true in general, but not, of course, always – e.g. in the sentence “She told me to come but I said that </w:t>
+      </w:r>
+      <w:r>
+        <w:rPr>
+          <w:rFonts w:asciiTheme="minorBidi" w:hAnsiTheme="minorBidi" w:cs="Mangal"/>
+          <w:b/>
+          <w:bCs/>
+          <w:lang w:val="en-US" w:bidi="hi-IN"/>
+        </w:rPr>
+        <w:t>Hindi phrase HP</w:t>
+      </w:r>
+      <w:r>
+        <w:rPr>
+          <w:rFonts w:asciiTheme="minorBidi" w:hAnsiTheme="minorBidi" w:cs="Mangal"/>
+          <w:lang w:val="en-US" w:bidi="hi-IN"/>
+        </w:rPr>
+        <w:t xml:space="preserve">” the sentence is English, no matter how long HP is. </w:t>
+      </w:r>
+      <w:r>
+        <w:rPr>
+          <w:rFonts w:asciiTheme="minorBidi" w:hAnsiTheme="minorBidi" w:cs="Mangal"/>
+          <w:lang w:val="en-US" w:bidi="hi-IN"/>
+        </w:rPr>
+        <w:t xml:space="preserve">However, </w:t>
+      </w:r>
+      <w:r>
+        <w:rPr>
+          <w:rFonts w:asciiTheme="minorBidi" w:hAnsiTheme="minorBidi" w:cs="Mangal"/>
+          <w:lang w:val="en-US" w:bidi="hi-IN"/>
+        </w:rPr>
+        <w:t xml:space="preserve">in most cases, this assumption holds. </w:t>
+      </w:r>
+    </w:p>
+    <w:p>
+      <w:pPr>
+        <w:pStyle w:val="ListParagraph"/>
+        <w:numPr>
+          <w:ilvl w:val="0"/>
+          <w:numId w:val="10"/>
+        </w:numPr>
+        <w:rPr>
+          <w:rFonts w:asciiTheme="minorBidi" w:hAnsiTheme="minorBidi" w:cs="Mangal"/>
+          <w:lang w:val="en-US" w:bidi="hi-IN"/>
+        </w:rPr>
+      </w:pPr>
+      <w:r>
+        <w:rPr>
+          <w:rFonts w:asciiTheme="minorBidi" w:hAnsiTheme="minorBidi" w:cs="Mangal"/>
+          <w:lang w:val="en-US" w:bidi="hi-IN"/>
+        </w:rPr>
+        <w:t xml:space="preserve">Given the </w:t>
+      </w:r>
+      <w:proofErr w:type="spellStart"/>
+      <w:r>
+        <w:rPr>
+          <w:rFonts w:asciiTheme="minorBidi" w:hAnsiTheme="minorBidi" w:cs="Mangal"/>
+          <w:lang w:val="en-US" w:bidi="hi-IN"/>
+        </w:rPr>
+        <w:t>LID’d</w:t>
+      </w:r>
+      <w:proofErr w:type="spellEnd"/>
+      <w:r>
+        <w:rPr>
+          <w:rFonts w:asciiTheme="minorBidi" w:hAnsiTheme="minorBidi" w:cs="Mangal"/>
+          <w:lang w:val="en-US" w:bidi="hi-IN"/>
+        </w:rPr>
+        <w:t xml:space="preserve"> corpus</w:t>
+      </w:r>
+      <w:r>
+        <w:rPr>
+          <w:rFonts w:asciiTheme="minorBidi" w:hAnsiTheme="minorBidi" w:cs="Mangal"/>
+          <w:lang w:val="en-US" w:bidi="hi-IN"/>
+        </w:rPr>
+        <w:t xml:space="preserve">, </w:t>
+      </w:r>
+      <w:r>
+        <w:rPr>
+          <w:rFonts w:asciiTheme="minorBidi" w:hAnsiTheme="minorBidi" w:cs="Mangal"/>
+          <w:lang w:val="en-US" w:bidi="hi-IN"/>
+        </w:rPr>
+        <w:t>we do a hi-</w:t>
+      </w:r>
+      <w:proofErr w:type="spellStart"/>
+      <w:r>
+        <w:rPr>
+          <w:rFonts w:asciiTheme="minorBidi" w:hAnsiTheme="minorBidi" w:cs="Mangal"/>
+          <w:lang w:val="en-US" w:bidi="hi-IN"/>
+        </w:rPr>
+        <w:t>en</w:t>
+      </w:r>
+      <w:proofErr w:type="spellEnd"/>
+      <w:r>
+        <w:rPr>
+          <w:rFonts w:asciiTheme="minorBidi" w:hAnsiTheme="minorBidi" w:cs="Mangal"/>
+          <w:lang w:val="en-US" w:bidi="hi-IN"/>
+        </w:rPr>
+        <w:t xml:space="preserve"> comparison</w:t>
+      </w:r>
+      <w:r>
+        <w:rPr>
+          <w:rFonts w:asciiTheme="minorBidi" w:hAnsiTheme="minorBidi" w:cs="Mangal"/>
+          <w:lang w:val="en-US" w:bidi="hi-IN"/>
+        </w:rPr>
+        <w:t xml:space="preserve"> for each sentence</w:t>
+      </w:r>
+      <w:r>
+        <w:rPr>
+          <w:rFonts w:asciiTheme="minorBidi" w:hAnsiTheme="minorBidi" w:cs="Mangal"/>
+          <w:lang w:val="en-US" w:bidi="hi-IN"/>
+        </w:rPr>
+        <w:t xml:space="preserve">, and assume its language is that which has greater word presence. </w:t>
+      </w:r>
+      <w:r>
+        <w:rPr>
+          <w:rFonts w:asciiTheme="minorBidi" w:hAnsiTheme="minorBidi" w:cs="Mangal"/>
+          <w:lang w:val="en-US" w:bidi="hi-IN"/>
+        </w:rPr>
+        <w:t>We append Hindi count (</w:t>
+      </w:r>
+      <w:proofErr w:type="spellStart"/>
+      <w:r>
+        <w:rPr>
+          <w:rFonts w:asciiTheme="minorBidi" w:hAnsiTheme="minorBidi" w:cs="Mangal"/>
+          <w:lang w:val="en-US" w:bidi="hi-IN"/>
+        </w:rPr>
+        <w:t>HR_count</w:t>
+      </w:r>
+      <w:proofErr w:type="spellEnd"/>
+      <w:r>
+        <w:rPr>
+          <w:rFonts w:asciiTheme="minorBidi" w:hAnsiTheme="minorBidi" w:cs="Mangal"/>
+          <w:lang w:val="en-US" w:bidi="hi-IN"/>
+        </w:rPr>
+        <w:t xml:space="preserve">) to our previous Hindi Devanagari </w:t>
+      </w:r>
+      <w:proofErr w:type="spellStart"/>
+      <w:r>
+        <w:rPr>
+          <w:rFonts w:asciiTheme="minorBidi" w:hAnsiTheme="minorBidi" w:cs="Mangal"/>
+          <w:lang w:val="en-US" w:bidi="hi-IN"/>
+        </w:rPr>
+        <w:t>HD_count</w:t>
+      </w:r>
+      <w:proofErr w:type="spellEnd"/>
+      <w:r>
+        <w:rPr>
+          <w:rFonts w:asciiTheme="minorBidi" w:hAnsiTheme="minorBidi" w:cs="Mangal"/>
+          <w:lang w:val="en-US" w:bidi="hi-IN"/>
+        </w:rPr>
+        <w:t xml:space="preserve">. This gives us </w:t>
+      </w:r>
+      <w:r>
+        <w:rPr>
+          <w:rFonts w:asciiTheme="minorBidi" w:hAnsiTheme="minorBidi" w:cs="Mangal"/>
+          <w:lang w:val="en-US" w:bidi="hi-IN"/>
+        </w:rPr>
+        <w:t>a sentence-based analysis, i.e. analyzing at the lowest unit of a conversation</w:t>
+      </w:r>
+      <w:r>
+        <w:rPr>
+          <w:rFonts w:asciiTheme="minorBidi" w:hAnsiTheme="minorBidi" w:cs="Mangal"/>
+          <w:lang w:val="en-US" w:bidi="hi-IN"/>
+        </w:rPr>
+        <w:t>, and ignoring CS for the moment</w:t>
+      </w:r>
+      <w:r>
+        <w:rPr>
+          <w:rFonts w:asciiTheme="minorBidi" w:hAnsiTheme="minorBidi" w:cs="Mangal"/>
+          <w:lang w:val="en-US" w:bidi="hi-IN"/>
+        </w:rPr>
+        <w:t xml:space="preserve">. The reason we are choosing the sentence as a unit and not a tweet is because a multiline tweet may contain two lines, say, in different languages, in which case the dominant language </w:t>
+      </w:r>
+      <w:r>
+        <w:rPr>
+          <w:rFonts w:asciiTheme="minorBidi" w:hAnsiTheme="minorBidi" w:cs="Mangal"/>
+          <w:lang w:val="en-US" w:bidi="hi-IN"/>
+        </w:rPr>
+        <w:t xml:space="preserve">cannot be considered at that containing the most words (in fact, we may say that there is no such language). That is, we are trying to </w:t>
+      </w:r>
+      <w:proofErr w:type="spellStart"/>
+      <w:r>
+        <w:rPr>
+          <w:rFonts w:asciiTheme="minorBidi" w:hAnsiTheme="minorBidi" w:cs="Mangal"/>
+          <w:lang w:val="en-US" w:bidi="hi-IN"/>
+        </w:rPr>
+        <w:t>analyse</w:t>
+      </w:r>
+      <w:proofErr w:type="spellEnd"/>
+      <w:r>
+        <w:rPr>
+          <w:rFonts w:asciiTheme="minorBidi" w:hAnsiTheme="minorBidi" w:cs="Mangal"/>
+          <w:lang w:val="en-US" w:bidi="hi-IN"/>
+        </w:rPr>
+        <w:t>, simplistically, the language in which this conversation is occurring at sentence level.</w:t>
+      </w:r>
+      <w:r>
+        <w:rPr>
+          <w:rFonts w:asciiTheme="minorBidi" w:hAnsiTheme="minorBidi" w:cs="Mangal"/>
+          <w:lang w:val="en-US" w:bidi="hi-IN"/>
+        </w:rPr>
+        <w:br/>
+      </w:r>
+    </w:p>
+    <w:p>
+      <w:pPr>
+        <w:pStyle w:val="ListParagraph"/>
+        <w:numPr>
+          <w:ilvl w:val="0"/>
+          <w:numId w:val="10"/>
+        </w:numPr>
+        <w:rPr>
+          <w:rFonts w:asciiTheme="minorBidi" w:hAnsiTheme="minorBidi" w:cs="Mangal"/>
+          <w:lang w:val="en-US" w:bidi="hi-IN"/>
+        </w:rPr>
+      </w:pPr>
+      <w:r>
+        <w:rPr>
+          <w:rFonts w:asciiTheme="minorBidi" w:hAnsiTheme="minorBidi" w:cs="Mangal"/>
+          <w:lang w:val="en-US" w:bidi="hi-IN"/>
+        </w:rPr>
+        <w:t xml:space="preserve">This analysis can only be performed on the LID corpus, since we cannot identify English </w:t>
+      </w:r>
+      <w:proofErr w:type="spellStart"/>
+      <w:r>
+        <w:rPr>
+          <w:rFonts w:asciiTheme="minorBidi" w:hAnsiTheme="minorBidi" w:cs="Mangal"/>
+          <w:lang w:val="en-US" w:bidi="hi-IN"/>
+        </w:rPr>
+        <w:t>Devanagri</w:t>
+      </w:r>
+      <w:proofErr w:type="spellEnd"/>
+      <w:r>
+        <w:rPr>
+          <w:rFonts w:asciiTheme="minorBidi" w:hAnsiTheme="minorBidi" w:cs="Mangal"/>
+          <w:lang w:val="en-US" w:bidi="hi-IN"/>
+        </w:rPr>
+        <w:t xml:space="preserve">. </w:t>
+      </w:r>
+      <w:r>
+        <w:rPr>
+          <w:rFonts w:asciiTheme="minorBidi" w:hAnsiTheme="minorBidi" w:cs="Mangal"/>
+          <w:lang w:val="en-US" w:bidi="hi-IN"/>
+        </w:rPr>
+        <w:br/>
+      </w:r>
+    </w:p>
+    <w:p>
+      <w:pPr>
+        <w:pStyle w:val="ListParagraph"/>
+        <w:numPr>
+          <w:ilvl w:val="0"/>
+          <w:numId w:val="10"/>
+        </w:numPr>
+        <w:rPr>
+          <w:rFonts w:asciiTheme="minorBidi" w:hAnsiTheme="minorBidi" w:cs="Mangal"/>
+          <w:lang w:val="en-US" w:bidi="hi-IN"/>
+        </w:rPr>
+      </w:pPr>
+      <w:r>
+        <w:rPr>
+          <w:rFonts w:asciiTheme="minorBidi" w:hAnsiTheme="minorBidi" w:cs="Mangal"/>
+          <w:lang w:val="en-US" w:bidi="hi-IN"/>
+        </w:rPr>
+        <w:t>Once again, we cannot determine this heuristic exactly, for the same reason. However, we can calculate two separate figures, to provide a rough idea of the number of tweets with CS:</w:t>
+      </w:r>
+      <w:r>
+        <w:rPr>
+          <w:rFonts w:asciiTheme="minorBidi" w:hAnsiTheme="minorBidi" w:cs="Mangal"/>
+          <w:lang w:val="en-US" w:bidi="hi-IN"/>
+        </w:rPr>
+        <w:br/>
+        <w:t xml:space="preserve">1. Firstly, while </w:t>
+      </w:r>
+      <w:r>
+        <w:rPr>
+          <w:rFonts w:asciiTheme="minorBidi" w:hAnsiTheme="minorBidi" w:cs="Mangal"/>
+          <w:lang w:val="en-US" w:bidi="hi-IN"/>
+        </w:rPr>
+        <w:t xml:space="preserve">separating the </w:t>
+      </w:r>
+      <w:proofErr w:type="spellStart"/>
+      <w:r>
+        <w:rPr>
+          <w:rFonts w:asciiTheme="minorBidi" w:hAnsiTheme="minorBidi" w:cs="Mangal"/>
+          <w:lang w:val="en-US" w:bidi="hi-IN"/>
+        </w:rPr>
+        <w:t>Devanagri</w:t>
+      </w:r>
+      <w:proofErr w:type="spellEnd"/>
+      <w:r>
+        <w:rPr>
+          <w:rFonts w:asciiTheme="minorBidi" w:hAnsiTheme="minorBidi" w:cs="Mangal"/>
+          <w:lang w:val="en-US" w:bidi="hi-IN"/>
+        </w:rPr>
+        <w:t xml:space="preserve">, we count the number of tweets which contain inter-sentential script mixing, i.e. sentences in different scripts (Note that this does not counter Assumption 2, where we are talking about mid-sentence script-switching. People do, in fact, switch scripts between lines in multiline tweets). We know that these tweets definitely contain CS (given Assumption 1): this is </w:t>
+      </w:r>
+      <w:proofErr w:type="spellStart"/>
+      <w:r>
+        <w:rPr>
+          <w:rFonts w:asciiTheme="minorBidi" w:hAnsiTheme="minorBidi" w:cs="Mangal"/>
+          <w:lang w:val="en-US" w:bidi="hi-IN"/>
+        </w:rPr>
+        <w:t>ScriptMix_count</w:t>
+      </w:r>
+      <w:proofErr w:type="spellEnd"/>
+      <w:r>
+        <w:rPr>
+          <w:rFonts w:asciiTheme="minorBidi" w:hAnsiTheme="minorBidi" w:cs="Mangal"/>
+          <w:lang w:val="en-US" w:bidi="hi-IN"/>
+        </w:rPr>
+        <w:t>.</w:t>
+      </w:r>
+      <w:r>
+        <w:rPr>
+          <w:rFonts w:asciiTheme="minorBidi" w:hAnsiTheme="minorBidi" w:cs="Mangal"/>
+          <w:lang w:val="en-US" w:bidi="hi-IN"/>
+        </w:rPr>
+        <w:br/>
+        <w:t xml:space="preserve">2. After </w:t>
+      </w:r>
+      <w:proofErr w:type="spellStart"/>
+      <w:r>
+        <w:rPr>
+          <w:rFonts w:asciiTheme="minorBidi" w:hAnsiTheme="minorBidi" w:cs="Mangal"/>
+          <w:lang w:val="en-US" w:bidi="hi-IN"/>
+        </w:rPr>
+        <w:t>LIDing</w:t>
+      </w:r>
+      <w:proofErr w:type="spellEnd"/>
+      <w:r>
+        <w:rPr>
+          <w:rFonts w:asciiTheme="minorBidi" w:hAnsiTheme="minorBidi" w:cs="Mangal"/>
+          <w:lang w:val="en-US" w:bidi="hi-IN"/>
+        </w:rPr>
+        <w:t xml:space="preserve">, count the tweets with English and Hindi mixed: </w:t>
+      </w:r>
+      <w:proofErr w:type="spellStart"/>
+      <w:r>
+        <w:rPr>
+          <w:rFonts w:asciiTheme="minorBidi" w:hAnsiTheme="minorBidi" w:cs="Mangal"/>
+          <w:lang w:val="en-US" w:bidi="hi-IN"/>
+        </w:rPr>
+        <w:t>RomanCS_count</w:t>
+      </w:r>
+      <w:proofErr w:type="spellEnd"/>
+      <w:r>
+        <w:rPr>
+          <w:rFonts w:asciiTheme="minorBidi" w:hAnsiTheme="minorBidi" w:cs="Mangal"/>
+          <w:lang w:val="en-US" w:bidi="hi-IN"/>
+        </w:rPr>
+        <w:t>.</w:t>
+      </w:r>
+      <w:r>
+        <w:rPr>
+          <w:rFonts w:asciiTheme="minorBidi" w:hAnsiTheme="minorBidi" w:cs="Mangal"/>
+          <w:lang w:val="en-US" w:bidi="hi-IN"/>
+        </w:rPr>
+        <w:br/>
+        <w:t xml:space="preserve">Of course, there is a factor of double counting here: given a multiline tweet which contains a Devanagari sentence </w:t>
+      </w:r>
+      <w:r>
+        <w:rPr>
+          <w:rFonts w:asciiTheme="minorBidi" w:hAnsiTheme="minorBidi" w:cs="Mangal"/>
+          <w:i/>
+          <w:iCs/>
+          <w:lang w:val="en-US" w:bidi="hi-IN"/>
+        </w:rPr>
+        <w:t xml:space="preserve">and </w:t>
+      </w:r>
+      <w:r>
+        <w:rPr>
+          <w:rFonts w:asciiTheme="minorBidi" w:hAnsiTheme="minorBidi" w:cs="Mangal"/>
+          <w:lang w:val="en-US" w:bidi="hi-IN"/>
+        </w:rPr>
+        <w:t xml:space="preserve">Hindi-English mixing in Roman script lines, we will count it twice. This is our error margin.  </w:t>
+      </w:r>
+      <w:r>
+        <w:rPr>
+          <w:rFonts w:asciiTheme="minorBidi" w:hAnsiTheme="minorBidi" w:cs="Mangal"/>
+          <w:lang w:val="en-US" w:bidi="hi-IN"/>
+        </w:rPr>
+        <w:br/>
+        <w:t>We do obtain, in any case, that the number of code-switched tweets is in the range (</w:t>
+      </w:r>
+      <w:proofErr w:type="gramStart"/>
+      <w:r>
+        <w:rPr>
+          <w:rFonts w:asciiTheme="minorBidi" w:hAnsiTheme="minorBidi" w:cs="Mangal"/>
+          <w:lang w:val="en-US" w:bidi="hi-IN"/>
+        </w:rPr>
+        <w:t>max(</w:t>
+      </w:r>
+      <w:proofErr w:type="spellStart"/>
+      <w:proofErr w:type="gramEnd"/>
+      <w:r>
+        <w:rPr>
+          <w:rFonts w:asciiTheme="minorBidi" w:hAnsiTheme="minorBidi" w:cs="Mangal"/>
+          <w:lang w:val="en-US" w:bidi="hi-IN"/>
+        </w:rPr>
+        <w:t>ScriptMix_count</w:t>
+      </w:r>
+      <w:proofErr w:type="spellEnd"/>
+      <w:r>
+        <w:rPr>
+          <w:rFonts w:asciiTheme="minorBidi" w:hAnsiTheme="minorBidi" w:cs="Mangal"/>
+          <w:lang w:val="en-US" w:bidi="hi-IN"/>
+        </w:rPr>
+        <w:t xml:space="preserve">, </w:t>
+      </w:r>
+      <w:proofErr w:type="spellStart"/>
+      <w:r>
+        <w:rPr>
+          <w:rFonts w:asciiTheme="minorBidi" w:hAnsiTheme="minorBidi" w:cs="Mangal"/>
+          <w:lang w:val="en-US" w:bidi="hi-IN"/>
+        </w:rPr>
+        <w:t>RomanCS_count</w:t>
+      </w:r>
+      <w:proofErr w:type="spellEnd"/>
+      <w:r>
+        <w:rPr>
+          <w:rFonts w:asciiTheme="minorBidi" w:hAnsiTheme="minorBidi" w:cs="Mangal"/>
+          <w:lang w:val="en-US" w:bidi="hi-IN"/>
+        </w:rPr>
+        <w:t xml:space="preserve">) , </w:t>
+      </w:r>
+      <w:r>
+        <w:rPr>
+          <w:rFonts w:asciiTheme="minorBidi" w:hAnsiTheme="minorBidi" w:cs="Mangal"/>
+          <w:lang w:val="en-US" w:bidi="hi-IN"/>
+        </w:rPr>
+        <w:t>(</w:t>
+      </w:r>
+      <w:proofErr w:type="spellStart"/>
+      <w:r>
+        <w:rPr>
+          <w:rFonts w:asciiTheme="minorBidi" w:hAnsiTheme="minorBidi" w:cs="Mangal"/>
+          <w:lang w:val="en-US" w:bidi="hi-IN"/>
+        </w:rPr>
+        <w:t>ScriptMix_count</w:t>
+      </w:r>
+      <w:proofErr w:type="spellEnd"/>
+      <w:r>
+        <w:rPr>
+          <w:rFonts w:asciiTheme="minorBidi" w:hAnsiTheme="minorBidi" w:cs="Mangal"/>
+          <w:lang w:val="en-US" w:bidi="hi-IN"/>
+        </w:rPr>
+        <w:t xml:space="preserve"> + </w:t>
+      </w:r>
+      <w:proofErr w:type="spellStart"/>
+      <w:r>
+        <w:rPr>
+          <w:rFonts w:asciiTheme="minorBidi" w:hAnsiTheme="minorBidi" w:cs="Mangal"/>
+          <w:lang w:val="en-US" w:bidi="hi-IN"/>
+        </w:rPr>
+        <w:t>RomanCS_count</w:t>
+      </w:r>
+      <w:proofErr w:type="spellEnd"/>
+      <w:r>
+        <w:rPr>
+          <w:rFonts w:asciiTheme="minorBidi" w:hAnsiTheme="minorBidi" w:cs="Mangal"/>
+          <w:lang w:val="en-US" w:bidi="hi-IN"/>
+        </w:rPr>
+        <w:t>)</w:t>
+      </w:r>
+      <w:r>
+        <w:rPr>
+          <w:rFonts w:asciiTheme="minorBidi" w:hAnsiTheme="minorBidi" w:cs="Mangal"/>
+          <w:lang w:val="en-US" w:bidi="hi-IN"/>
+        </w:rPr>
+        <w:t>)</w:t>
+      </w:r>
+      <w:r>
+        <w:rPr>
+          <w:rFonts w:asciiTheme="minorBidi" w:hAnsiTheme="minorBidi" w:cs="Mangal"/>
+          <w:lang w:val="en-US" w:bidi="hi-IN"/>
+        </w:rPr>
+        <w:t xml:space="preserve"> </w:t>
+      </w:r>
+      <w:r>
+        <w:rPr>
+          <w:rFonts w:asciiTheme="minorBidi" w:hAnsiTheme="minorBidi" w:cs="Mangal"/>
+          <w:lang w:val="en-US" w:bidi="hi-IN"/>
+        </w:rPr>
+        <w:br/>
+      </w:r>
+    </w:p>
+    <w:p>
+      <w:pPr>
+        <w:pStyle w:val="ListParagraph"/>
+        <w:numPr>
+          <w:ilvl w:val="0"/>
+          <w:numId w:val="10"/>
+        </w:numPr>
+        <w:rPr>
+          <w:rFonts w:asciiTheme="minorBidi" w:hAnsiTheme="minorBidi" w:cs="Mangal"/>
+          <w:lang w:val="en-US" w:bidi="hi-IN"/>
+        </w:rPr>
+      </w:pPr>
+      <w:r>
+        <w:rPr>
+          <w:rFonts w:asciiTheme="minorBidi" w:hAnsiTheme="minorBidi" w:cs="Mangal"/>
+          <w:lang w:val="en-US" w:bidi="hi-IN"/>
+        </w:rPr>
+        <w:t>Given a line, we can find the run length of CS, if present. We have labelled the language of the line in (2). Typically</w:t>
+      </w:r>
+      <w:commentRangeStart w:id="1"/>
+      <w:r>
+        <w:rPr>
+          <w:rFonts w:asciiTheme="minorBidi" w:hAnsiTheme="minorBidi" w:cs="Mangal"/>
+          <w:lang w:val="en-US" w:bidi="hi-IN"/>
+        </w:rPr>
+        <w:t xml:space="preserve">, a run-length of 3 </w:t>
+      </w:r>
+      <w:commentRangeEnd w:id="1"/>
+      <w:r>
+        <w:rPr>
+          <w:rStyle w:val="CommentReference"/>
+        </w:rPr>
+        <w:commentReference w:id="1"/>
+      </w:r>
+      <w:r>
+        <w:rPr>
+          <w:rFonts w:asciiTheme="minorBidi" w:hAnsiTheme="minorBidi" w:cs="Mangal"/>
+          <w:lang w:val="en-US" w:bidi="hi-IN"/>
+        </w:rPr>
+        <w:t>or more in the opposite language indicates phrasal CS. We can count, in fact, EP type lines and HP type lines: this figure gives us greater indication than (4) as to how fluid the lingo is between Hindi and English i.e. how comfortable are people switching back and forth mid-sentence in this discourse, as</w:t>
+      </w:r>
+      <w:r>
+        <w:rPr>
+          <w:rFonts w:asciiTheme="minorBidi" w:hAnsiTheme="minorBidi" w:cs="Mangal"/>
+          <w:lang w:val="en-US" w:bidi="hi-IN"/>
+        </w:rPr>
+        <w:t xml:space="preserve"> compared to between sentences. </w:t>
+      </w:r>
+      <w:r>
+        <w:rPr>
+          <w:rFonts w:asciiTheme="minorBidi" w:hAnsiTheme="minorBidi" w:cs="Mangal"/>
+          <w:lang w:val="en-US" w:bidi="hi-IN"/>
+        </w:rPr>
+        <w:t xml:space="preserve">Of course, this count is a subset of (4). </w:t>
+      </w:r>
+    </w:p>
+    <w:p>
+      <w:pPr>
+        <w:rPr>
+          <w:rFonts w:asciiTheme="minorBidi" w:hAnsiTheme="minorBidi" w:cs="Mangal"/>
+          <w:lang w:val="en-US" w:bidi="hi-IN"/>
+        </w:rPr>
+      </w:pPr>
+      <w:r>
+        <w:rPr>
+          <w:rFonts w:asciiTheme="minorBidi" w:hAnsiTheme="minorBidi" w:cs="Mangal"/>
+          <w:lang w:val="en-US" w:bidi="hi-IN"/>
+        </w:rPr>
+        <w:t>Questions:</w:t>
+      </w:r>
+    </w:p>
+    <w:p>
+      <w:pPr>
+        <w:pStyle w:val="ListParagraph"/>
+        <w:numPr>
+          <w:ilvl w:val="0"/>
+          <w:numId w:val="11"/>
+        </w:numPr>
+        <w:rPr>
+          <w:rFonts w:asciiTheme="minorBidi" w:hAnsiTheme="minorBidi" w:cs="Mangal"/>
+          <w:lang w:val="en-US" w:bidi="hi-IN"/>
+        </w:rPr>
+      </w:pPr>
+      <w:r>
+        <w:rPr>
+          <w:rFonts w:asciiTheme="minorBidi" w:hAnsiTheme="minorBidi" w:cs="Mangal"/>
+          <w:lang w:val="en-US" w:bidi="hi-IN"/>
+        </w:rPr>
+        <w:t>LID: w</w:t>
+      </w:r>
+      <w:r>
+        <w:rPr>
+          <w:rFonts w:asciiTheme="minorBidi" w:hAnsiTheme="minorBidi" w:cs="Mangal"/>
+          <w:lang w:val="en-US" w:bidi="hi-IN"/>
+        </w:rPr>
+        <w:t>hat about words like Dalit?</w:t>
+      </w:r>
+    </w:p>
+    <w:p>
+      <w:pPr>
+        <w:pStyle w:val="ListParagraph"/>
+        <w:numPr>
+          <w:ilvl w:val="0"/>
+          <w:numId w:val="11"/>
+        </w:numPr>
+        <w:rPr>
+          <w:rFonts w:asciiTheme="minorBidi" w:hAnsiTheme="minorBidi" w:cs="Mangal"/>
+          <w:lang w:val="en-US" w:bidi="hi-IN"/>
+        </w:rPr>
+      </w:pPr>
+      <w:r>
+        <w:rPr>
+          <w:rFonts w:asciiTheme="minorBidi" w:hAnsiTheme="minorBidi" w:cs="Mangal"/>
+          <w:lang w:val="en-US" w:bidi="hi-IN"/>
+        </w:rPr>
+        <w:t>Assumptions</w:t>
+      </w:r>
+    </w:p>
+    <w:p>
+      <w:pPr>
+        <w:pStyle w:val="ListParagraph"/>
+        <w:numPr>
+          <w:ilvl w:val="0"/>
+          <w:numId w:val="11"/>
+        </w:numPr>
+        <w:rPr>
+          <w:rFonts w:asciiTheme="minorBidi" w:hAnsiTheme="minorBidi" w:cs="Mangal"/>
+          <w:lang w:val="en-US" w:bidi="hi-IN"/>
+        </w:rPr>
+      </w:pPr>
+      <w:r>
+        <w:rPr>
+          <w:rFonts w:asciiTheme="minorBidi" w:hAnsiTheme="minorBidi" w:cs="Mangal"/>
+          <w:lang w:val="en-US" w:bidi="hi-IN"/>
+        </w:rPr>
+        <w:t>Work with Hindi dictionaries for (3)?</w:t>
+      </w:r>
+    </w:p>
+    <w:p>
+      <w:pPr>
+        <w:rPr>
+          <w:rFonts w:asciiTheme="minorBidi" w:hAnsiTheme="minorBidi" w:cs="Mangal"/>
+          <w:lang w:val="en-US" w:bidi="hi-IN"/>
+        </w:rPr>
+      </w:pPr>
+      <w:r>
+        <w:rPr>
+          <w:rFonts w:asciiTheme="minorBidi" w:hAnsiTheme="minorBidi" w:cs="Mangal"/>
+          <w:lang w:val="en-US" w:bidi="hi-IN"/>
+        </w:rPr>
+        <w:t xml:space="preserve">Find </w:t>
+      </w:r>
+      <w:proofErr w:type="spellStart"/>
+      <w:r>
+        <w:rPr>
+          <w:rFonts w:asciiTheme="minorBidi" w:hAnsiTheme="minorBidi" w:cs="Mangal"/>
+          <w:lang w:val="en-US" w:bidi="hi-IN"/>
+        </w:rPr>
+        <w:t>switchpoints</w:t>
+      </w:r>
+      <w:proofErr w:type="spellEnd"/>
+      <w:r>
+        <w:rPr>
+          <w:rFonts w:asciiTheme="minorBidi" w:hAnsiTheme="minorBidi" w:cs="Mangal"/>
+          <w:lang w:val="en-US" w:bidi="hi-IN"/>
+        </w:rPr>
+        <w:t>.</w:t>
       </w:r>
     </w:p>
     <w:sectPr>
@@ -2535,6 +3932,36 @@
     </w:sectPr>
   </w:body>
 </w:document>
+</file>
+
+<file path=word/comments.xml><?xml version="1.0" encoding="utf-8"?>
+<w:comments xmlns:wpc="http://schemas.microsoft.com/office/word/2010/wordprocessingCanvas" xmlns:mo="http://schemas.microsoft.com/office/mac/office/2008/main" xmlns:mc="http://schemas.openxmlformats.org/markup-compatibility/2006" xmlns:mv="urn:schemas-microsoft-com:mac:vml" xmlns:o="urn:schemas-microsoft-com:office:office" xmlns:r="http://schemas.openxmlformats.org/officeDocument/2006/relationships" xmlns:m="http://schemas.openxmlformats.org/officeDocument/2006/math" xmlns:v="urn:schemas-microsoft-com:vml" xmlns:wp14="http://schemas.microsoft.com/office/word/2010/wordprocessingDrawing" xmlns:wp="http://schemas.openxmlformats.org/drawingml/2006/wordprocessingDrawing" xmlns:w10="urn:schemas-microsoft-com:office:word" xmlns:w="http://schemas.openxmlformats.org/wordprocessingml/2006/main" xmlns:w14="http://schemas.microsoft.com/office/word/2010/wordml" xmlns:w15="http://schemas.microsoft.com/office/word/2012/wordml" xmlns:wpg="http://schemas.microsoft.com/office/word/2010/wordprocessingGroup" xmlns:wpi="http://schemas.microsoft.com/office/word/2010/wordprocessingInk" xmlns:wne="http://schemas.microsoft.com/office/word/2006/wordml" xmlns:wps="http://schemas.microsoft.com/office/word/2010/wordprocessingShape" mc:Ignorable="w14 w15 wp14">
+  <w:comment w:id="1" w:author="Bafna, Mitali" w:date="2019-03-29T17:14:00Z" w:initials="BM">
+    <w:p>
+      <w:pPr>
+        <w:pStyle w:val="CommentText"/>
+      </w:pPr>
+      <w:r>
+        <w:t xml:space="preserve">Provide </w:t>
+      </w:r>
+      <w:r>
+        <w:rPr>
+          <w:rStyle w:val="CommentReference"/>
+        </w:rPr>
+        <w:annotationRef/>
+      </w:r>
+      <w:r>
+        <w:t>reference</w:t>
+      </w:r>
+    </w:p>
+  </w:comment>
+</w:comments>
+</file>
+
+<file path=word/commentsExtended.xml><?xml version="1.0" encoding="utf-8"?>
+<w15:commentsEx xmlns:wpc="http://schemas.microsoft.com/office/word/2010/wordprocessingCanvas" xmlns:mo="http://schemas.microsoft.com/office/mac/office/2008/main" xmlns:mc="http://schemas.openxmlformats.org/markup-compatibility/2006" xmlns:mv="urn:schemas-microsoft-com:mac:vml" xmlns:o="urn:schemas-microsoft-com:office:office" xmlns:r="http://schemas.openxmlformats.org/officeDocument/2006/relationships" xmlns:m="http://schemas.openxmlformats.org/officeDocument/2006/math" xmlns:v="urn:schemas-microsoft-com:vml" xmlns:wp14="http://schemas.microsoft.com/office/word/2010/wordprocessingDrawing" xmlns:wp="http://schemas.openxmlformats.org/drawingml/2006/wordprocessingDrawing" xmlns:w10="urn:schemas-microsoft-com:office:word" xmlns:w="http://schemas.openxmlformats.org/wordprocessingml/2006/main" xmlns:w14="http://schemas.microsoft.com/office/word/2010/wordml" xmlns:w15="http://schemas.microsoft.com/office/word/2012/wordml" xmlns:wpg="http://schemas.microsoft.com/office/word/2010/wordprocessingGroup" xmlns:wpi="http://schemas.microsoft.com/office/word/2010/wordprocessingInk" xmlns:wne="http://schemas.microsoft.com/office/word/2006/wordml" xmlns:wps="http://schemas.microsoft.com/office/word/2010/wordprocessingShape" mc:Ignorable="w14 w15 wp14">
+  <w15:commentEx w15:paraId="7285FBFC" w15:done="0"/>
+</w15:commentsEx>
 </file>
 
 <file path=word/endnotes.xml><?xml version="1.0" encoding="utf-8"?>
@@ -2931,6 +4358,184 @@
     </w:lvl>
   </w:abstractNum>
   <w:abstractNum w:abstractNumId="3">
+    <w:nsid w:val="2D444BE7"/>
+    <w:multiLevelType w:val="hybridMultilevel"/>
+    <w:tmpl w:val="05D2B0FC"/>
+    <w:lvl w:ilvl="0" w:tplc="0809000F">
+      <w:start w:val="1"/>
+      <w:numFmt w:val="decimal"/>
+      <w:lvlText w:val="%1."/>
+      <w:lvlJc w:val="left"/>
+      <w:pPr>
+        <w:ind w:left="720" w:hanging="360"/>
+      </w:pPr>
+      <w:rPr>
+        <w:rFonts w:hint="default"/>
+      </w:rPr>
+    </w:lvl>
+    <w:lvl w:ilvl="1" w:tplc="08090019" w:tentative="1">
+      <w:start w:val="1"/>
+      <w:numFmt w:val="lowerLetter"/>
+      <w:lvlText w:val="%2."/>
+      <w:lvlJc w:val="left"/>
+      <w:pPr>
+        <w:ind w:left="1440" w:hanging="360"/>
+      </w:pPr>
+    </w:lvl>
+    <w:lvl w:ilvl="2" w:tplc="0809001B" w:tentative="1">
+      <w:start w:val="1"/>
+      <w:numFmt w:val="lowerRoman"/>
+      <w:lvlText w:val="%3."/>
+      <w:lvlJc w:val="right"/>
+      <w:pPr>
+        <w:ind w:left="2160" w:hanging="180"/>
+      </w:pPr>
+    </w:lvl>
+    <w:lvl w:ilvl="3" w:tplc="0809000F" w:tentative="1">
+      <w:start w:val="1"/>
+      <w:numFmt w:val="decimal"/>
+      <w:lvlText w:val="%4."/>
+      <w:lvlJc w:val="left"/>
+      <w:pPr>
+        <w:ind w:left="2880" w:hanging="360"/>
+      </w:pPr>
+    </w:lvl>
+    <w:lvl w:ilvl="4" w:tplc="08090019" w:tentative="1">
+      <w:start w:val="1"/>
+      <w:numFmt w:val="lowerLetter"/>
+      <w:lvlText w:val="%5."/>
+      <w:lvlJc w:val="left"/>
+      <w:pPr>
+        <w:ind w:left="3600" w:hanging="360"/>
+      </w:pPr>
+    </w:lvl>
+    <w:lvl w:ilvl="5" w:tplc="0809001B" w:tentative="1">
+      <w:start w:val="1"/>
+      <w:numFmt w:val="lowerRoman"/>
+      <w:lvlText w:val="%6."/>
+      <w:lvlJc w:val="right"/>
+      <w:pPr>
+        <w:ind w:left="4320" w:hanging="180"/>
+      </w:pPr>
+    </w:lvl>
+    <w:lvl w:ilvl="6" w:tplc="0809000F" w:tentative="1">
+      <w:start w:val="1"/>
+      <w:numFmt w:val="decimal"/>
+      <w:lvlText w:val="%7."/>
+      <w:lvlJc w:val="left"/>
+      <w:pPr>
+        <w:ind w:left="5040" w:hanging="360"/>
+      </w:pPr>
+    </w:lvl>
+    <w:lvl w:ilvl="7" w:tplc="08090019" w:tentative="1">
+      <w:start w:val="1"/>
+      <w:numFmt w:val="lowerLetter"/>
+      <w:lvlText w:val="%8."/>
+      <w:lvlJc w:val="left"/>
+      <w:pPr>
+        <w:ind w:left="5760" w:hanging="360"/>
+      </w:pPr>
+    </w:lvl>
+    <w:lvl w:ilvl="8" w:tplc="0809001B" w:tentative="1">
+      <w:start w:val="1"/>
+      <w:numFmt w:val="lowerRoman"/>
+      <w:lvlText w:val="%9."/>
+      <w:lvlJc w:val="right"/>
+      <w:pPr>
+        <w:ind w:left="6480" w:hanging="180"/>
+      </w:pPr>
+    </w:lvl>
+  </w:abstractNum>
+  <w:abstractNum w:abstractNumId="4">
+    <w:nsid w:val="2DAF4650"/>
+    <w:multiLevelType w:val="hybridMultilevel"/>
+    <w:tmpl w:val="C82E1FE0"/>
+    <w:lvl w:ilvl="0" w:tplc="0809000F">
+      <w:start w:val="1"/>
+      <w:numFmt w:val="decimal"/>
+      <w:lvlText w:val="%1."/>
+      <w:lvlJc w:val="left"/>
+      <w:pPr>
+        <w:ind w:left="720" w:hanging="360"/>
+      </w:pPr>
+      <w:rPr>
+        <w:rFonts w:hint="default"/>
+      </w:rPr>
+    </w:lvl>
+    <w:lvl w:ilvl="1" w:tplc="08090019" w:tentative="1">
+      <w:start w:val="1"/>
+      <w:numFmt w:val="lowerLetter"/>
+      <w:lvlText w:val="%2."/>
+      <w:lvlJc w:val="left"/>
+      <w:pPr>
+        <w:ind w:left="1440" w:hanging="360"/>
+      </w:pPr>
+    </w:lvl>
+    <w:lvl w:ilvl="2" w:tplc="0809001B" w:tentative="1">
+      <w:start w:val="1"/>
+      <w:numFmt w:val="lowerRoman"/>
+      <w:lvlText w:val="%3."/>
+      <w:lvlJc w:val="right"/>
+      <w:pPr>
+        <w:ind w:left="2160" w:hanging="180"/>
+      </w:pPr>
+    </w:lvl>
+    <w:lvl w:ilvl="3" w:tplc="0809000F" w:tentative="1">
+      <w:start w:val="1"/>
+      <w:numFmt w:val="decimal"/>
+      <w:lvlText w:val="%4."/>
+      <w:lvlJc w:val="left"/>
+      <w:pPr>
+        <w:ind w:left="2880" w:hanging="360"/>
+      </w:pPr>
+    </w:lvl>
+    <w:lvl w:ilvl="4" w:tplc="08090019" w:tentative="1">
+      <w:start w:val="1"/>
+      <w:numFmt w:val="lowerLetter"/>
+      <w:lvlText w:val="%5."/>
+      <w:lvlJc w:val="left"/>
+      <w:pPr>
+        <w:ind w:left="3600" w:hanging="360"/>
+      </w:pPr>
+    </w:lvl>
+    <w:lvl w:ilvl="5" w:tplc="0809001B" w:tentative="1">
+      <w:start w:val="1"/>
+      <w:numFmt w:val="lowerRoman"/>
+      <w:lvlText w:val="%6."/>
+      <w:lvlJc w:val="right"/>
+      <w:pPr>
+        <w:ind w:left="4320" w:hanging="180"/>
+      </w:pPr>
+    </w:lvl>
+    <w:lvl w:ilvl="6" w:tplc="0809000F" w:tentative="1">
+      <w:start w:val="1"/>
+      <w:numFmt w:val="decimal"/>
+      <w:lvlText w:val="%7."/>
+      <w:lvlJc w:val="left"/>
+      <w:pPr>
+        <w:ind w:left="5040" w:hanging="360"/>
+      </w:pPr>
+    </w:lvl>
+    <w:lvl w:ilvl="7" w:tplc="08090019" w:tentative="1">
+      <w:start w:val="1"/>
+      <w:numFmt w:val="lowerLetter"/>
+      <w:lvlText w:val="%8."/>
+      <w:lvlJc w:val="left"/>
+      <w:pPr>
+        <w:ind w:left="5760" w:hanging="360"/>
+      </w:pPr>
+    </w:lvl>
+    <w:lvl w:ilvl="8" w:tplc="0809001B" w:tentative="1">
+      <w:start w:val="1"/>
+      <w:numFmt w:val="lowerRoman"/>
+      <w:lvlText w:val="%9."/>
+      <w:lvlJc w:val="right"/>
+      <w:pPr>
+        <w:ind w:left="6480" w:hanging="180"/>
+      </w:pPr>
+    </w:lvl>
+  </w:abstractNum>
+  <w:abstractNum w:abstractNumId="5">
     <w:nsid w:val="39936935"/>
     <w:multiLevelType w:val="hybridMultilevel"/>
     <w:tmpl w:val="85904974"/>
@@ -3043,7 +4648,7 @@
       </w:rPr>
     </w:lvl>
   </w:abstractNum>
-  <w:abstractNum w:abstractNumId="4">
+  <w:abstractNum w:abstractNumId="6">
     <w:nsid w:val="41D67106"/>
     <w:multiLevelType w:val="hybridMultilevel"/>
     <w:tmpl w:val="B8D2E154"/>
@@ -3132,7 +4737,7 @@
       </w:pPr>
     </w:lvl>
   </w:abstractNum>
-  <w:abstractNum w:abstractNumId="5">
+  <w:abstractNum w:abstractNumId="7">
     <w:nsid w:val="44BB743E"/>
     <w:multiLevelType w:val="hybridMultilevel"/>
     <w:tmpl w:val="6C405C4E"/>
@@ -3221,7 +4826,7 @@
       </w:pPr>
     </w:lvl>
   </w:abstractNum>
-  <w:abstractNum w:abstractNumId="6">
+  <w:abstractNum w:abstractNumId="8">
     <w:nsid w:val="48790E81"/>
     <w:multiLevelType w:val="hybridMultilevel"/>
     <w:tmpl w:val="25ACAEF2"/>
@@ -3310,11 +4915,189 @@
       </w:pPr>
     </w:lvl>
   </w:abstractNum>
+  <w:abstractNum w:abstractNumId="9">
+    <w:nsid w:val="490878B8"/>
+    <w:multiLevelType w:val="hybridMultilevel"/>
+    <w:tmpl w:val="DD2A1AD8"/>
+    <w:lvl w:ilvl="0" w:tplc="0809000F">
+      <w:start w:val="1"/>
+      <w:numFmt w:val="decimal"/>
+      <w:lvlText w:val="%1."/>
+      <w:lvlJc w:val="left"/>
+      <w:pPr>
+        <w:ind w:left="720" w:hanging="360"/>
+      </w:pPr>
+      <w:rPr>
+        <w:rFonts w:hint="default"/>
+      </w:rPr>
+    </w:lvl>
+    <w:lvl w:ilvl="1" w:tplc="08090019" w:tentative="1">
+      <w:start w:val="1"/>
+      <w:numFmt w:val="lowerLetter"/>
+      <w:lvlText w:val="%2."/>
+      <w:lvlJc w:val="left"/>
+      <w:pPr>
+        <w:ind w:left="1440" w:hanging="360"/>
+      </w:pPr>
+    </w:lvl>
+    <w:lvl w:ilvl="2" w:tplc="0809001B" w:tentative="1">
+      <w:start w:val="1"/>
+      <w:numFmt w:val="lowerRoman"/>
+      <w:lvlText w:val="%3."/>
+      <w:lvlJc w:val="right"/>
+      <w:pPr>
+        <w:ind w:left="2160" w:hanging="180"/>
+      </w:pPr>
+    </w:lvl>
+    <w:lvl w:ilvl="3" w:tplc="0809000F" w:tentative="1">
+      <w:start w:val="1"/>
+      <w:numFmt w:val="decimal"/>
+      <w:lvlText w:val="%4."/>
+      <w:lvlJc w:val="left"/>
+      <w:pPr>
+        <w:ind w:left="2880" w:hanging="360"/>
+      </w:pPr>
+    </w:lvl>
+    <w:lvl w:ilvl="4" w:tplc="08090019" w:tentative="1">
+      <w:start w:val="1"/>
+      <w:numFmt w:val="lowerLetter"/>
+      <w:lvlText w:val="%5."/>
+      <w:lvlJc w:val="left"/>
+      <w:pPr>
+        <w:ind w:left="3600" w:hanging="360"/>
+      </w:pPr>
+    </w:lvl>
+    <w:lvl w:ilvl="5" w:tplc="0809001B" w:tentative="1">
+      <w:start w:val="1"/>
+      <w:numFmt w:val="lowerRoman"/>
+      <w:lvlText w:val="%6."/>
+      <w:lvlJc w:val="right"/>
+      <w:pPr>
+        <w:ind w:left="4320" w:hanging="180"/>
+      </w:pPr>
+    </w:lvl>
+    <w:lvl w:ilvl="6" w:tplc="0809000F" w:tentative="1">
+      <w:start w:val="1"/>
+      <w:numFmt w:val="decimal"/>
+      <w:lvlText w:val="%7."/>
+      <w:lvlJc w:val="left"/>
+      <w:pPr>
+        <w:ind w:left="5040" w:hanging="360"/>
+      </w:pPr>
+    </w:lvl>
+    <w:lvl w:ilvl="7" w:tplc="08090019" w:tentative="1">
+      <w:start w:val="1"/>
+      <w:numFmt w:val="lowerLetter"/>
+      <w:lvlText w:val="%8."/>
+      <w:lvlJc w:val="left"/>
+      <w:pPr>
+        <w:ind w:left="5760" w:hanging="360"/>
+      </w:pPr>
+    </w:lvl>
+    <w:lvl w:ilvl="8" w:tplc="0809001B" w:tentative="1">
+      <w:start w:val="1"/>
+      <w:numFmt w:val="lowerRoman"/>
+      <w:lvlText w:val="%9."/>
+      <w:lvlJc w:val="right"/>
+      <w:pPr>
+        <w:ind w:left="6480" w:hanging="180"/>
+      </w:pPr>
+    </w:lvl>
+  </w:abstractNum>
+  <w:abstractNum w:abstractNumId="10">
+    <w:nsid w:val="78007B71"/>
+    <w:multiLevelType w:val="hybridMultilevel"/>
+    <w:tmpl w:val="D632CD0C"/>
+    <w:lvl w:ilvl="0" w:tplc="0809000F">
+      <w:start w:val="1"/>
+      <w:numFmt w:val="decimal"/>
+      <w:lvlText w:val="%1."/>
+      <w:lvlJc w:val="left"/>
+      <w:pPr>
+        <w:ind w:left="720" w:hanging="360"/>
+      </w:pPr>
+      <w:rPr>
+        <w:rFonts w:hint="default"/>
+      </w:rPr>
+    </w:lvl>
+    <w:lvl w:ilvl="1" w:tplc="08090019" w:tentative="1">
+      <w:start w:val="1"/>
+      <w:numFmt w:val="lowerLetter"/>
+      <w:lvlText w:val="%2."/>
+      <w:lvlJc w:val="left"/>
+      <w:pPr>
+        <w:ind w:left="1440" w:hanging="360"/>
+      </w:pPr>
+    </w:lvl>
+    <w:lvl w:ilvl="2" w:tplc="0809001B" w:tentative="1">
+      <w:start w:val="1"/>
+      <w:numFmt w:val="lowerRoman"/>
+      <w:lvlText w:val="%3."/>
+      <w:lvlJc w:val="right"/>
+      <w:pPr>
+        <w:ind w:left="2160" w:hanging="180"/>
+      </w:pPr>
+    </w:lvl>
+    <w:lvl w:ilvl="3" w:tplc="0809000F" w:tentative="1">
+      <w:start w:val="1"/>
+      <w:numFmt w:val="decimal"/>
+      <w:lvlText w:val="%4."/>
+      <w:lvlJc w:val="left"/>
+      <w:pPr>
+        <w:ind w:left="2880" w:hanging="360"/>
+      </w:pPr>
+    </w:lvl>
+    <w:lvl w:ilvl="4" w:tplc="08090019" w:tentative="1">
+      <w:start w:val="1"/>
+      <w:numFmt w:val="lowerLetter"/>
+      <w:lvlText w:val="%5."/>
+      <w:lvlJc w:val="left"/>
+      <w:pPr>
+        <w:ind w:left="3600" w:hanging="360"/>
+      </w:pPr>
+    </w:lvl>
+    <w:lvl w:ilvl="5" w:tplc="0809001B" w:tentative="1">
+      <w:start w:val="1"/>
+      <w:numFmt w:val="lowerRoman"/>
+      <w:lvlText w:val="%6."/>
+      <w:lvlJc w:val="right"/>
+      <w:pPr>
+        <w:ind w:left="4320" w:hanging="180"/>
+      </w:pPr>
+    </w:lvl>
+    <w:lvl w:ilvl="6" w:tplc="0809000F" w:tentative="1">
+      <w:start w:val="1"/>
+      <w:numFmt w:val="decimal"/>
+      <w:lvlText w:val="%7."/>
+      <w:lvlJc w:val="left"/>
+      <w:pPr>
+        <w:ind w:left="5040" w:hanging="360"/>
+      </w:pPr>
+    </w:lvl>
+    <w:lvl w:ilvl="7" w:tplc="08090019" w:tentative="1">
+      <w:start w:val="1"/>
+      <w:numFmt w:val="lowerLetter"/>
+      <w:lvlText w:val="%8."/>
+      <w:lvlJc w:val="left"/>
+      <w:pPr>
+        <w:ind w:left="5760" w:hanging="360"/>
+      </w:pPr>
+    </w:lvl>
+    <w:lvl w:ilvl="8" w:tplc="0809001B" w:tentative="1">
+      <w:start w:val="1"/>
+      <w:numFmt w:val="lowerRoman"/>
+      <w:lvlText w:val="%9."/>
+      <w:lvlJc w:val="right"/>
+      <w:pPr>
+        <w:ind w:left="6480" w:hanging="180"/>
+      </w:pPr>
+    </w:lvl>
+  </w:abstractNum>
   <w:num w:numId="1">
-    <w:abstractNumId w:val="3"/>
+    <w:abstractNumId w:val="5"/>
   </w:num>
   <w:num w:numId="2">
-    <w:abstractNumId w:val="6"/>
+    <w:abstractNumId w:val="8"/>
   </w:num>
   <w:num w:numId="3">
     <w:abstractNumId w:val="2"/>
@@ -3323,15 +5106,35 @@
     <w:abstractNumId w:val="1"/>
   </w:num>
   <w:num w:numId="5">
-    <w:abstractNumId w:val="5"/>
+    <w:abstractNumId w:val="7"/>
   </w:num>
   <w:num w:numId="6">
-    <w:abstractNumId w:val="4"/>
+    <w:abstractNumId w:val="6"/>
   </w:num>
   <w:num w:numId="7">
     <w:abstractNumId w:val="0"/>
   </w:num>
+  <w:num w:numId="8">
+    <w:abstractNumId w:val="10"/>
+  </w:num>
+  <w:num w:numId="9">
+    <w:abstractNumId w:val="3"/>
+  </w:num>
+  <w:num w:numId="10">
+    <w:abstractNumId w:val="4"/>
+  </w:num>
+  <w:num w:numId="11">
+    <w:abstractNumId w:val="9"/>
+  </w:num>
 </w:numbering>
+</file>
+
+<file path=word/people.xml><?xml version="1.0" encoding="utf-8"?>
+<w15:people xmlns:wpc="http://schemas.microsoft.com/office/word/2010/wordprocessingCanvas" xmlns:mo="http://schemas.microsoft.com/office/mac/office/2008/main" xmlns:mc="http://schemas.openxmlformats.org/markup-compatibility/2006" xmlns:mv="urn:schemas-microsoft-com:mac:vml" xmlns:o="urn:schemas-microsoft-com:office:office" xmlns:r="http://schemas.openxmlformats.org/officeDocument/2006/relationships" xmlns:m="http://schemas.openxmlformats.org/officeDocument/2006/math" xmlns:v="urn:schemas-microsoft-com:vml" xmlns:wp14="http://schemas.microsoft.com/office/word/2010/wordprocessingDrawing" xmlns:wp="http://schemas.openxmlformats.org/drawingml/2006/wordprocessingDrawing" xmlns:w10="urn:schemas-microsoft-com:office:word" xmlns:w="http://schemas.openxmlformats.org/wordprocessingml/2006/main" xmlns:w14="http://schemas.microsoft.com/office/word/2010/wordml" xmlns:w15="http://schemas.microsoft.com/office/word/2012/wordml" xmlns:wpg="http://schemas.microsoft.com/office/word/2010/wordprocessingGroup" xmlns:wpi="http://schemas.microsoft.com/office/word/2010/wordprocessingInk" xmlns:wne="http://schemas.microsoft.com/office/word/2006/wordml" xmlns:wps="http://schemas.microsoft.com/office/word/2010/wordprocessingShape" mc:Ignorable="w14 w15 wp14">
+  <w15:person w15:author="Bafna, Mitali">
+    <w15:presenceInfo w15:providerId="None" w15:userId="Bafna, Mitali"/>
+  </w15:person>
+</w15:people>
 </file>
 
 <file path=word/styles.xml><?xml version="1.0" encoding="utf-8"?>
@@ -3861,6 +5664,98 @@
       <w:u w:val="single"/>
     </w:rPr>
   </w:style>
+  <w:style w:type="character" w:styleId="CommentReference">
+    <w:name w:val="annotation reference"/>
+    <w:basedOn w:val="DefaultParagraphFont"/>
+    <w:uiPriority w:val="99"/>
+    <w:semiHidden/>
+    <w:unhideWhenUsed/>
+    <w:rsid w:val="00D17030"/>
+    <w:rPr>
+      <w:sz w:val="18"/>
+      <w:szCs w:val="18"/>
+    </w:rPr>
+  </w:style>
+  <w:style w:type="paragraph" w:styleId="CommentText">
+    <w:name w:val="annotation text"/>
+    <w:basedOn w:val="Normal"/>
+    <w:link w:val="CommentTextChar"/>
+    <w:uiPriority w:val="99"/>
+    <w:semiHidden/>
+    <w:unhideWhenUsed/>
+    <w:rsid w:val="00D17030"/>
+    <w:pPr>
+      <w:spacing w:line="240" w:lineRule="auto"/>
+    </w:pPr>
+  </w:style>
+  <w:style w:type="character" w:customStyle="1" w:styleId="CommentTextChar">
+    <w:name w:val="Comment Text Char"/>
+    <w:basedOn w:val="DefaultParagraphFont"/>
+    <w:link w:val="CommentText"/>
+    <w:uiPriority w:val="99"/>
+    <w:semiHidden/>
+    <w:rsid w:val="00D17030"/>
+  </w:style>
+  <w:style w:type="paragraph" w:styleId="CommentSubject">
+    <w:name w:val="annotation subject"/>
+    <w:basedOn w:val="CommentText"/>
+    <w:next w:val="CommentText"/>
+    <w:link w:val="CommentSubjectChar"/>
+    <w:uiPriority w:val="99"/>
+    <w:semiHidden/>
+    <w:unhideWhenUsed/>
+    <w:rsid w:val="00D17030"/>
+    <w:rPr>
+      <w:b/>
+      <w:bCs/>
+      <w:sz w:val="20"/>
+      <w:szCs w:val="20"/>
+    </w:rPr>
+  </w:style>
+  <w:style w:type="character" w:customStyle="1" w:styleId="CommentSubjectChar">
+    <w:name w:val="Comment Subject Char"/>
+    <w:basedOn w:val="CommentTextChar"/>
+    <w:link w:val="CommentSubject"/>
+    <w:uiPriority w:val="99"/>
+    <w:semiHidden/>
+    <w:rsid w:val="00D17030"/>
+    <w:rPr>
+      <w:b/>
+      <w:bCs/>
+      <w:sz w:val="20"/>
+      <w:szCs w:val="20"/>
+    </w:rPr>
+  </w:style>
+  <w:style w:type="paragraph" w:styleId="BalloonText">
+    <w:name w:val="Balloon Text"/>
+    <w:basedOn w:val="Normal"/>
+    <w:link w:val="BalloonTextChar"/>
+    <w:uiPriority w:val="99"/>
+    <w:semiHidden/>
+    <w:unhideWhenUsed/>
+    <w:rsid w:val="00D17030"/>
+    <w:pPr>
+      <w:spacing w:after="0" w:line="240" w:lineRule="auto"/>
+    </w:pPr>
+    <w:rPr>
+      <w:rFonts w:ascii="Times New Roman" w:hAnsi="Times New Roman"/>
+      <w:sz w:val="18"/>
+      <w:szCs w:val="18"/>
+    </w:rPr>
+  </w:style>
+  <w:style w:type="character" w:customStyle="1" w:styleId="BalloonTextChar">
+    <w:name w:val="Balloon Text Char"/>
+    <w:basedOn w:val="DefaultParagraphFont"/>
+    <w:link w:val="BalloonText"/>
+    <w:uiPriority w:val="99"/>
+    <w:semiHidden/>
+    <w:rsid w:val="00D17030"/>
+    <w:rPr>
+      <w:rFonts w:ascii="Times New Roman" w:hAnsi="Times New Roman"/>
+      <w:sz w:val="18"/>
+      <w:szCs w:val="18"/>
+    </w:rPr>
+  </w:style>
 </w:styles>
 </file>
 
@@ -4130,7 +6025,7 @@
 </file>
 
 <file path=customXml/itemProps1.xml><?xml version="1.0" encoding="utf-8"?>
-<ds:datastoreItem xmlns:ds="http://schemas.openxmlformats.org/officeDocument/2006/customXml" ds:itemID="{3ADB73DB-A307-0B46-9A24-C00EE09AC243}">
+<ds:datastoreItem xmlns:ds="http://schemas.openxmlformats.org/officeDocument/2006/customXml" ds:itemID="{5B541029-7CE3-2442-9941-1F460228BCEB}">
   <ds:schemaRefs>
     <ds:schemaRef ds:uri="http://schemas.openxmlformats.org/officeDocument/2006/bibliography"/>
   </ds:schemaRefs>

</xml_diff>

<commit_message>
Code to find occurences of list and enter into spreadsheet
</commit_message>
<xml_diff>
--- a/Documentation.docx
+++ b/Documentation.docx
@@ -4016,46 +4016,1003 @@
           <w:numId w:val="12"/>
         </w:numPr>
         <w:rPr>
+          <w:rFonts w:asciiTheme="minorBidi" w:hAnsiTheme="minorBidi" w:cs="Mangal"/>
+          <w:lang w:val="en-US" w:bidi="hi-IN"/>
+        </w:rPr>
+      </w:pPr>
+      <w:r>
+        <w:rPr>
+          <w:rFonts w:asciiTheme="minorBidi" w:hAnsiTheme="minorBidi" w:cs="Mangal"/>
+          <w:lang w:val="en-US" w:bidi="hi-IN"/>
+        </w:rPr>
+        <w:t>Feminist</w:t>
+      </w:r>
+    </w:p>
+    <w:p>
+      <w:pPr>
+        <w:rPr>
+          <w:rFonts w:asciiTheme="minorBidi" w:hAnsiTheme="minorBidi" w:cs="Mangal"/>
+          <w:lang w:val="en-US" w:bidi="hi-IN"/>
+        </w:rPr>
+      </w:pPr>
+    </w:p>
+    <w:p>
+      <w:pPr>
+        <w:rPr>
+          <w:rFonts w:asciiTheme="minorBidi" w:hAnsiTheme="minorBidi" w:cs="Mangal"/>
+          <w:lang w:val="en-US" w:bidi="hi-IN"/>
+        </w:rPr>
+      </w:pPr>
+      <w:r>
+        <w:rPr>
+          <w:rFonts w:asciiTheme="minorBidi" w:hAnsiTheme="minorBidi" w:cs="Mangal"/>
+          <w:lang w:val="en-US" w:bidi="hi-IN"/>
+        </w:rPr>
+        <w:t>‘</w:t>
+      </w:r>
+      <w:proofErr w:type="spellStart"/>
+      <w:r>
+        <w:rPr>
+          <w:rFonts w:asciiTheme="minorBidi" w:hAnsiTheme="minorBidi" w:cs="Mangal"/>
+          <w:lang w:val="en-US" w:bidi="hi-IN"/>
+        </w:rPr>
+        <w:t>dalit</w:t>
+      </w:r>
+      <w:proofErr w:type="spellEnd"/>
+      <w:r>
+        <w:rPr>
+          <w:rFonts w:asciiTheme="minorBidi" w:hAnsiTheme="minorBidi" w:cs="Mangal"/>
+          <w:lang w:val="en-US" w:bidi="hi-IN"/>
+        </w:rPr>
+        <w:t>’, ‘</w:t>
+      </w:r>
+      <w:proofErr w:type="spellStart"/>
+      <w:r>
+        <w:rPr>
+          <w:rFonts w:asciiTheme="minorBidi" w:hAnsiTheme="minorBidi" w:cs="Mangal"/>
+          <w:lang w:val="en-US" w:bidi="hi-IN"/>
+        </w:rPr>
+        <w:t>brahmin</w:t>
+      </w:r>
+      <w:proofErr w:type="spellEnd"/>
+      <w:r>
+        <w:rPr>
+          <w:rFonts w:asciiTheme="minorBidi" w:hAnsiTheme="minorBidi" w:cs="Mangal"/>
+          <w:lang w:val="en-US" w:bidi="hi-IN"/>
+        </w:rPr>
+        <w:t xml:space="preserve">’ </w:t>
+      </w:r>
+      <w:proofErr w:type="spellStart"/>
+      <w:r>
+        <w:rPr>
+          <w:rFonts w:asciiTheme="minorBidi" w:hAnsiTheme="minorBidi" w:cs="Mangal"/>
+          <w:lang w:val="en-US" w:bidi="hi-IN"/>
+        </w:rPr>
+        <w:t>etc</w:t>
+      </w:r>
+      <w:proofErr w:type="spellEnd"/>
+      <w:r>
+        <w:rPr>
+          <w:rFonts w:asciiTheme="minorBidi" w:hAnsiTheme="minorBidi" w:cs="Mangal"/>
+          <w:lang w:val="en-US" w:bidi="hi-IN"/>
+        </w:rPr>
+        <w:t xml:space="preserve"> tagged as Hindi. This is a problem because it biases the results towards the </w:t>
+      </w:r>
+      <w:proofErr w:type="spellStart"/>
+      <w:r>
+        <w:rPr>
+          <w:rFonts w:asciiTheme="minorBidi" w:hAnsiTheme="minorBidi" w:cs="Mangal"/>
+          <w:lang w:val="en-US" w:bidi="hi-IN"/>
+        </w:rPr>
+        <w:t>Datit</w:t>
+      </w:r>
+      <w:proofErr w:type="spellEnd"/>
+      <w:r>
+        <w:rPr>
+          <w:rFonts w:asciiTheme="minorBidi" w:hAnsiTheme="minorBidi" w:cs="Mangal"/>
+          <w:lang w:val="en-US" w:bidi="hi-IN"/>
+        </w:rPr>
+        <w:t xml:space="preserve"> corpus...</w:t>
+      </w:r>
+    </w:p>
+    <w:p>
+      <w:pPr>
+        <w:rPr>
+          <w:rFonts w:asciiTheme="minorBidi" w:hAnsiTheme="minorBidi" w:cs="Mangal"/>
+          <w:lang w:val="en-US" w:bidi="hi-IN"/>
+        </w:rPr>
+      </w:pPr>
+      <w:proofErr w:type="spellStart"/>
+      <w:r>
+        <w:rPr>
+          <w:rFonts w:asciiTheme="minorBidi" w:hAnsiTheme="minorBidi" w:cs="Mangal"/>
+          <w:lang w:val="en-US" w:bidi="hi-IN"/>
+        </w:rPr>
+        <w:t>Soln</w:t>
+      </w:r>
+      <w:proofErr w:type="spellEnd"/>
+      <w:r>
+        <w:rPr>
+          <w:rFonts w:asciiTheme="minorBidi" w:hAnsiTheme="minorBidi" w:cs="Mangal"/>
+          <w:lang w:val="en-US" w:bidi="hi-IN"/>
+        </w:rPr>
+        <w:t>: do a quick search</w:t>
+      </w:r>
+      <w:r>
+        <w:rPr>
+          <w:rFonts w:asciiTheme="minorBidi" w:hAnsiTheme="minorBidi" w:cs="Mangal"/>
+          <w:lang w:val="en-US" w:bidi="hi-IN"/>
+        </w:rPr>
+        <w:t xml:space="preserve"> through named entities</w:t>
+      </w:r>
+      <w:r>
+        <w:rPr>
+          <w:rFonts w:asciiTheme="minorBidi" w:hAnsiTheme="minorBidi" w:cs="Mangal"/>
+          <w:lang w:val="en-US" w:bidi="hi-IN"/>
+        </w:rPr>
+        <w:t xml:space="preserve">. (Time </w:t>
+      </w:r>
+      <w:r>
+        <w:rPr>
+          <w:rFonts w:asciiTheme="minorBidi" w:hAnsiTheme="minorBidi" w:cs="Mangal"/>
+          <w:lang w:val="en-US" w:bidi="hi-IN"/>
+        </w:rPr>
+        <w:t xml:space="preserve">taken </w:t>
+      </w:r>
+      <w:r>
+        <w:rPr>
+          <w:rFonts w:asciiTheme="minorBidi" w:hAnsiTheme="minorBidi" w:cs="Mangal"/>
+          <w:lang w:val="en-US" w:bidi="hi-IN"/>
+        </w:rPr>
+        <w:t xml:space="preserve">will blow </w:t>
+      </w:r>
+      <w:proofErr w:type="gramStart"/>
+      <w:r>
+        <w:rPr>
+          <w:rFonts w:asciiTheme="minorBidi" w:hAnsiTheme="minorBidi" w:cs="Mangal"/>
+          <w:lang w:val="en-US" w:bidi="hi-IN"/>
+        </w:rPr>
+        <w:t>up..</w:t>
+      </w:r>
+      <w:proofErr w:type="gramEnd"/>
+      <w:r>
+        <w:rPr>
+          <w:rFonts w:asciiTheme="minorBidi" w:hAnsiTheme="minorBidi" w:cs="Mangal"/>
+          <w:lang w:val="en-US" w:bidi="hi-IN"/>
+        </w:rPr>
+        <w:t>)</w:t>
+      </w:r>
+    </w:p>
+    <w:p>
+      <w:pPr>
+        <w:rPr>
+          <w:rFonts w:asciiTheme="minorBidi" w:hAnsiTheme="minorBidi" w:cs="Mangal"/>
+          <w:lang w:val="en-US" w:bidi="hi-IN"/>
+        </w:rPr>
+      </w:pPr>
+    </w:p>
+    <w:p>
+      <w:pPr>
+        <w:rPr>
+          <w:rFonts w:asciiTheme="minorBidi" w:hAnsiTheme="minorBidi" w:cs="Mangal"/>
+          <w:lang w:val="en-US" w:bidi="hi-IN"/>
+        </w:rPr>
+      </w:pPr>
+      <w:r>
+        <w:rPr>
+          <w:rFonts w:asciiTheme="minorBidi" w:hAnsiTheme="minorBidi" w:cs="Mangal"/>
+          <w:lang w:val="en-US" w:bidi="hi-IN"/>
+        </w:rPr>
+        <w:t>Reconstruct the tweets?</w:t>
+      </w:r>
+    </w:p>
+    <w:p>
+      <w:pPr>
+        <w:rPr>
+          <w:rFonts w:asciiTheme="minorBidi" w:hAnsiTheme="minorBidi" w:cs="Mangal"/>
+          <w:lang w:val="en-US" w:bidi="hi-IN"/>
+        </w:rPr>
+      </w:pPr>
+      <w:r>
+        <w:rPr>
+          <w:rFonts w:asciiTheme="minorBidi" w:hAnsiTheme="minorBidi" w:cs="Mangal"/>
+          <w:lang w:val="en-US" w:bidi="hi-IN"/>
+        </w:rPr>
+        <w:t>Assumption: Script-mixing is occurring only at an inter-sentential level. Can we put the tweets back together? If the assumption is true, we don’t care about identifying ‘fragments’ i.e. these fragments are whole lines.</w:t>
+      </w:r>
+    </w:p>
+    <w:p>
+      <w:pPr>
+        <w:rPr>
+          <w:rFonts w:asciiTheme="minorBidi" w:hAnsiTheme="minorBidi" w:cs="Mangal"/>
+          <w:lang w:val="en-US" w:bidi="hi-IN"/>
+        </w:rPr>
+      </w:pPr>
+      <w:r>
+        <w:rPr>
+          <w:rFonts w:asciiTheme="minorBidi" w:hAnsiTheme="minorBidi" w:cs="Mangal"/>
+          <w:lang w:val="en-US" w:bidi="hi-IN"/>
+        </w:rPr>
+        <w:t xml:space="preserve">What if this is not true? </w:t>
+      </w:r>
+    </w:p>
+    <w:p>
+      <w:pPr>
+        <w:rPr>
+          <w:rFonts w:asciiTheme="minorBidi" w:hAnsiTheme="minorBidi" w:cs="Mangal"/>
+          <w:lang w:val="en-US" w:bidi="hi-IN"/>
+        </w:rPr>
+      </w:pPr>
+    </w:p>
+    <w:p>
+      <w:pPr>
+        <w:rPr>
+          <w:rFonts w:asciiTheme="minorBidi" w:hAnsiTheme="minorBidi" w:cs="Mangal"/>
+          <w:lang w:val="en-US" w:bidi="hi-IN"/>
+        </w:rPr>
+      </w:pPr>
+      <w:r>
+        <w:rPr>
+          <w:rFonts w:asciiTheme="minorBidi" w:hAnsiTheme="minorBidi" w:cs="Mangal"/>
+          <w:lang w:val="en-US" w:bidi="hi-IN"/>
+        </w:rPr>
+        <w:t>31/3</w:t>
+      </w:r>
+    </w:p>
+    <w:p>
+      <w:pPr>
+        <w:rPr>
+          <w:rFonts w:asciiTheme="minorBidi" w:hAnsiTheme="minorBidi" w:cs="Mangal"/>
+          <w:lang w:val="en-US" w:bidi="hi-IN"/>
+        </w:rPr>
+      </w:pPr>
+      <w:r>
+        <w:rPr>
+          <w:rFonts w:asciiTheme="minorBidi" w:hAnsiTheme="minorBidi" w:cs="Mangal"/>
+          <w:lang w:val="en-US" w:bidi="hi-IN"/>
+        </w:rPr>
+        <w:t xml:space="preserve">Dalit corpus nearly collected. </w:t>
+      </w:r>
+    </w:p>
+    <w:p>
+      <w:pPr>
+        <w:rPr>
+          <w:rFonts w:asciiTheme="minorBidi" w:hAnsiTheme="minorBidi" w:cs="Mangal"/>
+          <w:lang w:val="en-US" w:bidi="hi-IN"/>
+        </w:rPr>
+      </w:pPr>
+      <w:r>
+        <w:rPr>
+          <w:rFonts w:asciiTheme="minorBidi" w:hAnsiTheme="minorBidi" w:cs="Mangal"/>
+          <w:lang w:val="en-US" w:bidi="hi-IN"/>
+        </w:rPr>
+        <w:t>‘</w:t>
+      </w:r>
+      <w:proofErr w:type="spellStart"/>
+      <w:r>
+        <w:rPr>
+          <w:rFonts w:asciiTheme="minorBidi" w:hAnsiTheme="minorBidi" w:cs="Mangal"/>
+          <w:lang w:val="en-US" w:bidi="hi-IN"/>
+        </w:rPr>
+        <w:t>untouchouable</w:t>
+      </w:r>
+      <w:proofErr w:type="spellEnd"/>
+      <w:r>
+        <w:rPr>
+          <w:rFonts w:asciiTheme="minorBidi" w:hAnsiTheme="minorBidi" w:cs="Mangal"/>
+          <w:lang w:val="en-US" w:bidi="hi-IN"/>
+        </w:rPr>
+        <w:t>’ not in corpus :/</w:t>
+      </w:r>
+    </w:p>
+    <w:p>
+      <w:pPr>
+        <w:rPr>
+          <w:rFonts w:asciiTheme="minorBidi" w:hAnsiTheme="minorBidi" w:cs="Mangal"/>
+          <w:lang w:val="en-US" w:bidi="hi-IN"/>
+        </w:rPr>
+      </w:pPr>
+      <w:r>
+        <w:rPr>
+          <w:rFonts w:asciiTheme="minorBidi" w:hAnsiTheme="minorBidi" w:cs="Mangal"/>
+          <w:lang w:val="en-US" w:bidi="hi-IN"/>
+        </w:rPr>
+        <w:t>Blog post:</w:t>
+      </w:r>
+    </w:p>
+    <w:p>
+      <w:pPr>
+        <w:rPr>
+          <w:rFonts w:asciiTheme="minorBidi" w:hAnsiTheme="minorBidi" w:cs="Mangal"/>
+          <w:lang w:val="en-US" w:bidi="hi-IN"/>
+        </w:rPr>
+      </w:pPr>
+      <w:r>
+        <w:rPr>
+          <w:rFonts w:asciiTheme="minorBidi" w:hAnsiTheme="minorBidi" w:cs="Mangal"/>
+          <w:lang w:val="en-US" w:bidi="hi-IN"/>
+        </w:rPr>
+        <w:t xml:space="preserve">The reason for doing this project </w:t>
+      </w:r>
+      <w:r>
+        <w:rPr>
+          <w:rFonts w:asciiTheme="minorBidi" w:hAnsiTheme="minorBidi" w:cs="Mangal"/>
+          <w:lang w:val="en-US" w:bidi="hi-IN"/>
+        </w:rPr>
+        <w:sym w:font="Wingdings" w:char="F0E0"/>
+      </w:r>
+      <w:r>
+        <w:rPr>
+          <w:rFonts w:asciiTheme="minorBidi" w:hAnsiTheme="minorBidi" w:cs="Mangal"/>
+          <w:lang w:val="en-US" w:bidi="hi-IN"/>
+        </w:rPr>
+        <w:t xml:space="preserve">  the politics of doing it in the way we are doing it.</w:t>
+      </w:r>
+    </w:p>
+    <w:p>
+      <w:pPr>
+        <w:rPr>
+          <w:rFonts w:asciiTheme="minorBidi" w:hAnsiTheme="minorBidi" w:cs="Mangal"/>
+          <w:lang w:val="en-US" w:bidi="hi-IN"/>
+        </w:rPr>
+      </w:pPr>
+      <w:r>
+        <w:rPr>
+          <w:rFonts w:asciiTheme="minorBidi" w:hAnsiTheme="minorBidi" w:cs="Mangal"/>
+          <w:lang w:val="en-US" w:bidi="hi-IN"/>
+        </w:rPr>
+        <w:t xml:space="preserve">Linguistics politics: </w:t>
+      </w:r>
+      <w:proofErr w:type="spellStart"/>
+      <w:r>
+        <w:rPr>
+          <w:rFonts w:asciiTheme="minorBidi" w:hAnsiTheme="minorBidi" w:cs="Mangal"/>
+          <w:lang w:val="en-US" w:bidi="hi-IN"/>
+        </w:rPr>
+        <w:t>Ambedkar</w:t>
+      </w:r>
+      <w:proofErr w:type="spellEnd"/>
+      <w:r>
+        <w:rPr>
+          <w:rFonts w:asciiTheme="minorBidi" w:hAnsiTheme="minorBidi" w:cs="Mangal"/>
+          <w:lang w:val="en-US" w:bidi="hi-IN"/>
+        </w:rPr>
+        <w:t xml:space="preserve"> wrote in English, women swear in English: </w:t>
+      </w:r>
+      <w:r>
+        <w:rPr>
+          <w:rFonts w:asciiTheme="minorBidi" w:hAnsiTheme="minorBidi" w:cs="Mangal"/>
+          <w:lang w:val="en-US" w:bidi="hi-IN"/>
+        </w:rPr>
+        <w:t xml:space="preserve">the relationship of English. History of feminism and English, caste and English. </w:t>
+      </w:r>
+    </w:p>
+    <w:p>
+      <w:pPr>
+        <w:rPr>
+          <w:rFonts w:asciiTheme="minorBidi" w:hAnsiTheme="minorBidi" w:cs="Mangal"/>
+          <w:lang w:val="en-US" w:bidi="hi-IN"/>
+        </w:rPr>
+      </w:pPr>
+      <w:r>
+        <w:rPr>
+          <w:rFonts w:asciiTheme="minorBidi" w:hAnsiTheme="minorBidi" w:cs="Mangal"/>
+          <w:lang w:val="en-US" w:bidi="hi-IN"/>
+        </w:rPr>
+        <w:t>Process.</w:t>
+      </w:r>
+    </w:p>
+    <w:p>
+      <w:pPr>
+        <w:rPr>
+          <w:rFonts w:asciiTheme="minorBidi" w:hAnsiTheme="minorBidi" w:cs="Mangal"/>
+          <w:lang w:val="en-US" w:bidi="hi-IN"/>
+        </w:rPr>
+      </w:pPr>
+      <w:r>
+        <w:rPr>
+          <w:rFonts w:asciiTheme="minorBidi" w:hAnsiTheme="minorBidi" w:cs="Mangal"/>
+          <w:lang w:val="en-US" w:bidi="hi-IN"/>
+        </w:rPr>
+        <w:t xml:space="preserve">How did we collect these words? Fallibility. </w:t>
+      </w:r>
+    </w:p>
+    <w:p>
+      <w:pPr>
+        <w:rPr>
+          <w:rFonts w:asciiTheme="minorBidi" w:hAnsiTheme="minorBidi" w:cs="Mangal"/>
+          <w:lang w:val="en-US" w:bidi="hi-IN"/>
+        </w:rPr>
+      </w:pPr>
+      <w:r>
+        <w:rPr>
+          <w:rFonts w:asciiTheme="minorBidi" w:hAnsiTheme="minorBidi" w:cs="Mangal"/>
+          <w:lang w:val="en-US" w:bidi="hi-IN"/>
+        </w:rPr>
+        <w:t xml:space="preserve">‘general category </w:t>
+      </w:r>
+      <w:proofErr w:type="spellStart"/>
+      <w:r>
+        <w:rPr>
+          <w:rFonts w:asciiTheme="minorBidi" w:hAnsiTheme="minorBidi" w:cs="Mangal"/>
+          <w:lang w:val="en-US" w:bidi="hi-IN"/>
+        </w:rPr>
+        <w:t>ko</w:t>
+      </w:r>
+      <w:proofErr w:type="spellEnd"/>
+      <w:r>
+        <w:rPr>
+          <w:rFonts w:asciiTheme="minorBidi" w:hAnsiTheme="minorBidi" w:cs="Mangal"/>
+          <w:lang w:val="en-US" w:bidi="hi-IN"/>
+        </w:rPr>
+        <w:t xml:space="preserve"> </w:t>
+      </w:r>
+      <w:proofErr w:type="spellStart"/>
+      <w:r>
+        <w:rPr>
+          <w:rFonts w:asciiTheme="minorBidi" w:hAnsiTheme="minorBidi" w:cs="Mangal"/>
+          <w:lang w:val="en-US" w:bidi="hi-IN"/>
+        </w:rPr>
+        <w:t>na</w:t>
+      </w:r>
+      <w:proofErr w:type="spellEnd"/>
+      <w:r>
+        <w:rPr>
+          <w:rFonts w:asciiTheme="minorBidi" w:hAnsiTheme="minorBidi" w:cs="Mangal"/>
+          <w:lang w:val="en-US" w:bidi="hi-IN"/>
+        </w:rPr>
+        <w:t xml:space="preserve"> beta, general category hi </w:t>
+      </w:r>
+      <w:proofErr w:type="spellStart"/>
+      <w:r>
+        <w:rPr>
+          <w:rFonts w:asciiTheme="minorBidi" w:hAnsiTheme="minorBidi" w:cs="Mangal"/>
+          <w:lang w:val="en-US" w:bidi="hi-IN"/>
+        </w:rPr>
+        <w:t>bolte</w:t>
+      </w:r>
+      <w:proofErr w:type="spellEnd"/>
+      <w:r>
+        <w:rPr>
+          <w:rFonts w:asciiTheme="minorBidi" w:hAnsiTheme="minorBidi" w:cs="Mangal"/>
+          <w:lang w:val="en-US" w:bidi="hi-IN"/>
+        </w:rPr>
+        <w:t xml:space="preserve"> </w:t>
+      </w:r>
+      <w:proofErr w:type="spellStart"/>
+      <w:r>
+        <w:rPr>
+          <w:rFonts w:asciiTheme="minorBidi" w:hAnsiTheme="minorBidi" w:cs="Mangal"/>
+          <w:lang w:val="en-US" w:bidi="hi-IN"/>
+        </w:rPr>
+        <w:t>hai</w:t>
+      </w:r>
+      <w:proofErr w:type="spellEnd"/>
+      <w:r>
+        <w:rPr>
+          <w:rFonts w:asciiTheme="minorBidi" w:hAnsiTheme="minorBidi" w:cs="Mangal"/>
+          <w:lang w:val="en-US" w:bidi="hi-IN"/>
+        </w:rPr>
+        <w:t xml:space="preserve">’ </w:t>
+      </w:r>
+    </w:p>
+    <w:p>
+      <w:pPr>
+        <w:rPr>
+          <w:rFonts w:asciiTheme="minorBidi" w:hAnsiTheme="minorBidi" w:cs="Mangal"/>
+          <w:lang w:val="en-US" w:bidi="hi-IN"/>
+        </w:rPr>
+      </w:pPr>
+      <w:r>
+        <w:rPr>
+          <w:rFonts w:asciiTheme="minorBidi" w:hAnsiTheme="minorBidi" w:cs="Mangal"/>
+          <w:lang w:val="en-US" w:bidi="hi-IN"/>
+        </w:rPr>
+        <w:t xml:space="preserve">The fallibilities of trying to identify CS. </w:t>
+      </w:r>
+    </w:p>
+    <w:p>
+      <w:pPr>
+        <w:rPr>
+          <w:rFonts w:asciiTheme="minorBidi" w:hAnsiTheme="minorBidi" w:cs="Mangal"/>
+          <w:lang w:val="en-US" w:bidi="hi-IN"/>
+        </w:rPr>
+      </w:pPr>
+      <w:r>
+        <w:rPr>
+          <w:rFonts w:asciiTheme="minorBidi" w:hAnsiTheme="minorBidi" w:cs="Mangal"/>
+          <w:lang w:val="en-US" w:bidi="hi-IN"/>
+        </w:rPr>
+        <w:t>Some interesting trends, some cool words, etc. Final conclusion.</w:t>
+      </w:r>
+    </w:p>
+    <w:p>
+      <w:pPr>
+        <w:rPr>
+          <w:rFonts w:asciiTheme="minorBidi" w:hAnsiTheme="minorBidi" w:cs="Mangal"/>
+          <w:lang w:val="en-US" w:bidi="hi-IN"/>
+        </w:rPr>
+      </w:pPr>
+      <w:r>
+        <w:rPr>
+          <w:rFonts w:asciiTheme="minorBidi" w:hAnsiTheme="minorBidi" w:cs="Mangal"/>
+          <w:lang w:val="en-US" w:bidi="hi-IN"/>
+        </w:rPr>
+        <w:t>1/4</w:t>
+      </w:r>
+    </w:p>
+    <w:p>
+      <w:pPr>
+        <w:rPr>
+          <w:rFonts w:asciiTheme="minorBidi" w:hAnsiTheme="minorBidi" w:cs="Mangal"/>
+          <w:lang w:val="en-US" w:bidi="hi-IN"/>
+        </w:rPr>
+      </w:pPr>
+      <w:r>
+        <w:rPr>
+          <w:rFonts w:asciiTheme="minorBidi" w:hAnsiTheme="minorBidi" w:cs="Mangal"/>
+          <w:lang w:val="en-US" w:bidi="hi-IN"/>
+        </w:rPr>
+        <w:t xml:space="preserve">Analysis model – </w:t>
+      </w:r>
+      <w:r>
+        <w:rPr>
+          <w:rFonts w:asciiTheme="minorBidi" w:hAnsiTheme="minorBidi" w:cs="Mangal"/>
+          <w:lang w:val="en-US" w:bidi="hi-IN"/>
+        </w:rPr>
+        <w:t>Tuesday night</w:t>
+      </w:r>
+    </w:p>
+    <w:p>
+      <w:pPr>
+        <w:rPr>
+          <w:rFonts w:asciiTheme="minorBidi" w:hAnsiTheme="minorBidi" w:cs="Mangal"/>
+          <w:lang w:val="en-US" w:bidi="hi-IN"/>
+        </w:rPr>
+      </w:pPr>
+      <w:r>
+        <w:rPr>
+          <w:rFonts w:asciiTheme="minorBidi" w:hAnsiTheme="minorBidi" w:cs="Mangal"/>
+          <w:lang w:val="en-US" w:bidi="hi-IN"/>
+        </w:rPr>
+        <w:t>Code for analysis – Friday</w:t>
+      </w:r>
+    </w:p>
+    <w:p>
+      <w:pPr>
+        <w:rPr>
+          <w:rFonts w:asciiTheme="minorBidi" w:hAnsiTheme="minorBidi" w:cs="Mangal"/>
+          <w:lang w:val="en-US" w:bidi="hi-IN"/>
+        </w:rPr>
+      </w:pPr>
+      <w:r>
+        <w:rPr>
+          <w:rFonts w:asciiTheme="minorBidi" w:hAnsiTheme="minorBidi" w:cs="Mangal"/>
+          <w:lang w:val="en-US" w:bidi="hi-IN"/>
+        </w:rPr>
+        <w:t>Finalizing cleaning</w:t>
+      </w:r>
+      <w:r>
+        <w:rPr>
+          <w:rFonts w:asciiTheme="minorBidi" w:hAnsiTheme="minorBidi" w:cs="Mangal"/>
+          <w:lang w:val="en-US" w:bidi="hi-IN"/>
+        </w:rPr>
+        <w:t>:</w:t>
+      </w:r>
+    </w:p>
+    <w:p>
+      <w:pPr>
+        <w:pStyle w:val="ListParagraph"/>
+        <w:numPr>
+          <w:ilvl w:val="0"/>
+          <w:numId w:val="14"/>
+        </w:numPr>
+        <w:rPr>
+          <w:rFonts w:asciiTheme="minorBidi" w:hAnsiTheme="minorBidi" w:cs="Mangal"/>
+          <w:lang w:val="en-US" w:bidi="hi-IN"/>
+        </w:rPr>
+      </w:pPr>
+      <w:r>
+        <w:rPr>
+          <w:rFonts w:asciiTheme="minorBidi" w:hAnsiTheme="minorBidi" w:cs="Mangal"/>
+          <w:lang w:val="en-US" w:bidi="hi-IN"/>
+        </w:rPr>
+        <w:t>sentences</w:t>
+      </w:r>
+    </w:p>
+    <w:p>
+      <w:pPr>
+        <w:pStyle w:val="ListParagraph"/>
+        <w:numPr>
+          <w:ilvl w:val="0"/>
+          <w:numId w:val="14"/>
+        </w:numPr>
+        <w:rPr>
+          <w:rFonts w:asciiTheme="minorBidi" w:hAnsiTheme="minorBidi" w:cs="Mangal"/>
+          <w:lang w:val="en-US" w:bidi="hi-IN"/>
+        </w:rPr>
+      </w:pPr>
+      <w:proofErr w:type="spellStart"/>
+      <w:r>
+        <w:rPr>
+          <w:rFonts w:asciiTheme="minorBidi" w:hAnsiTheme="minorBidi" w:cs="Mangal"/>
+          <w:lang w:val="en-US" w:bidi="hi-IN"/>
+        </w:rPr>
+        <w:t>devanagri</w:t>
+      </w:r>
+      <w:proofErr w:type="spellEnd"/>
+      <w:r>
+        <w:rPr>
+          <w:rFonts w:asciiTheme="minorBidi" w:hAnsiTheme="minorBidi" w:cs="Mangal"/>
+          <w:lang w:val="en-US" w:bidi="hi-IN"/>
+        </w:rPr>
+        <w:t xml:space="preserve"> </w:t>
+      </w:r>
+    </w:p>
+    <w:p>
+      <w:pPr>
+        <w:rPr>
+          <w:rFonts w:asciiTheme="minorBidi" w:hAnsiTheme="minorBidi" w:cs="Mangal"/>
+          <w:lang w:val="en-US" w:bidi="hi-IN"/>
+        </w:rPr>
+      </w:pPr>
+      <w:r>
+        <w:rPr>
+          <w:rFonts w:asciiTheme="minorBidi" w:hAnsiTheme="minorBidi" w:cs="Mangal"/>
+          <w:lang w:val="en-US" w:bidi="hi-IN"/>
+        </w:rPr>
+        <w:t>Mining</w:t>
+      </w:r>
+      <w:r>
+        <w:rPr>
+          <w:rFonts w:asciiTheme="minorBidi" w:hAnsiTheme="minorBidi" w:cs="Mangal"/>
+          <w:lang w:val="en-US" w:bidi="hi-IN"/>
+        </w:rPr>
+        <w:t>: Thursday</w:t>
+      </w:r>
+    </w:p>
+    <w:p>
+      <w:pPr>
+        <w:rPr>
+          <w:rFonts w:asciiTheme="minorBidi" w:hAnsiTheme="minorBidi" w:cs="Mangal"/>
+          <w:lang w:val="en-US" w:bidi="hi-IN"/>
+        </w:rPr>
+      </w:pPr>
+      <w:r>
+        <w:rPr>
+          <w:rFonts w:asciiTheme="minorBidi" w:hAnsiTheme="minorBidi" w:cs="Mangal"/>
+          <w:lang w:val="en-US" w:bidi="hi-IN"/>
+        </w:rPr>
+        <w:t>Send final data – Dalit, Femini</w:t>
+      </w:r>
+      <w:r>
+        <w:rPr>
+          <w:rFonts w:asciiTheme="minorBidi" w:hAnsiTheme="minorBidi" w:cs="Mangal"/>
+          <w:lang w:val="en-US" w:bidi="hi-IN"/>
+        </w:rPr>
+        <w:t>sm</w:t>
+      </w:r>
+    </w:p>
+    <w:p>
+      <w:pPr>
+        <w:rPr>
+          <w:rFonts w:asciiTheme="minorBidi" w:hAnsiTheme="minorBidi" w:cs="Mangal"/>
+          <w:lang w:val="en-US" w:bidi="hi-IN"/>
+        </w:rPr>
+      </w:pPr>
+    </w:p>
+    <w:p>
+      <w:pPr>
+        <w:rPr>
+          <w:rFonts w:asciiTheme="minorBidi" w:hAnsiTheme="minorBidi" w:cs="Mangal"/>
+          <w:lang w:val="en-US" w:bidi="hi-IN"/>
+        </w:rPr>
+      </w:pPr>
+      <w:r>
+        <w:rPr>
+          <w:rFonts w:asciiTheme="minorBidi" w:hAnsiTheme="minorBidi" w:cs="Mangal"/>
+          <w:lang w:val="en-US" w:bidi="hi-IN"/>
+        </w:rPr>
+        <w:t>Observations:</w:t>
+      </w:r>
+    </w:p>
+    <w:p>
+      <w:pPr>
+        <w:rPr>
+          <w:rFonts w:asciiTheme="minorBidi" w:hAnsiTheme="minorBidi" w:cs="Mangal"/>
+          <w:lang w:val="en-US" w:bidi="hi-IN"/>
+        </w:rPr>
+      </w:pPr>
+      <w:r>
+        <w:rPr>
+          <w:rFonts w:asciiTheme="minorBidi" w:hAnsiTheme="minorBidi" w:cs="Mangal"/>
+          <w:lang w:val="en-US" w:bidi="hi-IN"/>
+        </w:rPr>
+        <w:t xml:space="preserve">Less </w:t>
+      </w:r>
+      <w:r>
+        <w:rPr>
+          <w:rFonts w:asciiTheme="minorBidi" w:hAnsiTheme="minorBidi" w:cs="Mangal"/>
+          <w:lang w:val="en-US" w:bidi="hi-IN"/>
+        </w:rPr>
+        <w:t xml:space="preserve">Hindi, also less code mixing in feminism. </w:t>
+      </w:r>
+    </w:p>
+    <w:p>
+      <w:pPr>
+        <w:rPr>
+          <w:rFonts w:asciiTheme="minorBidi" w:hAnsiTheme="minorBidi" w:cs="Mangal"/>
+          <w:lang w:val="en-US" w:bidi="hi-IN"/>
+        </w:rPr>
+      </w:pPr>
+      <w:r>
+        <w:rPr>
+          <w:rFonts w:asciiTheme="minorBidi" w:hAnsiTheme="minorBidi" w:cs="Mangal"/>
+          <w:lang w:val="en-US" w:bidi="hi-IN"/>
+        </w:rPr>
+        <w:t>Less tweets in general.</w:t>
+      </w:r>
+    </w:p>
+    <w:p>
+      <w:pPr>
+        <w:rPr>
+          <w:rFonts w:asciiTheme="minorBidi" w:hAnsiTheme="minorBidi" w:cs="Mangal"/>
+          <w:lang w:val="en-US" w:bidi="hi-IN"/>
+        </w:rPr>
+      </w:pPr>
+      <w:r>
+        <w:rPr>
+          <w:rFonts w:asciiTheme="minorBidi" w:hAnsiTheme="minorBidi" w:cs="Mangal"/>
+          <w:lang w:val="en-US" w:bidi="hi-IN"/>
+        </w:rPr>
+        <w:t>Heavier Hindi words appear in all-Hindi tweets.</w:t>
+      </w:r>
+    </w:p>
+    <w:p>
+      <w:pPr>
+        <w:rPr>
           <w:rFonts w:asciiTheme="minorBidi" w:hAnsiTheme="minorBidi" w:cs="Mangal" w:hint="cs"/>
-          <w:lang w:val="en-US" w:bidi="hi-IN"/>
-        </w:rPr>
-      </w:pPr>
-      <w:r>
-        <w:rPr>
-          <w:rFonts w:asciiTheme="minorBidi" w:hAnsiTheme="minorBidi" w:cs="Mangal"/>
-          <w:lang w:val="en-US" w:bidi="hi-IN"/>
-        </w:rPr>
-        <w:t>Feminist</w:t>
-      </w:r>
-    </w:p>
-    <w:p>
-      <w:pPr>
-        <w:rPr>
-          <w:rFonts w:asciiTheme="minorBidi" w:hAnsiTheme="minorBidi" w:cs="Mangal" w:hint="cs"/>
-          <w:lang w:val="en-US" w:bidi="hi-IN"/>
-        </w:rPr>
-      </w:pPr>
-    </w:p>
-    <w:p>
-      <w:pPr>
-        <w:rPr>
-          <w:rFonts w:asciiTheme="minorBidi" w:hAnsiTheme="minorBidi" w:cs="Mangal"/>
-          <w:lang w:val="en-US" w:bidi="hi-IN"/>
-        </w:rPr>
-      </w:pPr>
-      <w:r>
-        <w:rPr>
-          <w:rFonts w:asciiTheme="minorBidi" w:hAnsiTheme="minorBidi" w:cs="Mangal"/>
-          <w:lang w:val="en-US" w:bidi="hi-IN"/>
-        </w:rPr>
-        <w:t>‘</w:t>
-      </w:r>
+          <w:cs/>
+          <w:lang w:val="en-US" w:bidi="hi-IN"/>
+        </w:rPr>
+      </w:pPr>
+      <w:r>
+        <w:rPr>
+          <w:rFonts w:asciiTheme="minorBidi" w:hAnsiTheme="minorBidi" w:cs="Mangal"/>
+          <w:lang w:val="en-US" w:bidi="hi-IN"/>
+        </w:rPr>
+        <w:t>Code-mixing occurs at the boundaries</w:t>
+      </w:r>
+    </w:p>
+    <w:p>
+      <w:pPr>
+        <w:rPr>
+          <w:rFonts w:asciiTheme="minorBidi" w:hAnsiTheme="minorBidi" w:cs="Mangal"/>
+          <w:lang w:val="en-US" w:bidi="hi-IN"/>
+        </w:rPr>
+      </w:pPr>
+    </w:p>
+    <w:p>
+      <w:pPr>
+        <w:rPr>
+          <w:rFonts w:asciiTheme="minorBidi" w:hAnsiTheme="minorBidi" w:cs="Mangal"/>
+          <w:lang w:val="en-US" w:bidi="hi-IN"/>
+        </w:rPr>
+      </w:pPr>
+      <w:r>
+        <w:rPr>
+          <w:rFonts w:asciiTheme="minorBidi" w:hAnsiTheme="minorBidi" w:cs="Mangal"/>
+          <w:lang w:val="en-US" w:bidi="hi-IN"/>
+        </w:rPr>
+        <w:t>Questions:</w:t>
+      </w:r>
+    </w:p>
+    <w:p>
+      <w:pPr>
+        <w:rPr>
+          <w:rFonts w:asciiTheme="minorBidi" w:hAnsiTheme="minorBidi" w:cs="Mangal"/>
+          <w:lang w:val="en-US" w:bidi="hi-IN"/>
+        </w:rPr>
+      </w:pPr>
+      <w:r>
+        <w:rPr>
+          <w:rFonts w:asciiTheme="minorBidi" w:hAnsiTheme="minorBidi" w:cs="Mangal"/>
+          <w:lang w:val="en-US" w:bidi="hi-IN"/>
+        </w:rPr>
+        <w:t>Can language ever be a neutral, sexless, casteless space?</w:t>
+      </w:r>
+    </w:p>
+    <w:p>
+      <w:pPr>
+        <w:rPr>
+          <w:rFonts w:asciiTheme="minorBidi" w:hAnsiTheme="minorBidi" w:cs="Mangal"/>
+          <w:lang w:val="en-US" w:bidi="hi-IN"/>
+        </w:rPr>
+      </w:pPr>
+      <w:r>
+        <w:rPr>
+          <w:rFonts w:asciiTheme="minorBidi" w:hAnsiTheme="minorBidi" w:cs="Mangal"/>
+          <w:lang w:val="en-US" w:bidi="hi-IN"/>
+        </w:rPr>
+        <w:t xml:space="preserve">Does being modern or secular mean that the caste system or gender system will have to be done away with? </w:t>
+      </w:r>
+    </w:p>
+    <w:p>
+      <w:pPr>
+        <w:rPr>
+          <w:rFonts w:asciiTheme="minorBidi" w:hAnsiTheme="minorBidi" w:cs="Mangal"/>
+          <w:lang w:val="en-US" w:bidi="hi-IN"/>
+        </w:rPr>
+      </w:pPr>
+      <w:r>
+        <w:rPr>
+          <w:rFonts w:asciiTheme="minorBidi" w:hAnsiTheme="minorBidi" w:cs="Mangal"/>
+          <w:lang w:val="en-US" w:bidi="hi-IN"/>
+        </w:rPr>
+        <w:t>2/4</w:t>
+      </w:r>
+    </w:p>
+    <w:p>
+      <w:pPr>
+        <w:rPr>
+          <w:rFonts w:asciiTheme="minorBidi" w:hAnsiTheme="minorBidi" w:cs="Mangal"/>
+          <w:lang w:val="en-US" w:bidi="hi-IN"/>
+        </w:rPr>
+      </w:pPr>
+    </w:p>
+    <w:p>
+      <w:pPr>
+        <w:rPr>
+          <w:rFonts w:asciiTheme="minorBidi" w:hAnsiTheme="minorBidi" w:cs="Mangal"/>
+          <w:lang w:val="en-US" w:bidi="hi-IN"/>
+        </w:rPr>
+      </w:pPr>
+      <w:r>
+        <w:rPr>
+          <w:rFonts w:asciiTheme="minorBidi" w:hAnsiTheme="minorBidi" w:cs="Mangal"/>
+          <w:lang w:val="en-US" w:bidi="hi-IN"/>
+        </w:rPr>
+        <w:t>3/4/19</w:t>
+      </w:r>
+    </w:p>
+    <w:p>
+      <w:pPr>
+        <w:rPr>
+          <w:rFonts w:asciiTheme="minorBidi" w:hAnsiTheme="minorBidi" w:cs="Mangal"/>
+          <w:lang w:val="en-US" w:bidi="hi-IN"/>
+        </w:rPr>
+      </w:pPr>
+      <w:r>
+        <w:rPr>
+          <w:rFonts w:asciiTheme="minorBidi" w:hAnsiTheme="minorBidi" w:cs="Mangal"/>
+          <w:lang w:val="en-US" w:bidi="hi-IN"/>
+        </w:rPr>
+        <w:t>To do:</w:t>
+      </w:r>
+    </w:p>
+    <w:p>
+      <w:pPr>
+        <w:rPr>
+          <w:rFonts w:asciiTheme="minorBidi" w:hAnsiTheme="minorBidi" w:cs="Mangal"/>
+          <w:lang w:val="en-US" w:bidi="hi-IN"/>
+        </w:rPr>
+      </w:pPr>
+      <w:r>
+        <w:rPr>
+          <w:rFonts w:asciiTheme="minorBidi" w:hAnsiTheme="minorBidi" w:cs="Mangal"/>
+          <w:lang w:val="en-US" w:bidi="hi-IN"/>
+        </w:rPr>
+        <w:t>Today: Analysis model – what code do we need to write</w:t>
+      </w:r>
+    </w:p>
+    <w:p>
+      <w:pPr>
+        <w:rPr>
+          <w:rFonts w:asciiTheme="minorBidi" w:hAnsiTheme="minorBidi" w:cs="Mangal"/>
+          <w:lang w:val="en-US" w:bidi="hi-IN"/>
+        </w:rPr>
+      </w:pPr>
       <w:proofErr w:type="spellStart"/>
       <w:r>
         <w:rPr>
           <w:rFonts w:asciiTheme="minorBidi" w:hAnsiTheme="minorBidi" w:cs="Mangal"/>
           <w:lang w:val="en-US" w:bidi="hi-IN"/>
         </w:rPr>
+        <w:t>Preetha</w:t>
+      </w:r>
+      <w:proofErr w:type="spellEnd"/>
+      <w:r>
+        <w:rPr>
+          <w:rFonts w:asciiTheme="minorBidi" w:hAnsiTheme="minorBidi" w:cs="Mangal"/>
+          <w:lang w:val="en-US" w:bidi="hi-IN"/>
+        </w:rPr>
+        <w:t xml:space="preserve">: </w:t>
+      </w:r>
+    </w:p>
+    <w:p>
+      <w:pPr>
+        <w:pStyle w:val="ListParagraph"/>
+        <w:numPr>
+          <w:ilvl w:val="0"/>
+          <w:numId w:val="15"/>
+        </w:numPr>
+        <w:rPr>
+          <w:rFonts w:asciiTheme="minorBidi" w:hAnsiTheme="minorBidi" w:cs="Mangal"/>
+          <w:lang w:val="en-US" w:bidi="hi-IN"/>
+        </w:rPr>
+      </w:pPr>
+      <w:r>
+        <w:rPr>
+          <w:rFonts w:asciiTheme="minorBidi" w:hAnsiTheme="minorBidi" w:cs="Mangal"/>
+          <w:lang w:val="en-US" w:bidi="hi-IN"/>
+        </w:rPr>
+        <w:t>finished and cleaned feminist corpus (</w:t>
+      </w:r>
+      <w:proofErr w:type="spellStart"/>
+      <w:r>
+        <w:rPr>
+          <w:rFonts w:asciiTheme="minorBidi" w:hAnsiTheme="minorBidi" w:cs="Mangal"/>
+          <w:lang w:val="en-US" w:bidi="hi-IN"/>
+        </w:rPr>
+        <w:t>tweetstarter</w:t>
+      </w:r>
+      <w:proofErr w:type="spellEnd"/>
+      <w:r>
+        <w:rPr>
+          <w:rFonts w:asciiTheme="minorBidi" w:hAnsiTheme="minorBidi" w:cs="Mangal"/>
+          <w:lang w:val="en-US" w:bidi="hi-IN"/>
+        </w:rPr>
+        <w:t xml:space="preserve"> token, </w:t>
+      </w:r>
+      <w:proofErr w:type="spellStart"/>
+      <w:r>
+        <w:rPr>
+          <w:rFonts w:asciiTheme="minorBidi" w:hAnsiTheme="minorBidi" w:cs="Mangal"/>
+          <w:lang w:val="en-US" w:bidi="hi-IN"/>
+        </w:rPr>
+        <w:t>sentencestarter</w:t>
+      </w:r>
+      <w:proofErr w:type="spellEnd"/>
+      <w:r>
+        <w:rPr>
+          <w:rFonts w:asciiTheme="minorBidi" w:hAnsiTheme="minorBidi" w:cs="Mangal"/>
+          <w:lang w:val="en-US" w:bidi="hi-IN"/>
+        </w:rPr>
+        <w:t xml:space="preserve"> token) </w:t>
+      </w:r>
+    </w:p>
+    <w:p>
+      <w:pPr>
+        <w:pStyle w:val="ListParagraph"/>
+        <w:numPr>
+          <w:ilvl w:val="0"/>
+          <w:numId w:val="15"/>
+        </w:numPr>
+        <w:rPr>
+          <w:rFonts w:asciiTheme="minorBidi" w:hAnsiTheme="minorBidi" w:cs="Mangal"/>
+          <w:lang w:val="en-US" w:bidi="hi-IN"/>
+        </w:rPr>
+      </w:pPr>
+      <w:r>
+        <w:rPr>
+          <w:rFonts w:asciiTheme="minorBidi" w:hAnsiTheme="minorBidi" w:cs="Mangal"/>
+          <w:lang w:val="en-US" w:bidi="hi-IN"/>
+        </w:rPr>
+        <w:t>fi</w:t>
+      </w:r>
+      <w:r>
+        <w:rPr>
+          <w:rFonts w:asciiTheme="minorBidi" w:hAnsiTheme="minorBidi" w:cs="Mangal"/>
+          <w:lang w:val="en-US" w:bidi="hi-IN"/>
+        </w:rPr>
+        <w:t xml:space="preserve">nished and cleaned </w:t>
+      </w:r>
+      <w:proofErr w:type="spellStart"/>
+      <w:r>
+        <w:rPr>
+          <w:rFonts w:asciiTheme="minorBidi" w:hAnsiTheme="minorBidi" w:cs="Mangal"/>
+          <w:lang w:val="en-US" w:bidi="hi-IN"/>
+        </w:rPr>
         <w:t>dalit</w:t>
       </w:r>
       <w:proofErr w:type="spellEnd"/>
@@ -4064,469 +5021,202 @@
           <w:rFonts w:asciiTheme="minorBidi" w:hAnsiTheme="minorBidi" w:cs="Mangal"/>
           <w:lang w:val="en-US" w:bidi="hi-IN"/>
         </w:rPr>
-        <w:t>’, ‘</w:t>
-      </w:r>
-      <w:proofErr w:type="spellStart"/>
-      <w:r>
-        <w:rPr>
-          <w:rFonts w:asciiTheme="minorBidi" w:hAnsiTheme="minorBidi" w:cs="Mangal"/>
-          <w:lang w:val="en-US" w:bidi="hi-IN"/>
-        </w:rPr>
-        <w:t>brahmin</w:t>
-      </w:r>
-      <w:proofErr w:type="spellEnd"/>
-      <w:r>
-        <w:rPr>
-          <w:rFonts w:asciiTheme="minorBidi" w:hAnsiTheme="minorBidi" w:cs="Mangal"/>
-          <w:lang w:val="en-US" w:bidi="hi-IN"/>
-        </w:rPr>
-        <w:t xml:space="preserve">’ </w:t>
-      </w:r>
-      <w:proofErr w:type="spellStart"/>
-      <w:r>
-        <w:rPr>
-          <w:rFonts w:asciiTheme="minorBidi" w:hAnsiTheme="minorBidi" w:cs="Mangal"/>
-          <w:lang w:val="en-US" w:bidi="hi-IN"/>
-        </w:rPr>
-        <w:t>etc</w:t>
-      </w:r>
-      <w:proofErr w:type="spellEnd"/>
-      <w:r>
-        <w:rPr>
-          <w:rFonts w:asciiTheme="minorBidi" w:hAnsiTheme="minorBidi" w:cs="Mangal"/>
-          <w:lang w:val="en-US" w:bidi="hi-IN"/>
-        </w:rPr>
-        <w:t xml:space="preserve"> tagged as Hindi. This is a problem because it biases the results towards the </w:t>
-      </w:r>
-      <w:proofErr w:type="spellStart"/>
-      <w:r>
-        <w:rPr>
-          <w:rFonts w:asciiTheme="minorBidi" w:hAnsiTheme="minorBidi" w:cs="Mangal"/>
-          <w:lang w:val="en-US" w:bidi="hi-IN"/>
-        </w:rPr>
-        <w:t>Datit</w:t>
-      </w:r>
-      <w:proofErr w:type="spellEnd"/>
-      <w:r>
-        <w:rPr>
-          <w:rFonts w:asciiTheme="minorBidi" w:hAnsiTheme="minorBidi" w:cs="Mangal"/>
-          <w:lang w:val="en-US" w:bidi="hi-IN"/>
-        </w:rPr>
-        <w:t xml:space="preserve"> corpus...</w:t>
-      </w:r>
-    </w:p>
-    <w:p>
-      <w:pPr>
-        <w:rPr>
-          <w:rFonts w:asciiTheme="minorBidi" w:hAnsiTheme="minorBidi" w:cs="Mangal"/>
-          <w:lang w:val="en-US" w:bidi="hi-IN"/>
-        </w:rPr>
-      </w:pPr>
-      <w:proofErr w:type="spellStart"/>
-      <w:r>
-        <w:rPr>
-          <w:rFonts w:asciiTheme="minorBidi" w:hAnsiTheme="minorBidi" w:cs="Mangal"/>
-          <w:lang w:val="en-US" w:bidi="hi-IN"/>
-        </w:rPr>
-        <w:t>Soln</w:t>
-      </w:r>
-      <w:proofErr w:type="spellEnd"/>
-      <w:r>
-        <w:rPr>
-          <w:rFonts w:asciiTheme="minorBidi" w:hAnsiTheme="minorBidi" w:cs="Mangal"/>
-          <w:lang w:val="en-US" w:bidi="hi-IN"/>
-        </w:rPr>
-        <w:t>: do a quick search</w:t>
-      </w:r>
-      <w:r>
-        <w:rPr>
-          <w:rFonts w:asciiTheme="minorBidi" w:hAnsiTheme="minorBidi" w:cs="Mangal"/>
-          <w:lang w:val="en-US" w:bidi="hi-IN"/>
-        </w:rPr>
-        <w:t xml:space="preserve"> through named entities</w:t>
-      </w:r>
-      <w:r>
-        <w:rPr>
-          <w:rFonts w:asciiTheme="minorBidi" w:hAnsiTheme="minorBidi" w:cs="Mangal"/>
-          <w:lang w:val="en-US" w:bidi="hi-IN"/>
-        </w:rPr>
-        <w:t xml:space="preserve">. (Time </w:t>
-      </w:r>
-      <w:r>
-        <w:rPr>
-          <w:rFonts w:asciiTheme="minorBidi" w:hAnsiTheme="minorBidi" w:cs="Mangal"/>
-          <w:lang w:val="en-US" w:bidi="hi-IN"/>
-        </w:rPr>
-        <w:t xml:space="preserve">taken </w:t>
-      </w:r>
-      <w:r>
-        <w:rPr>
-          <w:rFonts w:asciiTheme="minorBidi" w:hAnsiTheme="minorBidi" w:cs="Mangal"/>
-          <w:lang w:val="en-US" w:bidi="hi-IN"/>
-        </w:rPr>
-        <w:t xml:space="preserve">will blow </w:t>
-      </w:r>
-      <w:proofErr w:type="gramStart"/>
-      <w:r>
-        <w:rPr>
-          <w:rFonts w:asciiTheme="minorBidi" w:hAnsiTheme="minorBidi" w:cs="Mangal"/>
-          <w:lang w:val="en-US" w:bidi="hi-IN"/>
-        </w:rPr>
-        <w:t>up..</w:t>
-      </w:r>
-      <w:proofErr w:type="gramEnd"/>
-      <w:r>
-        <w:rPr>
-          <w:rFonts w:asciiTheme="minorBidi" w:hAnsiTheme="minorBidi" w:cs="Mangal"/>
-          <w:lang w:val="en-US" w:bidi="hi-IN"/>
-        </w:rPr>
-        <w:t>)</w:t>
-      </w:r>
-    </w:p>
-    <w:p>
-      <w:pPr>
-        <w:rPr>
-          <w:rFonts w:asciiTheme="minorBidi" w:hAnsiTheme="minorBidi" w:cs="Mangal"/>
-          <w:lang w:val="en-US" w:bidi="hi-IN"/>
-        </w:rPr>
-      </w:pPr>
-    </w:p>
-    <w:p>
-      <w:pPr>
-        <w:rPr>
-          <w:rFonts w:asciiTheme="minorBidi" w:hAnsiTheme="minorBidi" w:cs="Mangal"/>
-          <w:lang w:val="en-US" w:bidi="hi-IN"/>
-        </w:rPr>
-      </w:pPr>
-      <w:r>
-        <w:rPr>
-          <w:rFonts w:asciiTheme="minorBidi" w:hAnsiTheme="minorBidi" w:cs="Mangal"/>
-          <w:lang w:val="en-US" w:bidi="hi-IN"/>
-        </w:rPr>
-        <w:t>Reconstruct the tweets?</w:t>
-      </w:r>
-    </w:p>
-    <w:p>
-      <w:pPr>
-        <w:rPr>
-          <w:rFonts w:asciiTheme="minorBidi" w:hAnsiTheme="minorBidi" w:cs="Mangal"/>
-          <w:lang w:val="en-US" w:bidi="hi-IN"/>
-        </w:rPr>
-      </w:pPr>
-      <w:r>
-        <w:rPr>
-          <w:rFonts w:asciiTheme="minorBidi" w:hAnsiTheme="minorBidi" w:cs="Mangal"/>
-          <w:lang w:val="en-US" w:bidi="hi-IN"/>
-        </w:rPr>
-        <w:t>Assumption: Script-mixing is occurring only at an inter-sentential level. Can we put the tweets back together? If the assumption is true, we don’t care about identifying ‘fragments’ i.e. these fragments are whole lines.</w:t>
-      </w:r>
-    </w:p>
-    <w:p>
-      <w:pPr>
-        <w:rPr>
-          <w:rFonts w:asciiTheme="minorBidi" w:hAnsiTheme="minorBidi" w:cs="Mangal"/>
-          <w:lang w:val="en-US" w:bidi="hi-IN"/>
-        </w:rPr>
-      </w:pPr>
-      <w:r>
-        <w:rPr>
-          <w:rFonts w:asciiTheme="minorBidi" w:hAnsiTheme="minorBidi" w:cs="Mangal"/>
-          <w:lang w:val="en-US" w:bidi="hi-IN"/>
-        </w:rPr>
-        <w:t xml:space="preserve">What if this is not true? </w:t>
-      </w:r>
-    </w:p>
-    <w:p>
-      <w:pPr>
-        <w:rPr>
-          <w:rFonts w:asciiTheme="minorBidi" w:hAnsiTheme="minorBidi" w:cs="Mangal"/>
-          <w:lang w:val="en-US" w:bidi="hi-IN"/>
-        </w:rPr>
-      </w:pPr>
-    </w:p>
-    <w:p>
-      <w:pPr>
-        <w:rPr>
-          <w:rFonts w:asciiTheme="minorBidi" w:hAnsiTheme="minorBidi" w:cs="Mangal"/>
-          <w:lang w:val="en-US" w:bidi="hi-IN"/>
-        </w:rPr>
-      </w:pPr>
-      <w:r>
-        <w:rPr>
-          <w:rFonts w:asciiTheme="minorBidi" w:hAnsiTheme="minorBidi" w:cs="Mangal"/>
-          <w:lang w:val="en-US" w:bidi="hi-IN"/>
-        </w:rPr>
-        <w:t>31/3</w:t>
-      </w:r>
-    </w:p>
-    <w:p>
-      <w:pPr>
-        <w:rPr>
-          <w:rFonts w:asciiTheme="minorBidi" w:hAnsiTheme="minorBidi" w:cs="Mangal"/>
-          <w:lang w:val="en-US" w:bidi="hi-IN"/>
-        </w:rPr>
-      </w:pPr>
-      <w:r>
-        <w:rPr>
-          <w:rFonts w:asciiTheme="minorBidi" w:hAnsiTheme="minorBidi" w:cs="Mangal"/>
-          <w:lang w:val="en-US" w:bidi="hi-IN"/>
-        </w:rPr>
-        <w:t xml:space="preserve">Dalit corpus nearly collected. </w:t>
-      </w:r>
-    </w:p>
-    <w:p>
-      <w:pPr>
-        <w:rPr>
-          <w:rFonts w:asciiTheme="minorBidi" w:hAnsiTheme="minorBidi" w:cs="Mangal"/>
-          <w:lang w:val="en-US" w:bidi="hi-IN"/>
-        </w:rPr>
-      </w:pPr>
-      <w:r>
-        <w:rPr>
-          <w:rFonts w:asciiTheme="minorBidi" w:hAnsiTheme="minorBidi" w:cs="Mangal"/>
-          <w:lang w:val="en-US" w:bidi="hi-IN"/>
-        </w:rPr>
-        <w:t>‘</w:t>
-      </w:r>
-      <w:proofErr w:type="spellStart"/>
-      <w:r>
-        <w:rPr>
-          <w:rFonts w:asciiTheme="minorBidi" w:hAnsiTheme="minorBidi" w:cs="Mangal"/>
-          <w:lang w:val="en-US" w:bidi="hi-IN"/>
-        </w:rPr>
-        <w:t>untouchouable</w:t>
-      </w:r>
-      <w:proofErr w:type="spellEnd"/>
-      <w:r>
-        <w:rPr>
-          <w:rFonts w:asciiTheme="minorBidi" w:hAnsiTheme="minorBidi" w:cs="Mangal"/>
-          <w:lang w:val="en-US" w:bidi="hi-IN"/>
-        </w:rPr>
-        <w:t>’ not in corpus :/</w:t>
-      </w:r>
-    </w:p>
-    <w:p>
-      <w:pPr>
-        <w:rPr>
-          <w:rFonts w:asciiTheme="minorBidi" w:hAnsiTheme="minorBidi" w:cs="Mangal"/>
-          <w:lang w:val="en-US" w:bidi="hi-IN"/>
-        </w:rPr>
-      </w:pPr>
-      <w:r>
-        <w:rPr>
-          <w:rFonts w:asciiTheme="minorBidi" w:hAnsiTheme="minorBidi" w:cs="Mangal"/>
-          <w:lang w:val="en-US" w:bidi="hi-IN"/>
-        </w:rPr>
-        <w:t>Blog post:</w:t>
-      </w:r>
-    </w:p>
-    <w:p>
-      <w:pPr>
-        <w:rPr>
-          <w:rFonts w:asciiTheme="minorBidi" w:hAnsiTheme="minorBidi" w:cs="Mangal"/>
-          <w:lang w:val="en-US" w:bidi="hi-IN"/>
-        </w:rPr>
-      </w:pPr>
-      <w:r>
-        <w:rPr>
-          <w:rFonts w:asciiTheme="minorBidi" w:hAnsiTheme="minorBidi" w:cs="Mangal"/>
-          <w:lang w:val="en-US" w:bidi="hi-IN"/>
-        </w:rPr>
-        <w:t xml:space="preserve">The reason for doing this project </w:t>
-      </w:r>
-      <w:r>
-        <w:rPr>
-          <w:rFonts w:asciiTheme="minorBidi" w:hAnsiTheme="minorBidi" w:cs="Mangal"/>
-          <w:lang w:val="en-US" w:bidi="hi-IN"/>
-        </w:rPr>
-        <w:sym w:font="Wingdings" w:char="F0E0"/>
-      </w:r>
-      <w:r>
-        <w:rPr>
-          <w:rFonts w:asciiTheme="minorBidi" w:hAnsiTheme="minorBidi" w:cs="Mangal"/>
-          <w:lang w:val="en-US" w:bidi="hi-IN"/>
-        </w:rPr>
-        <w:t xml:space="preserve">  the politics of doing it in the way we are doing it.</w:t>
-      </w:r>
-    </w:p>
-    <w:p>
-      <w:pPr>
-        <w:rPr>
-          <w:rFonts w:asciiTheme="minorBidi" w:hAnsiTheme="minorBidi" w:cs="Mangal"/>
-          <w:lang w:val="en-US" w:bidi="hi-IN"/>
-        </w:rPr>
-      </w:pPr>
-      <w:r>
-        <w:rPr>
-          <w:rFonts w:asciiTheme="minorBidi" w:hAnsiTheme="minorBidi" w:cs="Mangal"/>
-          <w:lang w:val="en-US" w:bidi="hi-IN"/>
-        </w:rPr>
-        <w:t xml:space="preserve">Linguistics politics: </w:t>
-      </w:r>
-      <w:proofErr w:type="spellStart"/>
-      <w:r>
-        <w:rPr>
-          <w:rFonts w:asciiTheme="minorBidi" w:hAnsiTheme="minorBidi" w:cs="Mangal"/>
-          <w:lang w:val="en-US" w:bidi="hi-IN"/>
-        </w:rPr>
-        <w:t>Ambedkar</w:t>
-      </w:r>
-      <w:proofErr w:type="spellEnd"/>
-      <w:r>
-        <w:rPr>
-          <w:rFonts w:asciiTheme="minorBidi" w:hAnsiTheme="minorBidi" w:cs="Mangal"/>
-          <w:lang w:val="en-US" w:bidi="hi-IN"/>
-        </w:rPr>
-        <w:t xml:space="preserve"> wrote in English, women swear in English: </w:t>
-      </w:r>
-      <w:r>
-        <w:rPr>
-          <w:rFonts w:asciiTheme="minorBidi" w:hAnsiTheme="minorBidi" w:cs="Mangal"/>
-          <w:lang w:val="en-US" w:bidi="hi-IN"/>
-        </w:rPr>
-        <w:t xml:space="preserve">the relationship of English. History of feminism and English, caste and English. </w:t>
-      </w:r>
-    </w:p>
-    <w:p>
-      <w:pPr>
-        <w:rPr>
-          <w:rFonts w:asciiTheme="minorBidi" w:hAnsiTheme="minorBidi" w:cs="Mangal"/>
-          <w:lang w:val="en-US" w:bidi="hi-IN"/>
-        </w:rPr>
-      </w:pPr>
-      <w:r>
-        <w:rPr>
-          <w:rFonts w:asciiTheme="minorBidi" w:hAnsiTheme="minorBidi" w:cs="Mangal"/>
-          <w:lang w:val="en-US" w:bidi="hi-IN"/>
-        </w:rPr>
-        <w:t>Process.</w:t>
-      </w:r>
-    </w:p>
-    <w:p>
-      <w:pPr>
-        <w:rPr>
-          <w:rFonts w:asciiTheme="minorBidi" w:hAnsiTheme="minorBidi" w:cs="Mangal"/>
-          <w:lang w:val="en-US" w:bidi="hi-IN"/>
-        </w:rPr>
-      </w:pPr>
-      <w:r>
-        <w:rPr>
-          <w:rFonts w:asciiTheme="minorBidi" w:hAnsiTheme="minorBidi" w:cs="Mangal"/>
-          <w:lang w:val="en-US" w:bidi="hi-IN"/>
-        </w:rPr>
-        <w:t xml:space="preserve">How did we collect these words? Fallibility. </w:t>
-      </w:r>
-    </w:p>
-    <w:p>
-      <w:pPr>
-        <w:rPr>
-          <w:rFonts w:asciiTheme="minorBidi" w:hAnsiTheme="minorBidi" w:cs="Mangal"/>
-          <w:lang w:val="en-US" w:bidi="hi-IN"/>
-        </w:rPr>
-      </w:pPr>
-      <w:r>
-        <w:rPr>
-          <w:rFonts w:asciiTheme="minorBidi" w:hAnsiTheme="minorBidi" w:cs="Mangal"/>
-          <w:lang w:val="en-US" w:bidi="hi-IN"/>
-        </w:rPr>
-        <w:t xml:space="preserve">‘general category </w:t>
-      </w:r>
-      <w:proofErr w:type="spellStart"/>
-      <w:r>
-        <w:rPr>
-          <w:rFonts w:asciiTheme="minorBidi" w:hAnsiTheme="minorBidi" w:cs="Mangal"/>
-          <w:lang w:val="en-US" w:bidi="hi-IN"/>
-        </w:rPr>
-        <w:t>ko</w:t>
-      </w:r>
-      <w:proofErr w:type="spellEnd"/>
-      <w:r>
-        <w:rPr>
-          <w:rFonts w:asciiTheme="minorBidi" w:hAnsiTheme="minorBidi" w:cs="Mangal"/>
-          <w:lang w:val="en-US" w:bidi="hi-IN"/>
-        </w:rPr>
-        <w:t xml:space="preserve"> </w:t>
-      </w:r>
-      <w:proofErr w:type="spellStart"/>
-      <w:r>
-        <w:rPr>
-          <w:rFonts w:asciiTheme="minorBidi" w:hAnsiTheme="minorBidi" w:cs="Mangal"/>
-          <w:lang w:val="en-US" w:bidi="hi-IN"/>
-        </w:rPr>
-        <w:t>na</w:t>
-      </w:r>
-      <w:proofErr w:type="spellEnd"/>
-      <w:r>
-        <w:rPr>
-          <w:rFonts w:asciiTheme="minorBidi" w:hAnsiTheme="minorBidi" w:cs="Mangal"/>
-          <w:lang w:val="en-US" w:bidi="hi-IN"/>
-        </w:rPr>
-        <w:t xml:space="preserve"> beta, general category hi </w:t>
-      </w:r>
-      <w:proofErr w:type="spellStart"/>
-      <w:r>
-        <w:rPr>
-          <w:rFonts w:asciiTheme="minorBidi" w:hAnsiTheme="minorBidi" w:cs="Mangal"/>
-          <w:lang w:val="en-US" w:bidi="hi-IN"/>
-        </w:rPr>
-        <w:t>bolte</w:t>
-      </w:r>
-      <w:proofErr w:type="spellEnd"/>
-      <w:r>
-        <w:rPr>
-          <w:rFonts w:asciiTheme="minorBidi" w:hAnsiTheme="minorBidi" w:cs="Mangal"/>
-          <w:lang w:val="en-US" w:bidi="hi-IN"/>
-        </w:rPr>
-        <w:t xml:space="preserve"> </w:t>
-      </w:r>
-      <w:proofErr w:type="spellStart"/>
-      <w:r>
-        <w:rPr>
-          <w:rFonts w:asciiTheme="minorBidi" w:hAnsiTheme="minorBidi" w:cs="Mangal"/>
-          <w:lang w:val="en-US" w:bidi="hi-IN"/>
-        </w:rPr>
-        <w:t>hai</w:t>
-      </w:r>
-      <w:proofErr w:type="spellEnd"/>
-      <w:r>
-        <w:rPr>
-          <w:rFonts w:asciiTheme="minorBidi" w:hAnsiTheme="minorBidi" w:cs="Mangal"/>
-          <w:lang w:val="en-US" w:bidi="hi-IN"/>
-        </w:rPr>
-        <w:t xml:space="preserve">’ </w:t>
-      </w:r>
-    </w:p>
-    <w:p>
-      <w:pPr>
-        <w:rPr>
-          <w:rFonts w:asciiTheme="minorBidi" w:hAnsiTheme="minorBidi" w:cs="Mangal"/>
-          <w:lang w:val="en-US" w:bidi="hi-IN"/>
-        </w:rPr>
-      </w:pPr>
-      <w:r>
-        <w:rPr>
-          <w:rFonts w:asciiTheme="minorBidi" w:hAnsiTheme="minorBidi" w:cs="Mangal"/>
-          <w:lang w:val="en-US" w:bidi="hi-IN"/>
-        </w:rPr>
-        <w:t xml:space="preserve">The fallibilities of trying to identify CS. </w:t>
-      </w:r>
-    </w:p>
-    <w:p>
-      <w:pPr>
-        <w:rPr>
-          <w:rFonts w:asciiTheme="minorBidi" w:hAnsiTheme="minorBidi" w:cs="Mangal"/>
-          <w:lang w:val="en-US" w:bidi="hi-IN"/>
-        </w:rPr>
-      </w:pPr>
-      <w:r>
-        <w:rPr>
-          <w:rFonts w:asciiTheme="minorBidi" w:hAnsiTheme="minorBidi" w:cs="Mangal"/>
-          <w:lang w:val="en-US" w:bidi="hi-IN"/>
-        </w:rPr>
-        <w:t>Some interesting trends, some cool words, etc. Final conclusion.</w:t>
-      </w:r>
+        <w:t xml:space="preserve"> corpus:</w:t>
+      </w:r>
+      <w:r>
+        <w:rPr>
+          <w:rFonts w:asciiTheme="minorBidi" w:hAnsiTheme="minorBidi" w:cs="Mangal"/>
+          <w:lang w:val="en-US" w:bidi="hi-IN"/>
+        </w:rPr>
+        <w:br/>
+        <w:t>1. Blank line is indicator of new tweet.</w:t>
+      </w:r>
+      <w:r>
+        <w:rPr>
+          <w:rFonts w:asciiTheme="minorBidi" w:hAnsiTheme="minorBidi" w:cs="Mangal"/>
+          <w:lang w:val="en-US" w:bidi="hi-IN"/>
+        </w:rPr>
+        <w:t xml:space="preserve"> RT @</w:t>
+      </w:r>
+      <w:r>
+        <w:rPr>
+          <w:rFonts w:asciiTheme="minorBidi" w:hAnsiTheme="minorBidi" w:cs="Mangal"/>
+          <w:lang w:val="en-US" w:bidi="hi-IN"/>
+        </w:rPr>
+        <w:br/>
+        <w:t>2. In case of clump, search till 280, take the last indicator of end of sentence.</w:t>
+      </w:r>
+    </w:p>
+    <w:p>
+      <w:pPr>
+        <w:rPr>
+          <w:rFonts w:asciiTheme="minorBidi" w:hAnsiTheme="minorBidi" w:cs="Mangal"/>
+          <w:lang w:val="en-US" w:bidi="hi-IN"/>
+        </w:rPr>
+      </w:pPr>
       <w:bookmarkStart w:id="1" w:name="_GoBack"/>
       <w:bookmarkEnd w:id="1"/>
+    </w:p>
+    <w:p>
+      <w:pPr>
+        <w:rPr>
+          <w:rFonts w:asciiTheme="minorBidi" w:hAnsiTheme="minorBidi" w:cs="Mangal"/>
+          <w:lang w:val="en-US" w:bidi="hi-IN"/>
+        </w:rPr>
+      </w:pPr>
+      <w:proofErr w:type="spellStart"/>
+      <w:r>
+        <w:rPr>
+          <w:rFonts w:asciiTheme="minorBidi" w:hAnsiTheme="minorBidi" w:cs="Mangal"/>
+          <w:lang w:val="en-US" w:bidi="hi-IN"/>
+        </w:rPr>
+        <w:t>Preetha</w:t>
+      </w:r>
+      <w:proofErr w:type="spellEnd"/>
+      <w:r>
+        <w:rPr>
+          <w:rFonts w:asciiTheme="minorBidi" w:hAnsiTheme="minorBidi" w:cs="Mangal"/>
+          <w:lang w:val="en-US" w:bidi="hi-IN"/>
+        </w:rPr>
+        <w:t>:</w:t>
+      </w:r>
+    </w:p>
+    <w:p>
+      <w:pPr>
+        <w:pStyle w:val="ListParagraph"/>
+        <w:numPr>
+          <w:ilvl w:val="0"/>
+          <w:numId w:val="17"/>
+        </w:numPr>
+        <w:rPr>
+          <w:rFonts w:asciiTheme="minorBidi" w:hAnsiTheme="minorBidi" w:cs="Mangal"/>
+          <w:lang w:val="en-US" w:bidi="hi-IN"/>
+        </w:rPr>
+      </w:pPr>
+      <w:r>
+        <w:rPr>
+          <w:rFonts w:asciiTheme="minorBidi" w:hAnsiTheme="minorBidi" w:cs="Mangal"/>
+          <w:lang w:val="en-US" w:bidi="hi-IN"/>
+        </w:rPr>
+        <w:t>Write sentence segregator</w:t>
+      </w:r>
+      <w:r>
+        <w:rPr>
+          <w:rFonts w:asciiTheme="minorBidi" w:hAnsiTheme="minorBidi" w:cs="Mangal"/>
+          <w:lang w:val="en-US" w:bidi="hi-IN"/>
+        </w:rPr>
+        <w:br/>
+      </w:r>
+      <w:r>
+        <w:rPr>
+          <w:rFonts w:asciiTheme="minorBidi" w:hAnsiTheme="minorBidi" w:cs="Mangal"/>
+          <w:lang w:val="en-US" w:bidi="hi-IN"/>
+        </w:rPr>
+        <w:t>1. Blank line is indicator of new tweet. RT @</w:t>
+      </w:r>
+      <w:r>
+        <w:rPr>
+          <w:rFonts w:asciiTheme="minorBidi" w:hAnsiTheme="minorBidi" w:cs="Mangal"/>
+          <w:lang w:val="en-US" w:bidi="hi-IN"/>
+        </w:rPr>
+        <w:br/>
+        <w:t>2. In case of clump, search till 280, take the last indicator of end of sentence.</w:t>
+      </w:r>
+    </w:p>
+    <w:p>
+      <w:pPr>
+        <w:pStyle w:val="ListParagraph"/>
+        <w:numPr>
+          <w:ilvl w:val="0"/>
+          <w:numId w:val="16"/>
+        </w:numPr>
+        <w:rPr>
+          <w:rFonts w:asciiTheme="minorBidi" w:hAnsiTheme="minorBidi" w:cs="Mangal"/>
+          <w:lang w:val="en-US" w:bidi="hi-IN"/>
+        </w:rPr>
+      </w:pPr>
+      <w:r>
+        <w:rPr>
+          <w:rFonts w:asciiTheme="minorBidi" w:hAnsiTheme="minorBidi" w:cs="Mangal"/>
+          <w:lang w:val="en-US" w:bidi="hi-IN"/>
+        </w:rPr>
+        <w:t>Remove RTs</w:t>
+      </w:r>
+    </w:p>
+    <w:p>
+      <w:pPr>
+        <w:pStyle w:val="ListParagraph"/>
+        <w:numPr>
+          <w:ilvl w:val="0"/>
+          <w:numId w:val="16"/>
+        </w:numPr>
+        <w:rPr>
+          <w:rFonts w:asciiTheme="minorBidi" w:hAnsiTheme="minorBidi" w:cs="Mangal"/>
+          <w:lang w:val="en-US" w:bidi="hi-IN"/>
+        </w:rPr>
+      </w:pPr>
+      <w:r>
+        <w:rPr>
+          <w:rFonts w:asciiTheme="minorBidi" w:hAnsiTheme="minorBidi" w:cs="Mangal"/>
+          <w:lang w:val="en-US" w:bidi="hi-IN"/>
+        </w:rPr>
+        <w:t xml:space="preserve">Push </w:t>
+      </w:r>
+      <w:proofErr w:type="spellStart"/>
+      <w:r>
+        <w:rPr>
+          <w:rFonts w:asciiTheme="minorBidi" w:hAnsiTheme="minorBidi" w:cs="Mangal"/>
+          <w:lang w:val="en-US" w:bidi="hi-IN"/>
+        </w:rPr>
+        <w:t>dalit</w:t>
+      </w:r>
+      <w:proofErr w:type="spellEnd"/>
+      <w:r>
+        <w:rPr>
+          <w:rFonts w:asciiTheme="minorBidi" w:hAnsiTheme="minorBidi" w:cs="Mangal"/>
+          <w:lang w:val="en-US" w:bidi="hi-IN"/>
+        </w:rPr>
+        <w:t xml:space="preserve"> and feminist cleaned corpus. </w:t>
+      </w:r>
+    </w:p>
+    <w:p>
+      <w:pPr>
+        <w:rPr>
+          <w:rFonts w:asciiTheme="minorBidi" w:hAnsiTheme="minorBidi" w:cs="Mangal"/>
+          <w:lang w:val="en-US" w:bidi="hi-IN"/>
+        </w:rPr>
+      </w:pPr>
+      <w:r>
+        <w:rPr>
+          <w:rFonts w:asciiTheme="minorBidi" w:hAnsiTheme="minorBidi" w:cs="Mangal"/>
+          <w:lang w:val="en-US" w:bidi="hi-IN"/>
+        </w:rPr>
+        <w:t xml:space="preserve">Midnight. </w:t>
+      </w:r>
+    </w:p>
+    <w:p>
+      <w:pPr>
+        <w:rPr>
+          <w:rFonts w:asciiTheme="minorBidi" w:hAnsiTheme="minorBidi" w:cs="Mangal"/>
+          <w:lang w:val="en-US" w:bidi="hi-IN"/>
+        </w:rPr>
+      </w:pPr>
+    </w:p>
+    <w:p>
+      <w:pPr>
+        <w:rPr>
+          <w:rFonts w:asciiTheme="minorBidi" w:hAnsiTheme="minorBidi" w:cs="Mangal"/>
+          <w:lang w:val="en-US" w:bidi="hi-IN"/>
+        </w:rPr>
+      </w:pPr>
+    </w:p>
+    <w:p>
+      <w:pPr>
+        <w:rPr>
+          <w:rFonts w:asciiTheme="minorBidi" w:hAnsiTheme="minorBidi" w:cs="Mangal"/>
+          <w:lang w:val="en-US" w:bidi="hi-IN"/>
+        </w:rPr>
+      </w:pPr>
     </w:p>
     <w:sectPr>
       <w:pgSz w:w="11900" w:h="16840"/>
@@ -4785,6 +5475,95 @@
     </w:lvl>
   </w:abstractNum>
   <w:abstractNum w:abstractNumId="1">
+    <w:nsid w:val="146C351B"/>
+    <w:multiLevelType w:val="hybridMultilevel"/>
+    <w:tmpl w:val="101E92AC"/>
+    <w:lvl w:ilvl="0" w:tplc="0809000F">
+      <w:start w:val="1"/>
+      <w:numFmt w:val="decimal"/>
+      <w:lvlText w:val="%1."/>
+      <w:lvlJc w:val="left"/>
+      <w:pPr>
+        <w:ind w:left="720" w:hanging="360"/>
+      </w:pPr>
+      <w:rPr>
+        <w:rFonts w:hint="default"/>
+      </w:rPr>
+    </w:lvl>
+    <w:lvl w:ilvl="1" w:tplc="08090019" w:tentative="1">
+      <w:start w:val="1"/>
+      <w:numFmt w:val="lowerLetter"/>
+      <w:lvlText w:val="%2."/>
+      <w:lvlJc w:val="left"/>
+      <w:pPr>
+        <w:ind w:left="1440" w:hanging="360"/>
+      </w:pPr>
+    </w:lvl>
+    <w:lvl w:ilvl="2" w:tplc="0809001B" w:tentative="1">
+      <w:start w:val="1"/>
+      <w:numFmt w:val="lowerRoman"/>
+      <w:lvlText w:val="%3."/>
+      <w:lvlJc w:val="right"/>
+      <w:pPr>
+        <w:ind w:left="2160" w:hanging="180"/>
+      </w:pPr>
+    </w:lvl>
+    <w:lvl w:ilvl="3" w:tplc="0809000F" w:tentative="1">
+      <w:start w:val="1"/>
+      <w:numFmt w:val="decimal"/>
+      <w:lvlText w:val="%4."/>
+      <w:lvlJc w:val="left"/>
+      <w:pPr>
+        <w:ind w:left="2880" w:hanging="360"/>
+      </w:pPr>
+    </w:lvl>
+    <w:lvl w:ilvl="4" w:tplc="08090019" w:tentative="1">
+      <w:start w:val="1"/>
+      <w:numFmt w:val="lowerLetter"/>
+      <w:lvlText w:val="%5."/>
+      <w:lvlJc w:val="left"/>
+      <w:pPr>
+        <w:ind w:left="3600" w:hanging="360"/>
+      </w:pPr>
+    </w:lvl>
+    <w:lvl w:ilvl="5" w:tplc="0809001B" w:tentative="1">
+      <w:start w:val="1"/>
+      <w:numFmt w:val="lowerRoman"/>
+      <w:lvlText w:val="%6."/>
+      <w:lvlJc w:val="right"/>
+      <w:pPr>
+        <w:ind w:left="4320" w:hanging="180"/>
+      </w:pPr>
+    </w:lvl>
+    <w:lvl w:ilvl="6" w:tplc="0809000F" w:tentative="1">
+      <w:start w:val="1"/>
+      <w:numFmt w:val="decimal"/>
+      <w:lvlText w:val="%7."/>
+      <w:lvlJc w:val="left"/>
+      <w:pPr>
+        <w:ind w:left="5040" w:hanging="360"/>
+      </w:pPr>
+    </w:lvl>
+    <w:lvl w:ilvl="7" w:tplc="08090019" w:tentative="1">
+      <w:start w:val="1"/>
+      <w:numFmt w:val="lowerLetter"/>
+      <w:lvlText w:val="%8."/>
+      <w:lvlJc w:val="left"/>
+      <w:pPr>
+        <w:ind w:left="5760" w:hanging="360"/>
+      </w:pPr>
+    </w:lvl>
+    <w:lvl w:ilvl="8" w:tplc="0809001B" w:tentative="1">
+      <w:start w:val="1"/>
+      <w:numFmt w:val="lowerRoman"/>
+      <w:lvlText w:val="%9."/>
+      <w:lvlJc w:val="right"/>
+      <w:pPr>
+        <w:ind w:left="6480" w:hanging="180"/>
+      </w:pPr>
+    </w:lvl>
+  </w:abstractNum>
+  <w:abstractNum w:abstractNumId="2">
     <w:nsid w:val="20CA1F33"/>
     <w:multiLevelType w:val="hybridMultilevel"/>
     <w:tmpl w:val="2318CDFA"/>
@@ -4872,7 +5651,96 @@
       </w:pPr>
     </w:lvl>
   </w:abstractNum>
-  <w:abstractNum w:abstractNumId="2">
+  <w:abstractNum w:abstractNumId="3">
+    <w:nsid w:val="26AC58CA"/>
+    <w:multiLevelType w:val="hybridMultilevel"/>
+    <w:tmpl w:val="D24899A0"/>
+    <w:lvl w:ilvl="0" w:tplc="0809000F">
+      <w:start w:val="1"/>
+      <w:numFmt w:val="decimal"/>
+      <w:lvlText w:val="%1."/>
+      <w:lvlJc w:val="left"/>
+      <w:pPr>
+        <w:ind w:left="720" w:hanging="360"/>
+      </w:pPr>
+      <w:rPr>
+        <w:rFonts w:hint="default"/>
+      </w:rPr>
+    </w:lvl>
+    <w:lvl w:ilvl="1" w:tplc="08090019" w:tentative="1">
+      <w:start w:val="1"/>
+      <w:numFmt w:val="lowerLetter"/>
+      <w:lvlText w:val="%2."/>
+      <w:lvlJc w:val="left"/>
+      <w:pPr>
+        <w:ind w:left="1440" w:hanging="360"/>
+      </w:pPr>
+    </w:lvl>
+    <w:lvl w:ilvl="2" w:tplc="0809001B" w:tentative="1">
+      <w:start w:val="1"/>
+      <w:numFmt w:val="lowerRoman"/>
+      <w:lvlText w:val="%3."/>
+      <w:lvlJc w:val="right"/>
+      <w:pPr>
+        <w:ind w:left="2160" w:hanging="180"/>
+      </w:pPr>
+    </w:lvl>
+    <w:lvl w:ilvl="3" w:tplc="0809000F" w:tentative="1">
+      <w:start w:val="1"/>
+      <w:numFmt w:val="decimal"/>
+      <w:lvlText w:val="%4."/>
+      <w:lvlJc w:val="left"/>
+      <w:pPr>
+        <w:ind w:left="2880" w:hanging="360"/>
+      </w:pPr>
+    </w:lvl>
+    <w:lvl w:ilvl="4" w:tplc="08090019" w:tentative="1">
+      <w:start w:val="1"/>
+      <w:numFmt w:val="lowerLetter"/>
+      <w:lvlText w:val="%5."/>
+      <w:lvlJc w:val="left"/>
+      <w:pPr>
+        <w:ind w:left="3600" w:hanging="360"/>
+      </w:pPr>
+    </w:lvl>
+    <w:lvl w:ilvl="5" w:tplc="0809001B" w:tentative="1">
+      <w:start w:val="1"/>
+      <w:numFmt w:val="lowerRoman"/>
+      <w:lvlText w:val="%6."/>
+      <w:lvlJc w:val="right"/>
+      <w:pPr>
+        <w:ind w:left="4320" w:hanging="180"/>
+      </w:pPr>
+    </w:lvl>
+    <w:lvl w:ilvl="6" w:tplc="0809000F" w:tentative="1">
+      <w:start w:val="1"/>
+      <w:numFmt w:val="decimal"/>
+      <w:lvlText w:val="%7."/>
+      <w:lvlJc w:val="left"/>
+      <w:pPr>
+        <w:ind w:left="5040" w:hanging="360"/>
+      </w:pPr>
+    </w:lvl>
+    <w:lvl w:ilvl="7" w:tplc="08090019" w:tentative="1">
+      <w:start w:val="1"/>
+      <w:numFmt w:val="lowerLetter"/>
+      <w:lvlText w:val="%8."/>
+      <w:lvlJc w:val="left"/>
+      <w:pPr>
+        <w:ind w:left="5760" w:hanging="360"/>
+      </w:pPr>
+    </w:lvl>
+    <w:lvl w:ilvl="8" w:tplc="0809001B" w:tentative="1">
+      <w:start w:val="1"/>
+      <w:numFmt w:val="lowerRoman"/>
+      <w:lvlText w:val="%9."/>
+      <w:lvlJc w:val="right"/>
+      <w:pPr>
+        <w:ind w:left="6480" w:hanging="180"/>
+      </w:pPr>
+    </w:lvl>
+  </w:abstractNum>
+  <w:abstractNum w:abstractNumId="4">
     <w:nsid w:val="2B66227F"/>
     <w:multiLevelType w:val="hybridMultilevel"/>
     <w:tmpl w:val="B518F416"/>
@@ -4961,7 +5829,7 @@
       </w:pPr>
     </w:lvl>
   </w:abstractNum>
-  <w:abstractNum w:abstractNumId="3">
+  <w:abstractNum w:abstractNumId="5">
     <w:nsid w:val="2D444BE7"/>
     <w:multiLevelType w:val="hybridMultilevel"/>
     <w:tmpl w:val="05D2B0FC"/>
@@ -5050,7 +5918,7 @@
       </w:pPr>
     </w:lvl>
   </w:abstractNum>
-  <w:abstractNum w:abstractNumId="4">
+  <w:abstractNum w:abstractNumId="6">
     <w:nsid w:val="2DAF4650"/>
     <w:multiLevelType w:val="hybridMultilevel"/>
     <w:tmpl w:val="C82E1FE0"/>
@@ -5139,7 +6007,7 @@
       </w:pPr>
     </w:lvl>
   </w:abstractNum>
-  <w:abstractNum w:abstractNumId="5">
+  <w:abstractNum w:abstractNumId="7">
     <w:nsid w:val="39936935"/>
     <w:multiLevelType w:val="hybridMultilevel"/>
     <w:tmpl w:val="85904974"/>
@@ -5252,7 +6120,7 @@
       </w:rPr>
     </w:lvl>
   </w:abstractNum>
-  <w:abstractNum w:abstractNumId="6">
+  <w:abstractNum w:abstractNumId="8">
     <w:nsid w:val="3A7148EF"/>
     <w:multiLevelType w:val="hybridMultilevel"/>
     <w:tmpl w:val="7DAE097E"/>
@@ -5341,7 +6209,7 @@
       </w:pPr>
     </w:lvl>
   </w:abstractNum>
-  <w:abstractNum w:abstractNumId="7">
+  <w:abstractNum w:abstractNumId="9">
     <w:nsid w:val="41D67106"/>
     <w:multiLevelType w:val="hybridMultilevel"/>
     <w:tmpl w:val="B8D2E154"/>
@@ -5430,7 +6298,7 @@
       </w:pPr>
     </w:lvl>
   </w:abstractNum>
-  <w:abstractNum w:abstractNumId="8">
+  <w:abstractNum w:abstractNumId="10">
     <w:nsid w:val="44BB743E"/>
     <w:multiLevelType w:val="hybridMultilevel"/>
     <w:tmpl w:val="6C405C4E"/>
@@ -5519,7 +6387,7 @@
       </w:pPr>
     </w:lvl>
   </w:abstractNum>
-  <w:abstractNum w:abstractNumId="9">
+  <w:abstractNum w:abstractNumId="11">
     <w:nsid w:val="48790E81"/>
     <w:multiLevelType w:val="hybridMultilevel"/>
     <w:tmpl w:val="25ACAEF2"/>
@@ -5608,7 +6476,7 @@
       </w:pPr>
     </w:lvl>
   </w:abstractNum>
-  <w:abstractNum w:abstractNumId="10">
+  <w:abstractNum w:abstractNumId="12">
     <w:nsid w:val="490878B8"/>
     <w:multiLevelType w:val="hybridMultilevel"/>
     <w:tmpl w:val="DD2A1AD8"/>
@@ -5697,7 +6565,274 @@
       </w:pPr>
     </w:lvl>
   </w:abstractNum>
-  <w:abstractNum w:abstractNumId="11">
+  <w:abstractNum w:abstractNumId="13">
+    <w:nsid w:val="4A8E7822"/>
+    <w:multiLevelType w:val="hybridMultilevel"/>
+    <w:tmpl w:val="101E92AC"/>
+    <w:lvl w:ilvl="0" w:tplc="0809000F">
+      <w:start w:val="1"/>
+      <w:numFmt w:val="decimal"/>
+      <w:lvlText w:val="%1."/>
+      <w:lvlJc w:val="left"/>
+      <w:pPr>
+        <w:ind w:left="720" w:hanging="360"/>
+      </w:pPr>
+      <w:rPr>
+        <w:rFonts w:hint="default"/>
+      </w:rPr>
+    </w:lvl>
+    <w:lvl w:ilvl="1" w:tplc="08090019" w:tentative="1">
+      <w:start w:val="1"/>
+      <w:numFmt w:val="lowerLetter"/>
+      <w:lvlText w:val="%2."/>
+      <w:lvlJc w:val="left"/>
+      <w:pPr>
+        <w:ind w:left="1440" w:hanging="360"/>
+      </w:pPr>
+    </w:lvl>
+    <w:lvl w:ilvl="2" w:tplc="0809001B" w:tentative="1">
+      <w:start w:val="1"/>
+      <w:numFmt w:val="lowerRoman"/>
+      <w:lvlText w:val="%3."/>
+      <w:lvlJc w:val="right"/>
+      <w:pPr>
+        <w:ind w:left="2160" w:hanging="180"/>
+      </w:pPr>
+    </w:lvl>
+    <w:lvl w:ilvl="3" w:tplc="0809000F" w:tentative="1">
+      <w:start w:val="1"/>
+      <w:numFmt w:val="decimal"/>
+      <w:lvlText w:val="%4."/>
+      <w:lvlJc w:val="left"/>
+      <w:pPr>
+        <w:ind w:left="2880" w:hanging="360"/>
+      </w:pPr>
+    </w:lvl>
+    <w:lvl w:ilvl="4" w:tplc="08090019" w:tentative="1">
+      <w:start w:val="1"/>
+      <w:numFmt w:val="lowerLetter"/>
+      <w:lvlText w:val="%5."/>
+      <w:lvlJc w:val="left"/>
+      <w:pPr>
+        <w:ind w:left="3600" w:hanging="360"/>
+      </w:pPr>
+    </w:lvl>
+    <w:lvl w:ilvl="5" w:tplc="0809001B" w:tentative="1">
+      <w:start w:val="1"/>
+      <w:numFmt w:val="lowerRoman"/>
+      <w:lvlText w:val="%6."/>
+      <w:lvlJc w:val="right"/>
+      <w:pPr>
+        <w:ind w:left="4320" w:hanging="180"/>
+      </w:pPr>
+    </w:lvl>
+    <w:lvl w:ilvl="6" w:tplc="0809000F" w:tentative="1">
+      <w:start w:val="1"/>
+      <w:numFmt w:val="decimal"/>
+      <w:lvlText w:val="%7."/>
+      <w:lvlJc w:val="left"/>
+      <w:pPr>
+        <w:ind w:left="5040" w:hanging="360"/>
+      </w:pPr>
+    </w:lvl>
+    <w:lvl w:ilvl="7" w:tplc="08090019" w:tentative="1">
+      <w:start w:val="1"/>
+      <w:numFmt w:val="lowerLetter"/>
+      <w:lvlText w:val="%8."/>
+      <w:lvlJc w:val="left"/>
+      <w:pPr>
+        <w:ind w:left="5760" w:hanging="360"/>
+      </w:pPr>
+    </w:lvl>
+    <w:lvl w:ilvl="8" w:tplc="0809001B" w:tentative="1">
+      <w:start w:val="1"/>
+      <w:numFmt w:val="lowerRoman"/>
+      <w:lvlText w:val="%9."/>
+      <w:lvlJc w:val="right"/>
+      <w:pPr>
+        <w:ind w:left="6480" w:hanging="180"/>
+      </w:pPr>
+    </w:lvl>
+  </w:abstractNum>
+  <w:abstractNum w:abstractNumId="14">
+    <w:nsid w:val="5565481A"/>
+    <w:multiLevelType w:val="hybridMultilevel"/>
+    <w:tmpl w:val="107E0AB8"/>
+    <w:lvl w:ilvl="0" w:tplc="0809000F">
+      <w:start w:val="1"/>
+      <w:numFmt w:val="decimal"/>
+      <w:lvlText w:val="%1."/>
+      <w:lvlJc w:val="left"/>
+      <w:pPr>
+        <w:ind w:left="720" w:hanging="360"/>
+      </w:pPr>
+      <w:rPr>
+        <w:rFonts w:hint="default"/>
+      </w:rPr>
+    </w:lvl>
+    <w:lvl w:ilvl="1" w:tplc="08090019" w:tentative="1">
+      <w:start w:val="1"/>
+      <w:numFmt w:val="lowerLetter"/>
+      <w:lvlText w:val="%2."/>
+      <w:lvlJc w:val="left"/>
+      <w:pPr>
+        <w:ind w:left="1440" w:hanging="360"/>
+      </w:pPr>
+    </w:lvl>
+    <w:lvl w:ilvl="2" w:tplc="0809001B" w:tentative="1">
+      <w:start w:val="1"/>
+      <w:numFmt w:val="lowerRoman"/>
+      <w:lvlText w:val="%3."/>
+      <w:lvlJc w:val="right"/>
+      <w:pPr>
+        <w:ind w:left="2160" w:hanging="180"/>
+      </w:pPr>
+    </w:lvl>
+    <w:lvl w:ilvl="3" w:tplc="0809000F" w:tentative="1">
+      <w:start w:val="1"/>
+      <w:numFmt w:val="decimal"/>
+      <w:lvlText w:val="%4."/>
+      <w:lvlJc w:val="left"/>
+      <w:pPr>
+        <w:ind w:left="2880" w:hanging="360"/>
+      </w:pPr>
+    </w:lvl>
+    <w:lvl w:ilvl="4" w:tplc="08090019" w:tentative="1">
+      <w:start w:val="1"/>
+      <w:numFmt w:val="lowerLetter"/>
+      <w:lvlText w:val="%5."/>
+      <w:lvlJc w:val="left"/>
+      <w:pPr>
+        <w:ind w:left="3600" w:hanging="360"/>
+      </w:pPr>
+    </w:lvl>
+    <w:lvl w:ilvl="5" w:tplc="0809001B" w:tentative="1">
+      <w:start w:val="1"/>
+      <w:numFmt w:val="lowerRoman"/>
+      <w:lvlText w:val="%6."/>
+      <w:lvlJc w:val="right"/>
+      <w:pPr>
+        <w:ind w:left="4320" w:hanging="180"/>
+      </w:pPr>
+    </w:lvl>
+    <w:lvl w:ilvl="6" w:tplc="0809000F" w:tentative="1">
+      <w:start w:val="1"/>
+      <w:numFmt w:val="decimal"/>
+      <w:lvlText w:val="%7."/>
+      <w:lvlJc w:val="left"/>
+      <w:pPr>
+        <w:ind w:left="5040" w:hanging="360"/>
+      </w:pPr>
+    </w:lvl>
+    <w:lvl w:ilvl="7" w:tplc="08090019" w:tentative="1">
+      <w:start w:val="1"/>
+      <w:numFmt w:val="lowerLetter"/>
+      <w:lvlText w:val="%8."/>
+      <w:lvlJc w:val="left"/>
+      <w:pPr>
+        <w:ind w:left="5760" w:hanging="360"/>
+      </w:pPr>
+    </w:lvl>
+    <w:lvl w:ilvl="8" w:tplc="0809001B" w:tentative="1">
+      <w:start w:val="1"/>
+      <w:numFmt w:val="lowerRoman"/>
+      <w:lvlText w:val="%9."/>
+      <w:lvlJc w:val="right"/>
+      <w:pPr>
+        <w:ind w:left="6480" w:hanging="180"/>
+      </w:pPr>
+    </w:lvl>
+  </w:abstractNum>
+  <w:abstractNum w:abstractNumId="15">
+    <w:nsid w:val="74A067CB"/>
+    <w:multiLevelType w:val="hybridMultilevel"/>
+    <w:tmpl w:val="107E0AB8"/>
+    <w:lvl w:ilvl="0" w:tplc="0809000F">
+      <w:start w:val="1"/>
+      <w:numFmt w:val="decimal"/>
+      <w:lvlText w:val="%1."/>
+      <w:lvlJc w:val="left"/>
+      <w:pPr>
+        <w:ind w:left="720" w:hanging="360"/>
+      </w:pPr>
+      <w:rPr>
+        <w:rFonts w:hint="default"/>
+      </w:rPr>
+    </w:lvl>
+    <w:lvl w:ilvl="1" w:tplc="08090019" w:tentative="1">
+      <w:start w:val="1"/>
+      <w:numFmt w:val="lowerLetter"/>
+      <w:lvlText w:val="%2."/>
+      <w:lvlJc w:val="left"/>
+      <w:pPr>
+        <w:ind w:left="1440" w:hanging="360"/>
+      </w:pPr>
+    </w:lvl>
+    <w:lvl w:ilvl="2" w:tplc="0809001B" w:tentative="1">
+      <w:start w:val="1"/>
+      <w:numFmt w:val="lowerRoman"/>
+      <w:lvlText w:val="%3."/>
+      <w:lvlJc w:val="right"/>
+      <w:pPr>
+        <w:ind w:left="2160" w:hanging="180"/>
+      </w:pPr>
+    </w:lvl>
+    <w:lvl w:ilvl="3" w:tplc="0809000F" w:tentative="1">
+      <w:start w:val="1"/>
+      <w:numFmt w:val="decimal"/>
+      <w:lvlText w:val="%4."/>
+      <w:lvlJc w:val="left"/>
+      <w:pPr>
+        <w:ind w:left="2880" w:hanging="360"/>
+      </w:pPr>
+    </w:lvl>
+    <w:lvl w:ilvl="4" w:tplc="08090019" w:tentative="1">
+      <w:start w:val="1"/>
+      <w:numFmt w:val="lowerLetter"/>
+      <w:lvlText w:val="%5."/>
+      <w:lvlJc w:val="left"/>
+      <w:pPr>
+        <w:ind w:left="3600" w:hanging="360"/>
+      </w:pPr>
+    </w:lvl>
+    <w:lvl w:ilvl="5" w:tplc="0809001B" w:tentative="1">
+      <w:start w:val="1"/>
+      <w:numFmt w:val="lowerRoman"/>
+      <w:lvlText w:val="%6."/>
+      <w:lvlJc w:val="right"/>
+      <w:pPr>
+        <w:ind w:left="4320" w:hanging="180"/>
+      </w:pPr>
+    </w:lvl>
+    <w:lvl w:ilvl="6" w:tplc="0809000F" w:tentative="1">
+      <w:start w:val="1"/>
+      <w:numFmt w:val="decimal"/>
+      <w:lvlText w:val="%7."/>
+      <w:lvlJc w:val="left"/>
+      <w:pPr>
+        <w:ind w:left="5040" w:hanging="360"/>
+      </w:pPr>
+    </w:lvl>
+    <w:lvl w:ilvl="7" w:tplc="08090019" w:tentative="1">
+      <w:start w:val="1"/>
+      <w:numFmt w:val="lowerLetter"/>
+      <w:lvlText w:val="%8."/>
+      <w:lvlJc w:val="left"/>
+      <w:pPr>
+        <w:ind w:left="5760" w:hanging="360"/>
+      </w:pPr>
+    </w:lvl>
+    <w:lvl w:ilvl="8" w:tplc="0809001B" w:tentative="1">
+      <w:start w:val="1"/>
+      <w:numFmt w:val="lowerRoman"/>
+      <w:lvlText w:val="%9."/>
+      <w:lvlJc w:val="right"/>
+      <w:pPr>
+        <w:ind w:left="6480" w:hanging="180"/>
+      </w:pPr>
+    </w:lvl>
+  </w:abstractNum>
+  <w:abstractNum w:abstractNumId="16">
     <w:nsid w:val="78007B71"/>
     <w:multiLevelType w:val="hybridMultilevel"/>
     <w:tmpl w:val="D632CD0C"/>
@@ -5787,40 +6922,55 @@
     </w:lvl>
   </w:abstractNum>
   <w:num w:numId="1">
-    <w:abstractNumId w:val="5"/>
+    <w:abstractNumId w:val="7"/>
   </w:num>
   <w:num w:numId="2">
-    <w:abstractNumId w:val="9"/>
+    <w:abstractNumId w:val="11"/>
   </w:num>
   <w:num w:numId="3">
+    <w:abstractNumId w:val="4"/>
+  </w:num>
+  <w:num w:numId="4">
     <w:abstractNumId w:val="2"/>
   </w:num>
-  <w:num w:numId="4">
-    <w:abstractNumId w:val="1"/>
-  </w:num>
   <w:num w:numId="5">
-    <w:abstractNumId w:val="8"/>
+    <w:abstractNumId w:val="10"/>
   </w:num>
   <w:num w:numId="6">
-    <w:abstractNumId w:val="7"/>
+    <w:abstractNumId w:val="9"/>
   </w:num>
   <w:num w:numId="7">
     <w:abstractNumId w:val="0"/>
   </w:num>
   <w:num w:numId="8">
-    <w:abstractNumId w:val="11"/>
+    <w:abstractNumId w:val="16"/>
   </w:num>
   <w:num w:numId="9">
+    <w:abstractNumId w:val="5"/>
+  </w:num>
+  <w:num w:numId="10">
+    <w:abstractNumId w:val="6"/>
+  </w:num>
+  <w:num w:numId="11">
+    <w:abstractNumId w:val="12"/>
+  </w:num>
+  <w:num w:numId="12">
+    <w:abstractNumId w:val="8"/>
+  </w:num>
+  <w:num w:numId="13">
+    <w:abstractNumId w:val="13"/>
+  </w:num>
+  <w:num w:numId="14">
+    <w:abstractNumId w:val="1"/>
+  </w:num>
+  <w:num w:numId="15">
+    <w:abstractNumId w:val="14"/>
+  </w:num>
+  <w:num w:numId="16">
     <w:abstractNumId w:val="3"/>
   </w:num>
-  <w:num w:numId="10">
-    <w:abstractNumId w:val="4"/>
-  </w:num>
-  <w:num w:numId="11">
-    <w:abstractNumId w:val="10"/>
-  </w:num>
-  <w:num w:numId="12">
-    <w:abstractNumId w:val="6"/>
+  <w:num w:numId="17">
+    <w:abstractNumId w:val="15"/>
   </w:num>
 </w:numbering>
 </file>
@@ -6721,7 +7871,7 @@
 </file>
 
 <file path=customXml/itemProps1.xml><?xml version="1.0" encoding="utf-8"?>
-<ds:datastoreItem xmlns:ds="http://schemas.openxmlformats.org/officeDocument/2006/customXml" ds:itemID="{7161D9E2-0FE5-044A-9E45-28EB1F7479A9}">
+<ds:datastoreItem xmlns:ds="http://schemas.openxmlformats.org/officeDocument/2006/customXml" ds:itemID="{ADE093B5-0DDA-C24A-B257-141AA56A9AA9}">
   <ds:schemaRefs>
     <ds:schemaRef ds:uri="http://schemas.openxmlformats.org/officeDocument/2006/bibliography"/>
   </ds:schemaRefs>

</xml_diff>